<commit_message>
i203--Python installation doc update
</commit_message>
<xml_diff>
--- a/tmp_client/doc/usage.docx
+++ b/tmp_client/doc/usage.docx
@@ -1,6 +1,6 @@
 
 <file path=word/document.xml><?xml version="1.0" encoding="utf-8"?>
-<w:document xmlns:wpc="http://schemas.microsoft.com/office/word/2010/wordprocessingCanvas" xmlns:mc="http://schemas.openxmlformats.org/markup-compatibility/2006" xmlns:o="urn:schemas-microsoft-com:office:office" xmlns:r="http://schemas.openxmlformats.org/officeDocument/2006/relationships" xmlns:m="http://schemas.openxmlformats.org/officeDocument/2006/math" xmlns:v="urn:schemas-microsoft-com:vml" xmlns:wp14="http://schemas.microsoft.com/office/word/2010/wordprocessingDrawing" xmlns:wp="http://schemas.openxmlformats.org/drawingml/2006/wordprocessingDrawing" xmlns:w10="urn:schemas-microsoft-com:office:word" xmlns:w="http://schemas.openxmlformats.org/wordprocessingml/2006/main" xmlns:w14="http://schemas.microsoft.com/office/word/2010/wordml" xmlns:wpg="http://schemas.microsoft.com/office/word/2010/wordprocessingGroup" xmlns:wpi="http://schemas.microsoft.com/office/word/2010/wordprocessingInk" xmlns:wne="http://schemas.microsoft.com/office/word/2006/wordml" xmlns:wps="http://schemas.microsoft.com/office/word/2010/wordprocessingShape" mc:Ignorable="w14 wp14">
+<w:document xmlns:wpc="http://schemas.microsoft.com/office/word/2010/wordprocessingCanvas" xmlns:cx="http://schemas.microsoft.com/office/drawing/2014/chartex" xmlns:mc="http://schemas.openxmlformats.org/markup-compatibility/2006" xmlns:o="urn:schemas-microsoft-com:office:office" xmlns:r="http://schemas.openxmlformats.org/officeDocument/2006/relationships" xmlns:m="http://schemas.openxmlformats.org/officeDocument/2006/math" xmlns:v="urn:schemas-microsoft-com:vml" xmlns:wp14="http://schemas.microsoft.com/office/word/2010/wordprocessingDrawing" xmlns:wp="http://schemas.openxmlformats.org/drawingml/2006/wordprocessingDrawing" xmlns:w10="urn:schemas-microsoft-com:office:word" xmlns:w="http://schemas.openxmlformats.org/wordprocessingml/2006/main" xmlns:w14="http://schemas.microsoft.com/office/word/2010/wordml" xmlns:w15="http://schemas.microsoft.com/office/word/2012/wordml" xmlns:w16se="http://schemas.microsoft.com/office/word/2015/wordml/symex" xmlns:wpg="http://schemas.microsoft.com/office/word/2010/wordprocessingGroup" xmlns:wpi="http://schemas.microsoft.com/office/word/2010/wordprocessingInk" xmlns:wne="http://schemas.microsoft.com/office/word/2006/wordml" xmlns:wps="http://schemas.microsoft.com/office/word/2010/wordprocessingShape" mc:Ignorable="w14 w15 w16se wp14">
   <w:body>
     <w:p>
       <w:pPr>
@@ -27,18 +27,7 @@
           <w:sz w:val="32"/>
           <w:szCs w:val="32"/>
         </w:rPr>
-        <w:t xml:space="preserve">Software Quality </w:t>
-      </w:r>
-      <w:bookmarkStart w:id="0" w:name="_GoBack"/>
-      <w:bookmarkEnd w:id="0"/>
-      <w:r>
-        <w:rPr>
-          <w:rFonts w:hint="eastAsia"/>
-          <w:b/>
-          <w:sz w:val="32"/>
-          <w:szCs w:val="32"/>
-        </w:rPr>
-        <w:t>Team</w:t>
+        <w:t>Software Quality Team</w:t>
       </w:r>
     </w:p>
     <w:p>
@@ -384,6 +373,54 @@
           </w:p>
         </w:tc>
       </w:tr>
+      <w:tr>
+        <w:trPr>
+          <w:trHeight w:val="403"/>
+        </w:trPr>
+        <w:tc>
+          <w:tcPr>
+            <w:cnfStyle w:val="000010000000" w:firstRow="0" w:lastRow="0" w:firstColumn="0" w:lastColumn="0" w:oddVBand="1" w:evenVBand="0" w:oddHBand="0" w:evenHBand="0" w:firstRowFirstColumn="0" w:firstRowLastColumn="0" w:lastRowFirstColumn="0" w:lastRowLastColumn="0"/>
+            <w:tcW w:w="1134" w:type="dxa"/>
+          </w:tcPr>
+          <w:p>
+            <w:pPr>
+              <w:rPr>
+                <w:rFonts w:hint="eastAsia"/>
+              </w:rPr>
+            </w:pPr>
+            <w:r>
+              <w:rPr>
+                <w:rFonts w:hint="eastAsia"/>
+              </w:rPr>
+              <w:t>V1.2</w:t>
+            </w:r>
+          </w:p>
+        </w:tc>
+        <w:tc>
+          <w:tcPr>
+            <w:tcW w:w="1668" w:type="dxa"/>
+          </w:tcPr>
+          <w:p>
+            <w:pPr>
+              <w:cnfStyle w:val="000000000000" w:firstRow="0" w:lastRow="0" w:firstColumn="0" w:lastColumn="0" w:oddVBand="0" w:evenVBand="0" w:oddHBand="0" w:evenHBand="0" w:firstRowFirstColumn="0" w:firstRowLastColumn="0" w:lastRowFirstColumn="0" w:lastRowLastColumn="0"/>
+            </w:pPr>
+            <w:r>
+              <w:t>5/10/2019</w:t>
+            </w:r>
+          </w:p>
+        </w:tc>
+        <w:tc>
+          <w:tcPr>
+            <w:cnfStyle w:val="000010000000" w:firstRow="0" w:lastRow="0" w:firstColumn="0" w:lastColumn="0" w:oddVBand="1" w:evenVBand="0" w:oddHBand="0" w:evenHBand="0" w:firstRowFirstColumn="0" w:firstRowLastColumn="0" w:lastRowFirstColumn="0" w:lastRowLastColumn="0"/>
+            <w:tcW w:w="5562" w:type="dxa"/>
+          </w:tcPr>
+          <w:p>
+            <w:r>
+              <w:t>Jason Wang</w:t>
+            </w:r>
+          </w:p>
+        </w:tc>
+      </w:tr>
     </w:tbl>
     <w:p>
       <w:pPr>
@@ -3306,7 +3343,7 @@
       <w:pPr>
         <w:pStyle w:val="Heading1"/>
       </w:pPr>
-      <w:bookmarkStart w:id="1" w:name="_Toc479786049"/>
+      <w:bookmarkStart w:id="0" w:name="_Toc479786049"/>
       <w:r>
         <w:lastRenderedPageBreak/>
         <w:t xml:space="preserve">1 </w:t>
@@ -3317,7 +3354,7 @@
         </w:rPr>
         <w:t>Preparation for TMP Client</w:t>
       </w:r>
-      <w:bookmarkEnd w:id="1"/>
+      <w:bookmarkEnd w:id="0"/>
     </w:p>
     <w:p>
       <w:pPr>
@@ -3327,7 +3364,7 @@
           <w:numId w:val="3"/>
         </w:numPr>
       </w:pPr>
-      <w:bookmarkStart w:id="2" w:name="_Toc479786050"/>
+      <w:bookmarkStart w:id="1" w:name="_Toc479786050"/>
       <w:r>
         <w:t xml:space="preserve">What </w:t>
       </w:r>
@@ -3343,7 +3380,7 @@
         </w:rPr>
         <w:t xml:space="preserve"> Client</w:t>
       </w:r>
-      <w:bookmarkEnd w:id="2"/>
+      <w:bookmarkEnd w:id="1"/>
     </w:p>
     <w:p>
       <w:r>
@@ -3391,14 +3428,14 @@
           <w:numId w:val="3"/>
         </w:numPr>
       </w:pPr>
-      <w:bookmarkStart w:id="3" w:name="_Toc479786051"/>
+      <w:bookmarkStart w:id="2" w:name="_Toc479786051"/>
       <w:r>
         <w:rPr>
           <w:rFonts w:hint="eastAsia"/>
         </w:rPr>
         <w:t>System requirements</w:t>
       </w:r>
-      <w:bookmarkEnd w:id="3"/>
+      <w:bookmarkEnd w:id="2"/>
     </w:p>
     <w:p>
       <w:pPr>
@@ -3408,7 +3445,7 @@
           <w:numId w:val="3"/>
         </w:numPr>
       </w:pPr>
-      <w:bookmarkStart w:id="4" w:name="_Toc479786052"/>
+      <w:bookmarkStart w:id="3" w:name="_Toc479786052"/>
       <w:r>
         <w:rPr>
           <w:rFonts w:hint="eastAsia"/>
@@ -3439,7 +3476,7 @@
         </w:rPr>
         <w:t xml:space="preserve"> requirements</w:t>
       </w:r>
-      <w:bookmarkEnd w:id="4"/>
+      <w:bookmarkEnd w:id="3"/>
     </w:p>
     <w:p>
       <w:pPr>
@@ -3479,7 +3516,6 @@
       <w:pPr>
         <w:ind w:left="420" w:firstLine="420"/>
       </w:pPr>
-      <w:proofErr w:type="gramStart"/>
       <w:r>
         <w:t>W</w:t>
       </w:r>
@@ -3489,7 +3525,6 @@
         </w:rPr>
         <w:t>in 7 or later.</w:t>
       </w:r>
-      <w:proofErr w:type="gramEnd"/>
     </w:p>
     <w:p>
       <w:pPr>
@@ -3512,19 +3547,11 @@
         </w:rPr>
         <w:tab/>
       </w:r>
-      <w:proofErr w:type="spellStart"/>
-      <w:r>
-        <w:rPr>
-          <w:rFonts w:hint="eastAsia"/>
-        </w:rPr>
-        <w:t>RedHat</w:t>
-      </w:r>
-      <w:proofErr w:type="spellEnd"/>
-      <w:r>
-        <w:rPr>
-          <w:rFonts w:hint="eastAsia"/>
-        </w:rPr>
-        <w:t xml:space="preserve"> 6 or later</w:t>
+      <w:r>
+        <w:rPr>
+          <w:rFonts w:hint="eastAsia"/>
+        </w:rPr>
+        <w:t>RedHat 6 or later</w:t>
       </w:r>
     </w:p>
     <w:p>
@@ -3536,20 +3563,7 @@
           <w:rFonts w:hint="eastAsia"/>
         </w:rPr>
         <w:tab/>
-      </w:r>
-      <w:proofErr w:type="spellStart"/>
-      <w:r>
-        <w:rPr>
-          <w:rFonts w:hint="eastAsia"/>
-        </w:rPr>
-        <w:t>CentOS</w:t>
-      </w:r>
-      <w:proofErr w:type="spellEnd"/>
-      <w:r>
-        <w:rPr>
-          <w:rFonts w:hint="eastAsia"/>
-        </w:rPr>
-        <w:t xml:space="preserve"> 7 or later</w:t>
+        <w:t>CentOS 7 or later</w:t>
       </w:r>
     </w:p>
     <w:p>
@@ -3562,14 +3576,12 @@
         </w:rPr>
         <w:tab/>
       </w:r>
-      <w:proofErr w:type="spellStart"/>
       <w:r>
         <w:rPr>
           <w:rFonts w:hint="eastAsia"/>
         </w:rPr>
         <w:t>OpenSUSE</w:t>
       </w:r>
-      <w:proofErr w:type="spellEnd"/>
       <w:r>
         <w:rPr>
           <w:rFonts w:hint="eastAsia"/>
@@ -3593,19 +3605,11 @@
         </w:rPr>
         <w:tab/>
       </w:r>
-      <w:proofErr w:type="spellStart"/>
-      <w:r>
-        <w:rPr>
-          <w:rFonts w:hint="eastAsia"/>
-        </w:rPr>
-        <w:t>Unbuntu</w:t>
-      </w:r>
-      <w:proofErr w:type="spellEnd"/>
-      <w:r>
-        <w:rPr>
-          <w:rFonts w:hint="eastAsia"/>
-        </w:rPr>
-        <w:t xml:space="preserve"> 16 or later</w:t>
+      <w:r>
+        <w:rPr>
+          <w:rFonts w:hint="eastAsia"/>
+        </w:rPr>
+        <w:t>Unbuntu 16 or later</w:t>
       </w:r>
     </w:p>
     <w:p>
@@ -3616,7 +3620,7 @@
           <w:numId w:val="3"/>
         </w:numPr>
       </w:pPr>
-      <w:bookmarkStart w:id="5" w:name="_Toc479786053"/>
+      <w:bookmarkStart w:id="4" w:name="_Toc479786053"/>
       <w:r>
         <w:rPr>
           <w:rFonts w:hint="eastAsia"/>
@@ -3641,7 +3645,7 @@
         </w:rPr>
         <w:t>suggestion</w:t>
       </w:r>
-      <w:bookmarkEnd w:id="5"/>
+      <w:bookmarkEnd w:id="4"/>
     </w:p>
     <w:p>
       <w:pPr>
@@ -3673,7 +3677,7 @@
           <w:numId w:val="3"/>
         </w:numPr>
       </w:pPr>
-      <w:bookmarkStart w:id="6" w:name="_Toc479786054"/>
+      <w:bookmarkStart w:id="5" w:name="_Toc479786054"/>
       <w:r>
         <w:rPr>
           <w:rFonts w:hint="eastAsia"/>
@@ -3689,237 +3693,196 @@
         </w:rPr>
         <w:t>Linux only)</w:t>
       </w:r>
+      <w:bookmarkEnd w:id="5"/>
+    </w:p>
+    <w:p>
+      <w:r>
+        <w:rPr>
+          <w:rFonts w:hint="eastAsia"/>
+        </w:rPr>
+        <w:t xml:space="preserve">TMP Client will launch many test cases </w:t>
+      </w:r>
+      <w:r>
+        <w:t>concurrently</w:t>
+      </w:r>
+      <w:r>
+        <w:t xml:space="preserve"> (</w:t>
+      </w:r>
+      <w:r>
+        <w:rPr>
+          <w:rFonts w:hint="eastAsia"/>
+        </w:rPr>
+        <w:t xml:space="preserve">Depends on user setting in Menu </w:t>
+      </w:r>
+      <w:r>
+        <w:sym w:font="Wingdings" w:char="F0E0"/>
+      </w:r>
+      <w:r>
+        <w:rPr>
+          <w:rFonts w:hint="eastAsia"/>
+        </w:rPr>
+        <w:t xml:space="preserve"> Setting </w:t>
+      </w:r>
+      <w:r>
+        <w:sym w:font="Wingdings" w:char="F0E0"/>
+      </w:r>
+      <w:r>
+        <w:rPr>
+          <w:rFonts w:hint="eastAsia"/>
+        </w:rPr>
+        <w:t xml:space="preserve"> Preference </w:t>
+      </w:r>
+      <w:r>
+        <w:sym w:font="Wingdings" w:char="F0E0"/>
+      </w:r>
+      <w:r>
+        <w:rPr>
+          <w:rFonts w:hint="eastAsia"/>
+        </w:rPr>
+        <w:t xml:space="preserve"> Max Threads) which will exceed the default user open files </w:t>
+      </w:r>
+      <w:r>
+        <w:t>limitation (</w:t>
+      </w:r>
+      <w:r>
+        <w:rPr>
+          <w:rFonts w:hint="eastAsia"/>
+        </w:rPr>
+        <w:t>1024).</w:t>
+      </w:r>
+    </w:p>
+    <w:p>
+      <w:r>
+        <w:t>T</w:t>
+      </w:r>
+      <w:r>
+        <w:rPr>
+          <w:rFonts w:hint="eastAsia"/>
+        </w:rPr>
+        <w:t xml:space="preserve">o avoid this limitation we need to add following two lines into file </w:t>
+      </w:r>
+      <w:r>
+        <w:t>/etc/security/limits.conf</w:t>
+      </w:r>
+      <w:r>
+        <w:rPr>
+          <w:rFonts w:hint="eastAsia"/>
+        </w:rPr>
+        <w:t>.</w:t>
+      </w:r>
+    </w:p>
+    <w:p>
+      <w:r>
+        <w:rPr>
+          <w:rFonts w:hint="eastAsia"/>
+        </w:rPr>
+        <w:tab/>
+      </w:r>
+      <w:r>
+        <w:t>* soft</w:t>
+      </w:r>
+      <w:r>
+        <w:rPr>
+          <w:rFonts w:hint="eastAsia"/>
+        </w:rPr>
+        <w:tab/>
+      </w:r>
+      <w:r>
+        <w:t>nofile</w:t>
+      </w:r>
+      <w:r>
+        <w:rPr>
+          <w:rFonts w:hint="eastAsia"/>
+        </w:rPr>
+        <w:tab/>
+      </w:r>
+      <w:r>
+        <w:t>32768</w:t>
+      </w:r>
+    </w:p>
+    <w:p>
+      <w:r>
+        <w:rPr>
+          <w:rFonts w:hint="eastAsia"/>
+        </w:rPr>
+        <w:tab/>
+      </w:r>
+      <w:r>
+        <w:t>* hard</w:t>
+      </w:r>
+      <w:r>
+        <w:rPr>
+          <w:rFonts w:hint="eastAsia"/>
+        </w:rPr>
+        <w:tab/>
+      </w:r>
+      <w:r>
+        <w:t>nofile</w:t>
+      </w:r>
+      <w:r>
+        <w:rPr>
+          <w:rFonts w:hint="eastAsia"/>
+        </w:rPr>
+        <w:tab/>
+      </w:r>
+      <w:r>
+        <w:t>65536</w:t>
+      </w:r>
+    </w:p>
+    <w:p>
+      <w:r>
+        <w:t>T</w:t>
+      </w:r>
+      <w:r>
+        <w:rPr>
+          <w:rFonts w:hint="eastAsia"/>
+        </w:rPr>
+        <w:t xml:space="preserve">o verify this modification you can type: ulimit </w:t>
+      </w:r>
+      <w:r>
+        <w:t>–</w:t>
+      </w:r>
+      <w:r>
+        <w:rPr>
+          <w:rFonts w:hint="eastAsia"/>
+        </w:rPr>
+        <w:t>a</w:t>
+      </w:r>
+    </w:p>
+    <w:p>
+      <w:pPr>
+        <w:pStyle w:val="Heading2"/>
+      </w:pPr>
+      <w:bookmarkStart w:id="6" w:name="_Toc479786055"/>
+      <w:r>
+        <w:rPr>
+          <w:rFonts w:hint="eastAsia"/>
+        </w:rPr>
+        <w:t xml:space="preserve">1.3 </w:t>
+      </w:r>
+      <w:r>
+        <w:rPr>
+          <w:rFonts w:hint="eastAsia"/>
+        </w:rPr>
+        <w:t>Dependence software and version</w:t>
+      </w:r>
       <w:bookmarkEnd w:id="6"/>
     </w:p>
     <w:p>
-      <w:r>
-        <w:rPr>
-          <w:rFonts w:hint="eastAsia"/>
-        </w:rPr>
-        <w:t xml:space="preserve">TMP Client will launch many test cases </w:t>
-      </w:r>
-      <w:r>
-        <w:t>concurrently</w:t>
-      </w:r>
-      <w:r>
-        <w:t xml:space="preserve"> (</w:t>
-      </w:r>
-      <w:r>
-        <w:rPr>
-          <w:rFonts w:hint="eastAsia"/>
-        </w:rPr>
-        <w:t xml:space="preserve">Depends on user setting in Menu </w:t>
-      </w:r>
-      <w:r>
-        <w:sym w:font="Wingdings" w:char="F0E0"/>
-      </w:r>
-      <w:r>
-        <w:rPr>
-          <w:rFonts w:hint="eastAsia"/>
-        </w:rPr>
-        <w:t xml:space="preserve"> Setting </w:t>
-      </w:r>
-      <w:r>
-        <w:sym w:font="Wingdings" w:char="F0E0"/>
-      </w:r>
-      <w:r>
-        <w:rPr>
-          <w:rFonts w:hint="eastAsia"/>
-        </w:rPr>
-        <w:t xml:space="preserve"> Preference </w:t>
-      </w:r>
-      <w:r>
-        <w:sym w:font="Wingdings" w:char="F0E0"/>
-      </w:r>
-      <w:r>
-        <w:rPr>
-          <w:rFonts w:hint="eastAsia"/>
-        </w:rPr>
-        <w:t xml:space="preserve"> Max Threads) which will exceed the default user open files </w:t>
-      </w:r>
-      <w:r>
-        <w:t>limitation (</w:t>
-      </w:r>
-      <w:r>
-        <w:rPr>
-          <w:rFonts w:hint="eastAsia"/>
-        </w:rPr>
-        <w:t>1024).</w:t>
-      </w:r>
-    </w:p>
-    <w:p>
-      <w:r>
-        <w:t>T</w:t>
-      </w:r>
-      <w:r>
-        <w:rPr>
-          <w:rFonts w:hint="eastAsia"/>
-        </w:rPr>
-        <w:t xml:space="preserve">o avoid this limitation we need to add following two lines into file </w:t>
-      </w:r>
-      <w:r>
-        <w:t>/</w:t>
-      </w:r>
-      <w:proofErr w:type="spellStart"/>
-      <w:r>
-        <w:t>etc</w:t>
-      </w:r>
-      <w:proofErr w:type="spellEnd"/>
-      <w:r>
-        <w:t>/security/</w:t>
-      </w:r>
-      <w:proofErr w:type="spellStart"/>
-      <w:r>
-        <w:t>limits.conf</w:t>
-      </w:r>
-      <w:proofErr w:type="spellEnd"/>
-      <w:r>
-        <w:rPr>
-          <w:rFonts w:hint="eastAsia"/>
-        </w:rPr>
-        <w:t>.</w:t>
-      </w:r>
-    </w:p>
-    <w:p>
-      <w:r>
-        <w:rPr>
-          <w:rFonts w:hint="eastAsia"/>
-        </w:rPr>
-        <w:tab/>
-      </w:r>
-      <w:r>
-        <w:t xml:space="preserve">* </w:t>
-      </w:r>
-      <w:proofErr w:type="gramStart"/>
-      <w:r>
-        <w:t>soft</w:t>
-      </w:r>
-      <w:proofErr w:type="gramEnd"/>
-      <w:r>
-        <w:rPr>
-          <w:rFonts w:hint="eastAsia"/>
-        </w:rPr>
-        <w:tab/>
-      </w:r>
-      <w:proofErr w:type="spellStart"/>
-      <w:r>
-        <w:t>nofile</w:t>
-      </w:r>
-      <w:proofErr w:type="spellEnd"/>
-      <w:r>
-        <w:rPr>
-          <w:rFonts w:hint="eastAsia"/>
-        </w:rPr>
-        <w:tab/>
-      </w:r>
-      <w:r>
-        <w:t>32768</w:t>
-      </w:r>
-    </w:p>
-    <w:p>
-      <w:r>
-        <w:rPr>
-          <w:rFonts w:hint="eastAsia"/>
-        </w:rPr>
-        <w:tab/>
-      </w:r>
-      <w:r>
-        <w:t xml:space="preserve">* </w:t>
-      </w:r>
-      <w:proofErr w:type="gramStart"/>
-      <w:r>
-        <w:t>hard</w:t>
-      </w:r>
-      <w:proofErr w:type="gramEnd"/>
-      <w:r>
-        <w:rPr>
-          <w:rFonts w:hint="eastAsia"/>
-        </w:rPr>
-        <w:tab/>
-      </w:r>
-      <w:proofErr w:type="spellStart"/>
-      <w:r>
-        <w:t>nofile</w:t>
-      </w:r>
-      <w:proofErr w:type="spellEnd"/>
-      <w:r>
-        <w:rPr>
-          <w:rFonts w:hint="eastAsia"/>
-        </w:rPr>
-        <w:tab/>
-      </w:r>
-      <w:r>
-        <w:t>65536</w:t>
-      </w:r>
-    </w:p>
-    <w:p>
-      <w:r>
-        <w:t>T</w:t>
-      </w:r>
-      <w:r>
-        <w:rPr>
-          <w:rFonts w:hint="eastAsia"/>
-        </w:rPr>
-        <w:t xml:space="preserve">o verify this modification you can type: </w:t>
-      </w:r>
-      <w:proofErr w:type="spellStart"/>
-      <w:r>
-        <w:rPr>
-          <w:rFonts w:hint="eastAsia"/>
-        </w:rPr>
-        <w:t>ulimit</w:t>
-      </w:r>
-      <w:proofErr w:type="spellEnd"/>
-      <w:r>
-        <w:rPr>
-          <w:rFonts w:hint="eastAsia"/>
-        </w:rPr>
-        <w:t xml:space="preserve"> </w:t>
-      </w:r>
-      <w:r>
-        <w:t>–</w:t>
-      </w:r>
-      <w:r>
-        <w:rPr>
-          <w:rFonts w:hint="eastAsia"/>
-        </w:rPr>
-        <w:t>a</w:t>
-      </w:r>
-    </w:p>
-    <w:p>
-      <w:pPr>
-        <w:pStyle w:val="Heading2"/>
-      </w:pPr>
-      <w:bookmarkStart w:id="7" w:name="_Toc479786055"/>
-      <w:r>
-        <w:rPr>
-          <w:rFonts w:hint="eastAsia"/>
-        </w:rPr>
-        <w:t xml:space="preserve">1.3 </w:t>
-      </w:r>
-      <w:r>
-        <w:rPr>
-          <w:rFonts w:hint="eastAsia"/>
-        </w:rPr>
-        <w:t>Dependence software and version</w:t>
+      <w:pPr>
+        <w:pStyle w:val="Heading3"/>
+      </w:pPr>
+      <w:bookmarkStart w:id="7" w:name="_Toc479786056"/>
+      <w:r>
+        <w:rPr>
+          <w:rFonts w:hint="eastAsia"/>
+        </w:rPr>
+        <w:t xml:space="preserve">1.3.1 </w:t>
+      </w:r>
+      <w:r>
+        <w:t>Java</w:t>
       </w:r>
       <w:bookmarkEnd w:id="7"/>
-    </w:p>
-    <w:p>
-      <w:pPr>
-        <w:pStyle w:val="Heading3"/>
-      </w:pPr>
-      <w:bookmarkStart w:id="8" w:name="_Toc479786056"/>
-      <w:r>
-        <w:rPr>
-          <w:rFonts w:hint="eastAsia"/>
-        </w:rPr>
-        <w:t xml:space="preserve">1.3.1 </w:t>
-      </w:r>
-      <w:r>
-        <w:t>Java</w:t>
-      </w:r>
-      <w:bookmarkEnd w:id="8"/>
     </w:p>
     <w:p>
       <w:r>
@@ -4026,13 +3989,8 @@
         <w:ind w:firstLine="420"/>
         <w:jc w:val="both"/>
       </w:pPr>
-      <w:proofErr w:type="gramStart"/>
-      <w:r>
-        <w:t>java</w:t>
-      </w:r>
-      <w:proofErr w:type="gramEnd"/>
-      <w:r>
-        <w:t xml:space="preserve"> –version</w:t>
+      <w:r>
+        <w:t>java –version</w:t>
       </w:r>
     </w:p>
     <w:p>
@@ -4059,13 +4017,156 @@
       <w:pPr>
         <w:pStyle w:val="Heading3"/>
       </w:pPr>
-      <w:bookmarkStart w:id="9" w:name="_Toc479786057"/>
+      <w:bookmarkStart w:id="8" w:name="_Toc479786057"/>
       <w:r>
         <w:rPr>
           <w:rFonts w:hint="eastAsia"/>
         </w:rPr>
         <w:t>1.3.2 Python</w:t>
       </w:r>
+      <w:bookmarkEnd w:id="8"/>
+    </w:p>
+    <w:p>
+      <w:pPr>
+        <w:jc w:val="both"/>
+      </w:pPr>
+      <w:r>
+        <w:rPr>
+          <w:rFonts w:hint="eastAsia"/>
+        </w:rPr>
+        <w:t>TMP Client will invoke core script to launch every detail test case. Core script was built by Python software, so we need Python ready on your machine.</w:t>
+      </w:r>
+    </w:p>
+    <w:p>
+      <w:pPr>
+        <w:jc w:val="both"/>
+      </w:pPr>
+      <w:r>
+        <w:rPr>
+          <w:rFonts w:hint="eastAsia"/>
+        </w:rPr>
+        <w:t xml:space="preserve">Python version 2.7.x in 32 bits is required, </w:t>
+      </w:r>
+      <w:r>
+        <w:rPr>
+          <w:rFonts w:hint="eastAsia"/>
+        </w:rPr>
+        <w:t>you can check Python</w:t>
+      </w:r>
+      <w:r>
+        <w:rPr>
+          <w:rFonts w:hint="eastAsia"/>
+        </w:rPr>
+        <w:t xml:space="preserve"> version by type following command in console:</w:t>
+      </w:r>
+    </w:p>
+    <w:p>
+      <w:pPr>
+        <w:jc w:val="both"/>
+      </w:pPr>
+      <w:r>
+        <w:rPr>
+          <w:rFonts w:hint="eastAsia"/>
+        </w:rPr>
+        <w:tab/>
+      </w:r>
+      <w:r>
+        <w:t>P</w:t>
+      </w:r>
+      <w:r>
+        <w:rPr>
+          <w:rFonts w:hint="eastAsia"/>
+        </w:rPr>
+        <w:t xml:space="preserve">ython </w:t>
+      </w:r>
+      <w:r>
+        <w:t>–</w:t>
+      </w:r>
+      <w:r>
+        <w:rPr>
+          <w:rFonts w:hint="eastAsia"/>
+        </w:rPr>
+        <w:t>version</w:t>
+      </w:r>
+    </w:p>
+    <w:p>
+      <w:pPr>
+        <w:jc w:val="both"/>
+      </w:pPr>
+      <w:r>
+        <w:rPr>
+          <w:rFonts w:hint="eastAsia"/>
+        </w:rPr>
+        <w:t xml:space="preserve">TMP client use a python package </w:t>
+      </w:r>
+      <w:r>
+        <w:t>“</w:t>
+      </w:r>
+      <w:r>
+        <w:rPr>
+          <w:rFonts w:hint="eastAsia"/>
+        </w:rPr>
+        <w:t>psutil</w:t>
+      </w:r>
+      <w:r>
+        <w:t>”</w:t>
+      </w:r>
+      <w:r>
+        <w:rPr>
+          <w:rFonts w:hint="eastAsia"/>
+        </w:rPr>
+        <w:t xml:space="preserve"> to run system check, so we also need to install this package.</w:t>
+      </w:r>
+    </w:p>
+    <w:p>
+      <w:pPr>
+        <w:jc w:val="both"/>
+      </w:pPr>
+      <w:r>
+        <w:rPr>
+          <w:rFonts w:hint="eastAsia"/>
+        </w:rPr>
+        <w:t>Python psutil version 5.0.0 in 32 bits is required.</w:t>
+      </w:r>
+    </w:p>
+    <w:p>
+      <w:pPr>
+        <w:jc w:val="both"/>
+      </w:pPr>
+      <w:r>
+        <w:lastRenderedPageBreak/>
+        <w:t xml:space="preserve">TMP </w:t>
+      </w:r>
+      <w:r>
+        <w:rPr>
+          <w:rFonts w:hint="eastAsia"/>
+        </w:rPr>
+        <w:t xml:space="preserve">client use a python package </w:t>
+      </w:r>
+      <w:r>
+        <w:t>“</w:t>
+      </w:r>
+      <w:r>
+        <w:rPr>
+          <w:rFonts w:hint="eastAsia"/>
+        </w:rPr>
+        <w:t>MySQL</w:t>
+      </w:r>
+      <w:r>
+        <w:t>”</w:t>
+      </w:r>
+      <w:r>
+        <w:t xml:space="preserve"> to run suite file upload, if you need to upload a suite file, please install this package. </w:t>
+      </w:r>
+    </w:p>
+    <w:p>
+      <w:pPr>
+        <w:jc w:val="both"/>
+      </w:pPr>
+      <w:r>
+        <w:t>Python MySQLdb version 1.2.5 in 32 bits is required.</w:t>
+      </w:r>
+      <w:bookmarkStart w:id="9" w:name="_GoBack"/>
       <w:bookmarkEnd w:id="9"/>
     </w:p>
     <w:p>
@@ -4076,8 +4177,30 @@
         <w:rPr>
           <w:rFonts w:hint="eastAsia"/>
         </w:rPr>
-        <w:t>TMP Client will invoke core script to launch every detail test case. Core script was built by Python software, so we need Python ready on your machine.</w:t>
-      </w:r>
+        <w:t xml:space="preserve">See </w:t>
+      </w:r>
+      <w:r>
+        <w:t>appendix</w:t>
+      </w:r>
+      <w:r>
+        <w:rPr>
+          <w:rFonts w:hint="eastAsia"/>
+        </w:rPr>
+        <w:t xml:space="preserve"> for Python software.</w:t>
+      </w:r>
+    </w:p>
+    <w:p>
+      <w:pPr>
+        <w:pStyle w:val="Heading3"/>
+      </w:pPr>
+      <w:bookmarkStart w:id="10" w:name="_Toc479786058"/>
+      <w:r>
+        <w:rPr>
+          <w:rFonts w:hint="eastAsia"/>
+        </w:rPr>
+        <w:t>1.3.3 Subversion</w:t>
+      </w:r>
+      <w:bookmarkEnd w:id="10"/>
     </w:p>
     <w:p>
       <w:pPr>
@@ -4087,19 +4210,16 @@
         <w:rPr>
           <w:rFonts w:hint="eastAsia"/>
         </w:rPr>
-        <w:t xml:space="preserve">Python version 2.7.x in 32 bits is required, </w:t>
-      </w:r>
-      <w:r>
-        <w:rPr>
-          <w:rFonts w:hint="eastAsia"/>
-        </w:rPr>
-        <w:t>you can check Python</w:t>
-      </w:r>
-      <w:r>
-        <w:rPr>
-          <w:rFonts w:hint="eastAsia"/>
-        </w:rPr>
-        <w:t xml:space="preserve"> version by type following command in console:</w:t>
+        <w:t xml:space="preserve">In most case our core script and user case were stored in subversion. </w:t>
+      </w:r>
+      <w:r>
+        <w:t>S</w:t>
+      </w:r>
+      <w:r>
+        <w:rPr>
+          <w:rFonts w:hint="eastAsia"/>
+        </w:rPr>
+        <w:t>o TMP client need subversion ready on your machine.</w:t>
       </w:r>
     </w:p>
     <w:p>
@@ -4110,25 +4230,19 @@
         <w:rPr>
           <w:rFonts w:hint="eastAsia"/>
         </w:rPr>
+        <w:t>Subversion version large than 1.6 is required, you can check your version by type following command in console:</w:t>
+      </w:r>
+    </w:p>
+    <w:p>
+      <w:pPr>
+        <w:jc w:val="both"/>
+      </w:pPr>
+      <w:r>
+        <w:rPr>
+          <w:rFonts w:hint="eastAsia"/>
+        </w:rPr>
         <w:tab/>
-      </w:r>
-      <w:r>
-        <w:t>P</w:t>
-      </w:r>
-      <w:r>
-        <w:rPr>
-          <w:rFonts w:hint="eastAsia"/>
-        </w:rPr>
-        <w:t xml:space="preserve">ython </w:t>
-      </w:r>
-      <w:r>
-        <w:t>–</w:t>
-      </w:r>
-      <w:r>
-        <w:rPr>
-          <w:rFonts w:hint="eastAsia"/>
-        </w:rPr>
-        <w:t>version</w:t>
+        <w:t>svn --version</w:t>
       </w:r>
     </w:p>
     <w:p>
@@ -4139,63 +4253,6 @@
         <w:rPr>
           <w:rFonts w:hint="eastAsia"/>
         </w:rPr>
-        <w:t xml:space="preserve">TMP client use a python package </w:t>
-      </w:r>
-      <w:r>
-        <w:t>“</w:t>
-      </w:r>
-      <w:proofErr w:type="spellStart"/>
-      <w:r>
-        <w:rPr>
-          <w:rFonts w:hint="eastAsia"/>
-        </w:rPr>
-        <w:t>psutil</w:t>
-      </w:r>
-      <w:proofErr w:type="spellEnd"/>
-      <w:r>
-        <w:t>”</w:t>
-      </w:r>
-      <w:r>
-        <w:rPr>
-          <w:rFonts w:hint="eastAsia"/>
-        </w:rPr>
-        <w:t xml:space="preserve"> to run system check, so we also need to install this package.</w:t>
-      </w:r>
-    </w:p>
-    <w:p>
-      <w:pPr>
-        <w:jc w:val="both"/>
-      </w:pPr>
-      <w:r>
-        <w:rPr>
-          <w:rFonts w:hint="eastAsia"/>
-        </w:rPr>
-        <w:t xml:space="preserve">Python </w:t>
-      </w:r>
-      <w:proofErr w:type="spellStart"/>
-      <w:r>
-        <w:rPr>
-          <w:rFonts w:hint="eastAsia"/>
-        </w:rPr>
-        <w:t>psutil</w:t>
-      </w:r>
-      <w:proofErr w:type="spellEnd"/>
-      <w:r>
-        <w:rPr>
-          <w:rFonts w:hint="eastAsia"/>
-        </w:rPr>
-        <w:t xml:space="preserve"> version 5.0.0 in 32 bits is required.</w:t>
-      </w:r>
-    </w:p>
-    <w:p>
-      <w:pPr>
-        <w:jc w:val="both"/>
-      </w:pPr>
-      <w:r>
-        <w:rPr>
-          <w:rFonts w:hint="eastAsia"/>
-        </w:rPr>
-        <w:lastRenderedPageBreak/>
         <w:t xml:space="preserve">See </w:t>
       </w:r>
       <w:r>
@@ -4205,165 +4262,97 @@
         <w:rPr>
           <w:rFonts w:hint="eastAsia"/>
         </w:rPr>
-        <w:t xml:space="preserve"> for Python software.</w:t>
-      </w:r>
-    </w:p>
-    <w:p>
-      <w:pPr>
-        <w:pStyle w:val="Heading3"/>
-      </w:pPr>
-      <w:bookmarkStart w:id="10" w:name="_Toc479786058"/>
-      <w:r>
-        <w:rPr>
-          <w:rFonts w:hint="eastAsia"/>
-        </w:rPr>
-        <w:t>1.3.3 Subversion</w:t>
-      </w:r>
-      <w:bookmarkEnd w:id="10"/>
-    </w:p>
-    <w:p>
-      <w:pPr>
-        <w:jc w:val="both"/>
-      </w:pPr>
-      <w:r>
-        <w:rPr>
-          <w:rFonts w:hint="eastAsia"/>
-        </w:rPr>
-        <w:t xml:space="preserve">In most case our core script and user case were stored in subversion. </w:t>
-      </w:r>
-      <w:r>
-        <w:t>S</w:t>
-      </w:r>
-      <w:r>
-        <w:rPr>
-          <w:rFonts w:hint="eastAsia"/>
-        </w:rPr>
-        <w:t>o TMP client need subversion ready on your machine.</w:t>
-      </w:r>
-    </w:p>
-    <w:p>
-      <w:pPr>
-        <w:jc w:val="both"/>
-      </w:pPr>
-      <w:r>
-        <w:rPr>
-          <w:rFonts w:hint="eastAsia"/>
-        </w:rPr>
-        <w:t>Subversion version large than 1.6 is required, you can check your version by type following command in console:</w:t>
-      </w:r>
-    </w:p>
-    <w:p>
-      <w:pPr>
-        <w:jc w:val="both"/>
-      </w:pPr>
+        <w:t xml:space="preserve"> for Subversion software.</w:t>
+      </w:r>
+    </w:p>
+    <w:p>
+      <w:pPr>
+        <w:pStyle w:val="Heading1"/>
+      </w:pPr>
+      <w:bookmarkStart w:id="11" w:name="_Toc479786059"/>
+      <w:r>
+        <w:rPr>
+          <w:rFonts w:hint="eastAsia"/>
+        </w:rPr>
+        <w:t>2 Install</w:t>
+      </w:r>
+      <w:r>
+        <w:rPr>
+          <w:rFonts w:hint="eastAsia"/>
+        </w:rPr>
+        <w:t xml:space="preserve"> TMP Client</w:t>
+      </w:r>
+      <w:bookmarkEnd w:id="11"/>
+    </w:p>
+    <w:p>
+      <w:pPr>
+        <w:pStyle w:val="Heading2"/>
+      </w:pPr>
+      <w:bookmarkStart w:id="12" w:name="_Toc479786060"/>
+      <w:r>
+        <w:rPr>
+          <w:rFonts w:hint="eastAsia"/>
+        </w:rPr>
+        <w:t>2.1</w:t>
+      </w:r>
+      <w:r>
+        <w:rPr>
+          <w:rFonts w:hint="eastAsia"/>
+        </w:rPr>
+        <w:t xml:space="preserve"> </w:t>
+      </w:r>
+      <w:r>
+        <w:t>Export TMP</w:t>
+      </w:r>
+      <w:r>
+        <w:rPr>
+          <w:rFonts w:hint="eastAsia"/>
+        </w:rPr>
+        <w:t xml:space="preserve"> Client</w:t>
+      </w:r>
+      <w:r>
+        <w:t xml:space="preserve"> build</w:t>
+      </w:r>
+      <w:bookmarkEnd w:id="12"/>
+    </w:p>
+    <w:p>
+      <w:r>
+        <w:rPr>
+          <w:rFonts w:hint="eastAsia"/>
+        </w:rPr>
+        <w:t xml:space="preserve">TMP Client build will </w:t>
+      </w:r>
+      <w:r>
+        <w:t>follow</w:t>
+      </w:r>
+      <w:r>
+        <w:rPr>
+          <w:rFonts w:hint="eastAsia"/>
+        </w:rPr>
+        <w:t xml:space="preserve"> the name rules as:</w:t>
+      </w:r>
+    </w:p>
+    <w:p>
       <w:r>
         <w:rPr>
           <w:rFonts w:hint="eastAsia"/>
         </w:rPr>
         <w:tab/>
       </w:r>
-      <w:proofErr w:type="spellStart"/>
-      <w:proofErr w:type="gramStart"/>
-      <w:r>
-        <w:rPr>
-          <w:rFonts w:hint="eastAsia"/>
-        </w:rPr>
-        <w:t>svn</w:t>
-      </w:r>
-      <w:proofErr w:type="spellEnd"/>
-      <w:proofErr w:type="gramEnd"/>
-      <w:r>
-        <w:rPr>
-          <w:rFonts w:hint="eastAsia"/>
-        </w:rPr>
-        <w:t xml:space="preserve"> --version</w:t>
-      </w:r>
-    </w:p>
-    <w:p>
-      <w:pPr>
-        <w:jc w:val="both"/>
-      </w:pPr>
-      <w:r>
-        <w:rPr>
-          <w:rFonts w:hint="eastAsia"/>
-        </w:rPr>
-        <w:t xml:space="preserve">See </w:t>
-      </w:r>
-      <w:r>
-        <w:t>appendix</w:t>
-      </w:r>
-      <w:r>
-        <w:rPr>
-          <w:rFonts w:hint="eastAsia"/>
-        </w:rPr>
-        <w:t xml:space="preserve"> for Subversion software.</w:t>
-      </w:r>
-    </w:p>
-    <w:p>
-      <w:pPr>
-        <w:pStyle w:val="Heading1"/>
-      </w:pPr>
-      <w:bookmarkStart w:id="11" w:name="_Toc479786059"/>
-      <w:r>
-        <w:rPr>
-          <w:rFonts w:hint="eastAsia"/>
-        </w:rPr>
-        <w:t>2 Install</w:t>
-      </w:r>
-      <w:r>
-        <w:rPr>
-          <w:rFonts w:hint="eastAsia"/>
-        </w:rPr>
-        <w:t xml:space="preserve"> TMP Client</w:t>
-      </w:r>
-      <w:bookmarkEnd w:id="11"/>
-    </w:p>
-    <w:p>
-      <w:pPr>
-        <w:pStyle w:val="Heading2"/>
-      </w:pPr>
-      <w:bookmarkStart w:id="12" w:name="_Toc479786060"/>
-      <w:r>
-        <w:rPr>
-          <w:rFonts w:hint="eastAsia"/>
-        </w:rPr>
-        <w:t>2.1</w:t>
-      </w:r>
-      <w:r>
-        <w:rPr>
-          <w:rFonts w:hint="eastAsia"/>
-        </w:rPr>
-        <w:t xml:space="preserve"> </w:t>
-      </w:r>
-      <w:r>
-        <w:t>Export TMP</w:t>
-      </w:r>
-      <w:r>
-        <w:rPr>
-          <w:rFonts w:hint="eastAsia"/>
-        </w:rPr>
-        <w:t xml:space="preserve"> Client</w:t>
-      </w:r>
-      <w:r>
-        <w:t xml:space="preserve"> build</w:t>
-      </w:r>
-      <w:bookmarkEnd w:id="12"/>
-    </w:p>
-    <w:p>
-      <w:r>
-        <w:rPr>
-          <w:rFonts w:hint="eastAsia"/>
-        </w:rPr>
-        <w:t xml:space="preserve">TMP Client build will </w:t>
-      </w:r>
-      <w:r>
-        <w:t>follow</w:t>
-      </w:r>
-      <w:r>
-        <w:rPr>
-          <w:rFonts w:hint="eastAsia"/>
-        </w:rPr>
-        <w:t xml:space="preserve"> the name rules as:</w:t>
+      <w:r>
+        <w:t>T</w:t>
+      </w:r>
+      <w:r>
+        <w:rPr>
+          <w:rFonts w:hint="eastAsia"/>
+        </w:rPr>
+        <w:t>mp_</w:t>
+      </w:r>
+      <w:r>
+        <w:rPr>
+          <w:rFonts w:hint="eastAsia"/>
+        </w:rPr>
+        <w:t>client_a.bb_installer_ccc_ddd.dd</w:t>
       </w:r>
     </w:p>
     <w:p>
@@ -4374,19 +4363,7 @@
         <w:tab/>
       </w:r>
       <w:r>
-        <w:t>T</w:t>
-      </w:r>
-      <w:r>
-        <w:rPr>
-          <w:rFonts w:hint="eastAsia"/>
-        </w:rPr>
-        <w:t>mp_</w:t>
-      </w:r>
-      <w:r>
-        <w:rPr>
-          <w:rFonts w:hint="eastAsia"/>
-        </w:rPr>
-        <w:t>client_a.bb_installer_ccc_ddd.dd</w:t>
+        <w:t>a: Public release version</w:t>
       </w:r>
     </w:p>
     <w:p>
@@ -4395,14 +4372,7 @@
           <w:rFonts w:hint="eastAsia"/>
         </w:rPr>
         <w:tab/>
-      </w:r>
-      <w:proofErr w:type="gramStart"/>
-      <w:r>
-        <w:t>a</w:t>
-      </w:r>
-      <w:proofErr w:type="gramEnd"/>
-      <w:r>
-        <w:t>: Public release version</w:t>
+        <w:t>b: Internal release version</w:t>
       </w:r>
     </w:p>
     <w:p>
@@ -4411,56 +4381,7 @@
           <w:rFonts w:hint="eastAsia"/>
         </w:rPr>
         <w:tab/>
-      </w:r>
-      <w:proofErr w:type="gramStart"/>
-      <w:r>
-        <w:rPr>
-          <w:rFonts w:hint="eastAsia"/>
-        </w:rPr>
-        <w:t>b</w:t>
-      </w:r>
-      <w:proofErr w:type="gramEnd"/>
-      <w:r>
-        <w:rPr>
-          <w:rFonts w:hint="eastAsia"/>
-        </w:rPr>
-        <w:t>: Internal release version</w:t>
-      </w:r>
-    </w:p>
-    <w:p>
-      <w:r>
-        <w:rPr>
-          <w:rFonts w:hint="eastAsia"/>
-        </w:rPr>
-        <w:tab/>
-      </w:r>
-      <w:proofErr w:type="gramStart"/>
-      <w:r>
-        <w:rPr>
-          <w:rFonts w:hint="eastAsia"/>
-        </w:rPr>
-        <w:t>ccc</w:t>
-      </w:r>
-      <w:proofErr w:type="gramEnd"/>
-      <w:r>
-        <w:rPr>
-          <w:rFonts w:hint="eastAsia"/>
-        </w:rPr>
-        <w:t>: bin/</w:t>
-      </w:r>
-      <w:proofErr w:type="spellStart"/>
-      <w:r>
-        <w:rPr>
-          <w:rFonts w:hint="eastAsia"/>
-        </w:rPr>
-        <w:t>src</w:t>
-      </w:r>
-      <w:proofErr w:type="spellEnd"/>
-      <w:r>
-        <w:rPr>
-          <w:rFonts w:hint="eastAsia"/>
-        </w:rPr>
-        <w:t>, binary package or source package</w:t>
+        <w:t>ccc: bin/src, binary package or source package</w:t>
       </w:r>
     </w:p>
     <w:p>
@@ -4480,19 +4401,11 @@
           <w:numId w:val="5"/>
         </w:numPr>
       </w:pPr>
-      <w:proofErr w:type="spellStart"/>
-      <w:r>
-        <w:rPr>
-          <w:rFonts w:hint="eastAsia"/>
-        </w:rPr>
-        <w:t>linux.run</w:t>
-      </w:r>
-      <w:proofErr w:type="spellEnd"/>
-      <w:r>
-        <w:rPr>
-          <w:rFonts w:hint="eastAsia"/>
-        </w:rPr>
-        <w:t>: package for Linux with install wizard.</w:t>
+      <w:r>
+        <w:rPr>
+          <w:rFonts w:hint="eastAsia"/>
+        </w:rPr>
+        <w:t>linux.run: package for Linux with install wizard.</w:t>
       </w:r>
     </w:p>
     <w:p>
@@ -4589,35 +4502,7 @@
         <w:rPr>
           <w:rFonts w:hint="eastAsia"/>
         </w:rPr>
-        <w:t xml:space="preserve"> (</w:t>
-      </w:r>
-      <w:proofErr w:type="spellStart"/>
-      <w:r>
-        <w:rPr>
-          <w:rFonts w:hint="eastAsia"/>
-        </w:rPr>
-        <w:t>RedHat</w:t>
-      </w:r>
-      <w:proofErr w:type="spellEnd"/>
-      <w:r>
-        <w:rPr>
-          <w:rFonts w:hint="eastAsia"/>
-        </w:rPr>
-        <w:t xml:space="preserve">, Ubuntu, </w:t>
-      </w:r>
-      <w:proofErr w:type="gramStart"/>
-      <w:r>
-        <w:rPr>
-          <w:rFonts w:hint="eastAsia"/>
-        </w:rPr>
-        <w:t>SUSE</w:t>
-      </w:r>
-      <w:proofErr w:type="gramEnd"/>
-      <w:r>
-        <w:rPr>
-          <w:rFonts w:hint="eastAsia"/>
-        </w:rPr>
-        <w:t>) install with wizard available.</w:t>
+        <w:t xml:space="preserve"> (RedHat, Ubuntu, SUSE) install with wizard available.</w:t>
       </w:r>
     </w:p>
     <w:p>
@@ -4871,7 +4756,7 @@
                     </pic:cNvPicPr>
                   </pic:nvPicPr>
                   <pic:blipFill>
-                    <a:blip r:embed="rId7">
+                    <a:blip r:embed="rId6">
                       <a:extLst>
                         <a:ext uri="{28A0092B-C50C-407E-A947-70E740481C1C}">
                           <a14:useLocalDpi xmlns:a14="http://schemas.microsoft.com/office/drawing/2010/main" val="0"/>
@@ -4967,7 +4852,7 @@
                     </pic:cNvPicPr>
                   </pic:nvPicPr>
                   <pic:blipFill>
-                    <a:blip r:embed="rId8">
+                    <a:blip r:embed="rId7">
                       <a:extLst>
                         <a:ext uri="{28A0092B-C50C-407E-A947-70E740481C1C}">
                           <a14:useLocalDpi xmlns:a14="http://schemas.microsoft.com/office/drawing/2010/main" val="0"/>
@@ -5050,21 +4935,7 @@
         <w:rPr>
           <w:rFonts w:hint="eastAsia"/>
         </w:rPr>
-        <w:t>he default install path will be &lt;User home&gt;/</w:t>
-      </w:r>
-      <w:proofErr w:type="spellStart"/>
-      <w:r>
-        <w:rPr>
-          <w:rFonts w:hint="eastAsia"/>
-        </w:rPr>
-        <w:t>TestRail_Client</w:t>
-      </w:r>
-      <w:proofErr w:type="spellEnd"/>
-      <w:r>
-        <w:rPr>
-          <w:rFonts w:hint="eastAsia"/>
-        </w:rPr>
-        <w:t xml:space="preserve">. </w:t>
+        <w:t xml:space="preserve">he default install path will be &lt;User home&gt;/TestRail_Client. </w:t>
       </w:r>
       <w:r>
         <w:t>Y</w:t>
@@ -5130,7 +5001,7 @@
                     </pic:cNvPicPr>
                   </pic:nvPicPr>
                   <pic:blipFill>
-                    <a:blip r:embed="rId9">
+                    <a:blip r:embed="rId8">
                       <a:extLst>
                         <a:ext uri="{28A0092B-C50C-407E-A947-70E740481C1C}">
                           <a14:useLocalDpi xmlns:a14="http://schemas.microsoft.com/office/drawing/2010/main" val="0"/>
@@ -5257,7 +5128,7 @@
                     </pic:cNvPicPr>
                   </pic:nvPicPr>
                   <pic:blipFill>
-                    <a:blip r:embed="rId10">
+                    <a:blip r:embed="rId9">
                       <a:extLst>
                         <a:ext uri="{28A0092B-C50C-407E-A947-70E740481C1C}">
                           <a14:useLocalDpi xmlns:a14="http://schemas.microsoft.com/office/drawing/2010/main" val="0"/>
@@ -5359,7 +5230,7 @@
                     </pic:cNvPicPr>
                   </pic:nvPicPr>
                   <pic:blipFill>
-                    <a:blip r:embed="rId11">
+                    <a:blip r:embed="rId10">
                       <a:extLst>
                         <a:ext uri="{28A0092B-C50C-407E-A947-70E740481C1C}">
                           <a14:useLocalDpi xmlns:a14="http://schemas.microsoft.com/office/drawing/2010/main" val="0"/>
@@ -5485,7 +5356,7 @@
                     </pic:cNvPicPr>
                   </pic:nvPicPr>
                   <pic:blipFill>
-                    <a:blip r:embed="rId12">
+                    <a:blip r:embed="rId11">
                       <a:extLst>
                         <a:ext uri="{28A0092B-C50C-407E-A947-70E740481C1C}">
                           <a14:useLocalDpi xmlns:a14="http://schemas.microsoft.com/office/drawing/2010/main" val="0"/>
@@ -5597,7 +5468,7 @@
                     </pic:cNvPicPr>
                   </pic:nvPicPr>
                   <pic:blipFill>
-                    <a:blip r:embed="rId13">
+                    <a:blip r:embed="rId12">
                       <a:extLst>
                         <a:ext uri="{28A0092B-C50C-407E-A947-70E740481C1C}">
                           <a14:useLocalDpi xmlns:a14="http://schemas.microsoft.com/office/drawing/2010/main" val="0"/>
@@ -5787,35 +5658,7 @@
         <w:rPr>
           <w:rFonts w:hint="eastAsia"/>
         </w:rPr>
-        <w:t>e can find the initial setting file from: &lt;</w:t>
-      </w:r>
-      <w:proofErr w:type="spellStart"/>
-      <w:r>
-        <w:rPr>
-          <w:rFonts w:hint="eastAsia"/>
-        </w:rPr>
-        <w:t>client_install_path</w:t>
-      </w:r>
-      <w:proofErr w:type="spellEnd"/>
-      <w:r>
-        <w:rPr>
-          <w:rFonts w:hint="eastAsia"/>
-        </w:rPr>
-        <w:t>&gt;/</w:t>
-      </w:r>
-      <w:proofErr w:type="spellStart"/>
-      <w:r>
-        <w:rPr>
-          <w:rFonts w:hint="eastAsia"/>
-        </w:rPr>
-        <w:t>conf</w:t>
-      </w:r>
-      <w:proofErr w:type="spellEnd"/>
-      <w:r>
-        <w:rPr>
-          <w:rFonts w:hint="eastAsia"/>
-        </w:rPr>
-        <w:t>/default.ini</w:t>
+        <w:t>e can find the initial setting file from: &lt;client_install_path&gt;/conf/default.ini</w:t>
       </w:r>
       <w:r>
         <w:rPr>
@@ -5855,19 +5698,11 @@
       <w:r>
         <w:t>“</w:t>
       </w:r>
-      <w:proofErr w:type="spellStart"/>
-      <w:r>
-        <w:rPr>
-          <w:rFonts w:hint="eastAsia"/>
-        </w:rPr>
-        <w:t>tmp</w:t>
-      </w:r>
-      <w:proofErr w:type="spellEnd"/>
-      <w:r>
-        <w:rPr>
-          <w:rFonts w:hint="eastAsia"/>
-        </w:rPr>
-        <w:t>_</w:t>
+      <w:r>
+        <w:rPr>
+          <w:rFonts w:hint="eastAsia"/>
+        </w:rPr>
+        <w:t>tmp_</w:t>
       </w:r>
       <w:r>
         <w:t>”</w:t>
@@ -5896,21 +5731,12 @@
       <w:r>
         <w:t>“</w:t>
       </w:r>
-      <w:proofErr w:type="spellStart"/>
-      <w:r>
-        <w:rPr>
-          <w:rFonts w:hint="eastAsia"/>
-        </w:rPr>
-        <w:t>tmp</w:t>
-      </w:r>
-      <w:proofErr w:type="spellEnd"/>
-      <w:r>
-        <w:rPr>
-          <w:rFonts w:hint="eastAsia"/>
-        </w:rPr>
-        <w:t>_</w:t>
-      </w:r>
-      <w:proofErr w:type="gramStart"/>
+      <w:r>
+        <w:rPr>
+          <w:rFonts w:hint="eastAsia"/>
+        </w:rPr>
+        <w:t>tmp_</w:t>
+      </w:r>
       <w:r>
         <w:t>”</w:t>
       </w:r>
@@ -5918,14 +5744,7 @@
         <w:rPr>
           <w:rFonts w:hint="eastAsia"/>
         </w:rPr>
-        <w:t xml:space="preserve"> :</w:t>
-      </w:r>
-      <w:proofErr w:type="gramEnd"/>
-      <w:r>
-        <w:rPr>
-          <w:rFonts w:hint="eastAsia"/>
-        </w:rPr>
-        <w:t xml:space="preserve"> Client setting section.</w:t>
+        <w:t xml:space="preserve"> : Client setting section.</w:t>
       </w:r>
     </w:p>
     <w:p>
@@ -5958,63 +5777,19 @@
       </w:r>
     </w:p>
     <w:p>
-      <w:proofErr w:type="spellStart"/>
-      <w:r>
-        <w:rPr>
-          <w:rFonts w:hint="eastAsia"/>
-        </w:rPr>
-        <w:t>max_</w:t>
-      </w:r>
-      <w:proofErr w:type="gramStart"/>
-      <w:r>
-        <w:rPr>
-          <w:rFonts w:hint="eastAsia"/>
-        </w:rPr>
-        <w:t>insts</w:t>
-      </w:r>
-      <w:proofErr w:type="spellEnd"/>
-      <w:r>
-        <w:rPr>
-          <w:rFonts w:hint="eastAsia"/>
-        </w:rPr>
-        <w:t xml:space="preserve"> :</w:t>
-      </w:r>
-      <w:proofErr w:type="gramEnd"/>
-      <w:r>
-        <w:rPr>
-          <w:rFonts w:hint="eastAsia"/>
-        </w:rPr>
-        <w:t xml:space="preserve"> used to define the maximum instance number this software can be launched.</w:t>
-      </w:r>
-    </w:p>
-    <w:p>
-      <w:proofErr w:type="spellStart"/>
-      <w:r>
-        <w:rPr>
-          <w:rFonts w:hint="eastAsia"/>
-        </w:rPr>
-        <w:t>scan_</w:t>
-      </w:r>
-      <w:proofErr w:type="gramStart"/>
-      <w:r>
-        <w:rPr>
-          <w:rFonts w:hint="eastAsia"/>
-        </w:rPr>
-        <w:t>dir</w:t>
-      </w:r>
-      <w:proofErr w:type="spellEnd"/>
-      <w:r>
-        <w:rPr>
-          <w:rFonts w:hint="eastAsia"/>
-        </w:rPr>
-        <w:t xml:space="preserve"> :</w:t>
-      </w:r>
-      <w:proofErr w:type="gramEnd"/>
-      <w:r>
-        <w:rPr>
-          <w:rFonts w:hint="eastAsia"/>
-        </w:rPr>
-        <w:t xml:space="preserve"> </w:t>
+      <w:r>
+        <w:rPr>
+          <w:rFonts w:hint="eastAsia"/>
+        </w:rPr>
+        <w:t>max_insts : used to define the maximum instance number this software can be launched.</w:t>
+      </w:r>
+    </w:p>
+    <w:p>
+      <w:r>
+        <w:rPr>
+          <w:rFonts w:hint="eastAsia"/>
+        </w:rPr>
+        <w:t xml:space="preserve">scan_dir : </w:t>
       </w:r>
       <w:r>
         <w:rPr>
@@ -6024,13 +5799,8 @@
       </w:r>
     </w:p>
     <w:p>
-      <w:proofErr w:type="gramStart"/>
-      <w:r>
-        <w:t>version</w:t>
-      </w:r>
-      <w:proofErr w:type="gramEnd"/>
-      <w:r>
-        <w:t xml:space="preserve"> and path pair:</w:t>
+      <w:r>
+        <w:t>version and path pair:</w:t>
       </w:r>
       <w:r>
         <w:rPr>
@@ -6122,19 +5892,11 @@
       <w:r>
         <w:t>”</w:t>
       </w:r>
-      <w:proofErr w:type="gramStart"/>
-      <w:r>
-        <w:rPr>
-          <w:rFonts w:hint="eastAsia"/>
-        </w:rPr>
-        <w:t>,</w:t>
-      </w:r>
-      <w:proofErr w:type="gramEnd"/>
-      <w:r>
-        <w:rPr>
-          <w:rFonts w:hint="eastAsia"/>
-        </w:rPr>
-        <w:t xml:space="preserve"> the default name </w:t>
+      <w:r>
+        <w:rPr>
+          <w:rFonts w:hint="eastAsia"/>
+        </w:rPr>
+        <w:t xml:space="preserve">, the default name </w:t>
       </w:r>
       <w:r>
         <w:rPr>
@@ -6180,7 +5942,6 @@
         </w:rPr>
         <w:t>0</w:t>
       </w:r>
-      <w:proofErr w:type="gramStart"/>
       <w:r>
         <w:t>”</w:t>
       </w:r>
@@ -6188,14 +5949,7 @@
         <w:rPr>
           <w:rFonts w:hint="eastAsia"/>
         </w:rPr>
-        <w:t xml:space="preserve"> :</w:t>
-      </w:r>
-      <w:proofErr w:type="gramEnd"/>
-      <w:r>
-        <w:rPr>
-          <w:rFonts w:hint="eastAsia"/>
-        </w:rPr>
-        <w:t xml:space="preserve"> public client will run assign and match task.</w:t>
+        <w:t xml:space="preserve"> : public client will run assign and match task.</w:t>
       </w:r>
     </w:p>
     <w:p>
@@ -6211,7 +5965,6 @@
         </w:rPr>
         <w:t>1</w:t>
       </w:r>
-      <w:proofErr w:type="gramStart"/>
       <w:r>
         <w:t>”</w:t>
       </w:r>
@@ -6219,14 +5972,7 @@
         <w:rPr>
           <w:rFonts w:hint="eastAsia"/>
         </w:rPr>
-        <w:t xml:space="preserve"> :</w:t>
-      </w:r>
-      <w:proofErr w:type="gramEnd"/>
-      <w:r>
-        <w:rPr>
-          <w:rFonts w:hint="eastAsia"/>
-        </w:rPr>
-        <w:t xml:space="preserve"> private client will run assign task only.</w:t>
+        <w:t xml:space="preserve"> : private client will run assign task only.</w:t>
       </w:r>
     </w:p>
     <w:p>
@@ -6415,7 +6161,6 @@
       <w:bookmarkEnd w:id="23"/>
     </w:p>
     <w:p>
-      <w:proofErr w:type="spellStart"/>
       <w:r>
         <w:lastRenderedPageBreak/>
         <w:t>L</w:t>
@@ -6424,14 +6169,7 @@
         <w:rPr>
           <w:rFonts w:hint="eastAsia"/>
         </w:rPr>
-        <w:t>ink_mode</w:t>
-      </w:r>
-      <w:proofErr w:type="spellEnd"/>
-      <w:r>
-        <w:rPr>
-          <w:rFonts w:hint="eastAsia"/>
-        </w:rPr>
-        <w:t>:</w:t>
+        <w:t>ink_mode:</w:t>
       </w:r>
       <w:r>
         <w:t xml:space="preserve"> value can be “</w:t>
@@ -6489,7 +6227,6 @@
       </w:r>
     </w:p>
     <w:p>
-      <w:proofErr w:type="spellStart"/>
       <w:r>
         <w:t>M</w:t>
       </w:r>
@@ -6497,14 +6234,7 @@
         <w:rPr>
           <w:rFonts w:hint="eastAsia"/>
         </w:rPr>
-        <w:t>ax_threads</w:t>
-      </w:r>
-      <w:proofErr w:type="spellEnd"/>
-      <w:r>
-        <w:rPr>
-          <w:rFonts w:hint="eastAsia"/>
-        </w:rPr>
-        <w:t xml:space="preserve">: Maximum </w:t>
+        <w:t xml:space="preserve">ax_threads: Maximum </w:t>
       </w:r>
       <w:r>
         <w:t>threads (</w:t>
@@ -6517,7 +6247,6 @@
       </w:r>
     </w:p>
     <w:p>
-      <w:proofErr w:type="spellStart"/>
       <w:r>
         <w:t>T</w:t>
       </w:r>
@@ -6525,14 +6254,7 @@
         <w:rPr>
           <w:rFonts w:hint="eastAsia"/>
         </w:rPr>
-        <w:t>ask_mode</w:t>
-      </w:r>
-      <w:proofErr w:type="spellEnd"/>
-      <w:r>
-        <w:rPr>
-          <w:rFonts w:hint="eastAsia"/>
-        </w:rPr>
-        <w:t>: auto, serial and parallel.</w:t>
+        <w:t>ask_mode: auto, serial and parallel.</w:t>
       </w:r>
     </w:p>
     <w:p>
@@ -6571,7 +6293,6 @@
       </w:r>
     </w:p>
     <w:p>
-      <w:proofErr w:type="spellStart"/>
       <w:r>
         <w:t>W</w:t>
       </w:r>
@@ -6579,30 +6300,15 @@
         <w:rPr>
           <w:rFonts w:hint="eastAsia"/>
         </w:rPr>
-        <w:t>ork_path</w:t>
-      </w:r>
-      <w:proofErr w:type="spellEnd"/>
-      <w:r>
-        <w:rPr>
-          <w:rFonts w:hint="eastAsia"/>
-        </w:rPr>
-        <w:t>: client work space, client will download and run case in this folder.</w:t>
-      </w:r>
-    </w:p>
-    <w:p>
-      <w:proofErr w:type="spellStart"/>
-      <w:r>
-        <w:rPr>
-          <w:rFonts w:hint="eastAsia"/>
-        </w:rPr>
-        <w:t>Save_path</w:t>
-      </w:r>
-      <w:proofErr w:type="spellEnd"/>
-      <w:r>
-        <w:rPr>
-          <w:rFonts w:hint="eastAsia"/>
-        </w:rPr>
-        <w:t xml:space="preserve">: client result save path. </w:t>
+        <w:t>ork_path: client work space, client will download and run case in this folder.</w:t>
+      </w:r>
+    </w:p>
+    <w:p>
+      <w:r>
+        <w:rPr>
+          <w:rFonts w:hint="eastAsia"/>
+        </w:rPr>
+        <w:t xml:space="preserve">Save_path: client result save path. </w:t>
       </w:r>
       <w:r>
         <w:t>I</w:t>
@@ -6720,19 +6426,11 @@
       <w:r>
         <w:t>“</w:t>
       </w:r>
-      <w:proofErr w:type="spellStart"/>
-      <w:r>
-        <w:rPr>
-          <w:rFonts w:hint="eastAsia"/>
-        </w:rPr>
-        <w:t>TestRail</w:t>
-      </w:r>
-      <w:proofErr w:type="spellEnd"/>
-      <w:r>
-        <w:rPr>
-          <w:rFonts w:hint="eastAsia"/>
-        </w:rPr>
-        <w:t xml:space="preserve"> Client</w:t>
+      <w:r>
+        <w:rPr>
+          <w:rFonts w:hint="eastAsia"/>
+        </w:rPr>
+        <w:t>TestRail Client</w:t>
       </w:r>
       <w:r>
         <w:t>”</w:t>
@@ -6792,7 +6490,7 @@
                     </pic:cNvPicPr>
                   </pic:nvPicPr>
                   <pic:blipFill>
-                    <a:blip r:embed="rId14">
+                    <a:blip r:embed="rId13">
                       <a:extLst>
                         <a:ext uri="{28A0092B-C50C-407E-A947-70E740481C1C}">
                           <a14:useLocalDpi xmlns:a14="http://schemas.microsoft.com/office/drawing/2010/main" val="0"/>
@@ -6898,21 +6596,7 @@
         <w:rPr>
           <w:rFonts w:hint="eastAsia"/>
         </w:rPr>
-        <w:t>jar &lt;</w:t>
-      </w:r>
-      <w:proofErr w:type="spellStart"/>
-      <w:r>
-        <w:rPr>
-          <w:rFonts w:hint="eastAsia"/>
-        </w:rPr>
-        <w:t>client_install_path</w:t>
-      </w:r>
-      <w:proofErr w:type="spellEnd"/>
-      <w:r>
-        <w:rPr>
-          <w:rFonts w:hint="eastAsia"/>
-        </w:rPr>
-        <w:t xml:space="preserve">&gt;/bin/client.jar </w:t>
+        <w:t xml:space="preserve">jar &lt;client_install_path&gt;/bin/client.jar </w:t>
       </w:r>
       <w:r>
         <w:t>–</w:t>
@@ -6948,21 +6632,7 @@
         <w:rPr>
           <w:rFonts w:hint="eastAsia"/>
         </w:rPr>
-        <w:t>jar &lt;</w:t>
-      </w:r>
-      <w:proofErr w:type="spellStart"/>
-      <w:r>
-        <w:rPr>
-          <w:rFonts w:hint="eastAsia"/>
-        </w:rPr>
-        <w:t>client_install_path</w:t>
-      </w:r>
-      <w:proofErr w:type="spellEnd"/>
-      <w:r>
-        <w:rPr>
-          <w:rFonts w:hint="eastAsia"/>
-        </w:rPr>
-        <w:t>&gt;/bin/client.jar (GUI mode)</w:t>
+        <w:t>jar &lt;client_install_path&gt;/bin/client.jar (GUI mode)</w:t>
       </w:r>
     </w:p>
     <w:p>
@@ -7053,7 +6723,7 @@
                     </pic:cNvPicPr>
                   </pic:nvPicPr>
                   <pic:blipFill>
-                    <a:blip r:embed="rId15">
+                    <a:blip r:embed="rId14">
                       <a:extLst>
                         <a:ext uri="{28A0092B-C50C-407E-A947-70E740481C1C}">
                           <a14:useLocalDpi xmlns:a14="http://schemas.microsoft.com/office/drawing/2010/main" val="0"/>
@@ -7336,7 +7006,7 @@
                     </pic:cNvPicPr>
                   </pic:nvPicPr>
                   <pic:blipFill>
-                    <a:blip r:embed="rId16">
+                    <a:blip r:embed="rId15">
                       <a:extLst>
                         <a:ext uri="{28A0092B-C50C-407E-A947-70E740481C1C}">
                           <a14:useLocalDpi xmlns:a14="http://schemas.microsoft.com/office/drawing/2010/main" val="0"/>
@@ -7502,7 +7172,7 @@
                     </pic:cNvPicPr>
                   </pic:nvPicPr>
                   <pic:blipFill>
-                    <a:blip r:embed="rId17">
+                    <a:blip r:embed="rId16">
                       <a:extLst>
                         <a:ext uri="{28A0092B-C50C-407E-A947-70E740481C1C}">
                           <a14:useLocalDpi xmlns:a14="http://schemas.microsoft.com/office/drawing/2010/main" val="0"/>
@@ -7667,7 +7337,7 @@
                     </pic:cNvPicPr>
                   </pic:nvPicPr>
                   <pic:blipFill>
-                    <a:blip r:embed="rId18">
+                    <a:blip r:embed="rId17">
                       <a:extLst>
                         <a:ext uri="{28A0092B-C50C-407E-A947-70E740481C1C}">
                           <a14:useLocalDpi xmlns:a14="http://schemas.microsoft.com/office/drawing/2010/main" val="0"/>
@@ -7885,7 +7555,7 @@
                     </pic:cNvPicPr>
                   </pic:nvPicPr>
                   <pic:blipFill>
-                    <a:blip r:embed="rId19">
+                    <a:blip r:embed="rId18">
                       <a:extLst>
                         <a:ext uri="{28A0092B-C50C-407E-A947-70E740481C1C}">
                           <a14:useLocalDpi xmlns:a14="http://schemas.microsoft.com/office/drawing/2010/main" val="0"/>
@@ -7968,7 +7638,6 @@
       <w:r>
         <w:t>…</w:t>
       </w:r>
-      <w:proofErr w:type="gramStart"/>
       <w:r>
         <w:t>”</w:t>
       </w:r>
@@ -7978,7 +7647,6 @@
         </w:rPr>
         <w:t>:</w:t>
       </w:r>
-      <w:proofErr w:type="gramEnd"/>
       <w:r>
         <w:rPr>
           <w:rFonts w:hint="eastAsia"/>
@@ -8003,24 +7671,13 @@
         <w:t>Export</w:t>
       </w:r>
       <w:r>
-        <w:t>…</w:t>
-      </w:r>
-      <w:proofErr w:type="gramStart"/>
-      <w:r>
-        <w:t>”</w:t>
-      </w:r>
-      <w:r>
-        <w:rPr>
-          <w:rFonts w:hint="eastAsia"/>
-        </w:rPr>
-        <w:t>:</w:t>
-      </w:r>
-      <w:proofErr w:type="gramEnd"/>
-      <w:r>
-        <w:rPr>
-          <w:rFonts w:hint="eastAsia"/>
-        </w:rPr>
-        <w:t xml:space="preserve"> Export test report, not ready now.</w:t>
+        <w:t>…”</w:t>
+      </w:r>
+      <w:r>
+        <w:rPr>
+          <w:rFonts w:hint="eastAsia"/>
+        </w:rPr>
+        <w:t>: Export test report, not ready now.</w:t>
       </w:r>
     </w:p>
     <w:p>
@@ -8589,7 +8246,7 @@
                     </pic:cNvPicPr>
                   </pic:nvPicPr>
                   <pic:blipFill>
-                    <a:blip r:embed="rId20">
+                    <a:blip r:embed="rId19">
                       <a:extLst>
                         <a:ext uri="{28A0092B-C50C-407E-A947-70E740481C1C}">
                           <a14:useLocalDpi xmlns:a14="http://schemas.microsoft.com/office/drawing/2010/main" val="0"/>
@@ -8740,7 +8397,6 @@
         </w:rPr>
         <w:t xml:space="preserve">4.1.2.4.2 </w:t>
       </w:r>
-      <w:proofErr w:type="spellStart"/>
       <w:r>
         <w:t>K</w:t>
       </w:r>
@@ -8750,7 +8406,6 @@
         </w:rPr>
         <w:t>eygen</w:t>
       </w:r>
-      <w:proofErr w:type="spellEnd"/>
     </w:p>
     <w:p>
       <w:r>
@@ -8778,21 +8433,7 @@
         <w:rPr>
           <w:rFonts w:hint="eastAsia"/>
         </w:rPr>
-        <w:t xml:space="preserve"> account and password which will be show on TMP website (</w:t>
-      </w:r>
-      <w:proofErr w:type="spellStart"/>
-      <w:r>
-        <w:rPr>
-          <w:rFonts w:hint="eastAsia"/>
-        </w:rPr>
-        <w:t>auth_key</w:t>
-      </w:r>
-      <w:proofErr w:type="spellEnd"/>
-      <w:r>
-        <w:rPr>
-          <w:rFonts w:hint="eastAsia"/>
-        </w:rPr>
-        <w:t xml:space="preserve"> = xxx)</w:t>
+        <w:t xml:space="preserve"> account and password which will be show on TMP website (auth_key = xxx)</w:t>
       </w:r>
     </w:p>
     <w:p>
@@ -8823,7 +8464,7 @@
                     </pic:cNvPicPr>
                   </pic:nvPicPr>
                   <pic:blipFill>
-                    <a:blip r:embed="rId21">
+                    <a:blip r:embed="rId20">
                       <a:extLst>
                         <a:ext uri="{28A0092B-C50C-407E-A947-70E740481C1C}">
                           <a14:useLocalDpi xmlns:a14="http://schemas.microsoft.com/office/drawing/2010/main" val="0"/>
@@ -9078,7 +8719,7 @@
                     </pic:cNvPicPr>
                   </pic:nvPicPr>
                   <pic:blipFill>
-                    <a:blip r:embed="rId22">
+                    <a:blip r:embed="rId21">
                       <a:extLst>
                         <a:ext uri="{28A0092B-C50C-407E-A947-70E740481C1C}">
                           <a14:useLocalDpi xmlns:a14="http://schemas.microsoft.com/office/drawing/2010/main" val="0"/>
@@ -9216,7 +8857,7 @@
                     </pic:cNvPicPr>
                   </pic:nvPicPr>
                   <pic:blipFill>
-                    <a:blip r:embed="rId23">
+                    <a:blip r:embed="rId22">
                       <a:extLst>
                         <a:ext uri="{28A0092B-C50C-407E-A947-70E740481C1C}">
                           <a14:useLocalDpi xmlns:a14="http://schemas.microsoft.com/office/drawing/2010/main" val="0"/>
@@ -9326,21 +8967,7 @@
         <w:rPr>
           <w:rFonts w:hint="eastAsia"/>
         </w:rPr>
-        <w:t xml:space="preserve"> same function as 4.1.2.3 Run </w:t>
-      </w:r>
-      <w:proofErr w:type="gramStart"/>
-      <w:r>
-        <w:rPr>
-          <w:rFonts w:hint="eastAsia"/>
-        </w:rPr>
-        <w:t>menu,</w:t>
-      </w:r>
-      <w:proofErr w:type="gramEnd"/>
-      <w:r>
-        <w:rPr>
-          <w:rFonts w:hint="eastAsia"/>
-        </w:rPr>
-        <w:t xml:space="preserve"> make the select captured queue re-start</w:t>
+        <w:t xml:space="preserve"> same function as 4.1.2.3 Run menu, make the select captured queue re-start</w:t>
       </w:r>
     </w:p>
     <w:p>
@@ -9381,21 +9008,7 @@
         <w:rPr>
           <w:rFonts w:hint="eastAsia"/>
         </w:rPr>
-        <w:t xml:space="preserve">same function as 4.1.2.3 Run </w:t>
-      </w:r>
-      <w:proofErr w:type="gramStart"/>
-      <w:r>
-        <w:rPr>
-          <w:rFonts w:hint="eastAsia"/>
-        </w:rPr>
-        <w:t>menu,</w:t>
-      </w:r>
-      <w:proofErr w:type="gramEnd"/>
-      <w:r>
-        <w:rPr>
-          <w:rFonts w:hint="eastAsia"/>
-        </w:rPr>
-        <w:t xml:space="preserve"> make the select captured queue pause</w:t>
+        <w:t>same function as 4.1.2.3 Run menu, make the select captured queue pause</w:t>
       </w:r>
     </w:p>
     <w:p>
@@ -9436,21 +9049,7 @@
         <w:rPr>
           <w:rFonts w:hint="eastAsia"/>
         </w:rPr>
-        <w:t xml:space="preserve">same function as 4.1.2.3 Run </w:t>
-      </w:r>
-      <w:proofErr w:type="gramStart"/>
-      <w:r>
-        <w:rPr>
-          <w:rFonts w:hint="eastAsia"/>
-        </w:rPr>
-        <w:t>menu,</w:t>
-      </w:r>
-      <w:proofErr w:type="gramEnd"/>
-      <w:r>
-        <w:rPr>
-          <w:rFonts w:hint="eastAsia"/>
-        </w:rPr>
-        <w:t xml:space="preserve"> make the select captured queue stop</w:t>
+        <w:t>same function as 4.1.2.3 Run menu, make the select captured queue stop</w:t>
       </w:r>
     </w:p>
     <w:p>
@@ -9539,7 +9138,7 @@
                     </pic:cNvPicPr>
                   </pic:nvPicPr>
                   <pic:blipFill>
-                    <a:blip r:embed="rId24">
+                    <a:blip r:embed="rId23">
                       <a:extLst>
                         <a:ext uri="{28A0092B-C50C-407E-A947-70E740481C1C}">
                           <a14:useLocalDpi xmlns:a14="http://schemas.microsoft.com/office/drawing/2010/main" val="0"/>
@@ -9901,12 +9500,12 @@
         </w:rPr>
         <w:t xml:space="preserve">oftware address: </w:t>
       </w:r>
-      <w:hyperlink r:id="rId25" w:history="1">
+      <w:hyperlink r:id="rId24" w:history="1">
         <w:r>
           <w:rPr>
             <w:rStyle w:val="Hyperlink"/>
           </w:rPr>
-          <w:t>\\lsh-smb01\sw\qa\qa_store\TMP_tools\client\client_software</w:t>
+          <w:t>\\lsh-smb01\sw\qa\qa_store\TMP_tools\depend_software</w:t>
         </w:r>
       </w:hyperlink>
     </w:p>
@@ -9918,15 +9517,7 @@
         <w:t>TMP client build: Software QA SVN: /</w:t>
       </w:r>
       <w:r>
-        <w:t>release/</w:t>
-      </w:r>
-      <w:proofErr w:type="spellStart"/>
-      <w:r>
-        <w:t>tmp_client</w:t>
-      </w:r>
-      <w:proofErr w:type="spellEnd"/>
-      <w:r>
-        <w:t>/</w:t>
+        <w:t>release/tmp_client/</w:t>
       </w:r>
     </w:p>
     <w:p>
@@ -9952,8 +9543,8 @@
 </file>
 
 <file path=word/numbering.xml><?xml version="1.0" encoding="utf-8"?>
-<w:numbering xmlns:wpc="http://schemas.microsoft.com/office/word/2010/wordprocessingCanvas" xmlns:mc="http://schemas.openxmlformats.org/markup-compatibility/2006" xmlns:o="urn:schemas-microsoft-com:office:office" xmlns:r="http://schemas.openxmlformats.org/officeDocument/2006/relationships" xmlns:m="http://schemas.openxmlformats.org/officeDocument/2006/math" xmlns:v="urn:schemas-microsoft-com:vml" xmlns:wp14="http://schemas.microsoft.com/office/word/2010/wordprocessingDrawing" xmlns:wp="http://schemas.openxmlformats.org/drawingml/2006/wordprocessingDrawing" xmlns:w10="urn:schemas-microsoft-com:office:word" xmlns:w="http://schemas.openxmlformats.org/wordprocessingml/2006/main" xmlns:w14="http://schemas.microsoft.com/office/word/2010/wordml" xmlns:wpg="http://schemas.microsoft.com/office/word/2010/wordprocessingGroup" xmlns:wpi="http://schemas.microsoft.com/office/word/2010/wordprocessingInk" xmlns:wne="http://schemas.microsoft.com/office/word/2006/wordml" xmlns:wps="http://schemas.microsoft.com/office/word/2010/wordprocessingShape" mc:Ignorable="w14 wp14">
-  <w:abstractNum w:abstractNumId="0">
+<w:numbering xmlns:wpc="http://schemas.microsoft.com/office/word/2010/wordprocessingCanvas" xmlns:cx="http://schemas.microsoft.com/office/drawing/2014/chartex" xmlns:mc="http://schemas.openxmlformats.org/markup-compatibility/2006" xmlns:o="urn:schemas-microsoft-com:office:office" xmlns:r="http://schemas.openxmlformats.org/officeDocument/2006/relationships" xmlns:m="http://schemas.openxmlformats.org/officeDocument/2006/math" xmlns:v="urn:schemas-microsoft-com:vml" xmlns:wp14="http://schemas.microsoft.com/office/word/2010/wordprocessingDrawing" xmlns:wp="http://schemas.openxmlformats.org/drawingml/2006/wordprocessingDrawing" xmlns:w10="urn:schemas-microsoft-com:office:word" xmlns:w="http://schemas.openxmlformats.org/wordprocessingml/2006/main" xmlns:w14="http://schemas.microsoft.com/office/word/2010/wordml" xmlns:w15="http://schemas.microsoft.com/office/word/2012/wordml" xmlns:w16se="http://schemas.microsoft.com/office/word/2015/wordml/symex" xmlns:wpg="http://schemas.microsoft.com/office/word/2010/wordprocessingGroup" xmlns:wpi="http://schemas.microsoft.com/office/word/2010/wordprocessingInk" xmlns:wne="http://schemas.microsoft.com/office/word/2006/wordml" xmlns:wps="http://schemas.microsoft.com/office/word/2010/wordprocessingShape" mc:Ignorable="w14 w15 w16se wp14">
+  <w:abstractNum w:abstractNumId="0" w15:restartNumberingAfterBreak="0">
     <w:nsid w:val="01E3233A"/>
     <w:multiLevelType w:val="multilevel"/>
     <w:tmpl w:val="4AF0454A"/>
@@ -10066,7 +9657,7 @@
       </w:rPr>
     </w:lvl>
   </w:abstractNum>
-  <w:abstractNum w:abstractNumId="1">
+  <w:abstractNum w:abstractNumId="1" w15:restartNumberingAfterBreak="0">
     <w:nsid w:val="0C177721"/>
     <w:multiLevelType w:val="hybridMultilevel"/>
     <w:tmpl w:val="E6F84D10"/>
@@ -10156,7 +9747,7 @@
       </w:pPr>
     </w:lvl>
   </w:abstractNum>
-  <w:abstractNum w:abstractNumId="2">
+  <w:abstractNum w:abstractNumId="2" w15:restartNumberingAfterBreak="0">
     <w:nsid w:val="16420BFE"/>
     <w:multiLevelType w:val="hybridMultilevel"/>
     <w:tmpl w:val="BF3870E8"/>
@@ -10245,7 +9836,7 @@
       </w:pPr>
     </w:lvl>
   </w:abstractNum>
-  <w:abstractNum w:abstractNumId="3">
+  <w:abstractNum w:abstractNumId="3" w15:restartNumberingAfterBreak="0">
     <w:nsid w:val="20A35422"/>
     <w:multiLevelType w:val="multilevel"/>
     <w:tmpl w:val="1326E6A6"/>
@@ -10366,7 +9957,7 @@
       </w:rPr>
     </w:lvl>
   </w:abstractNum>
-  <w:abstractNum w:abstractNumId="4">
+  <w:abstractNum w:abstractNumId="4" w15:restartNumberingAfterBreak="0">
     <w:nsid w:val="30F26D34"/>
     <w:multiLevelType w:val="hybridMultilevel"/>
     <w:tmpl w:val="62E69CC4"/>
@@ -10455,7 +10046,7 @@
       </w:pPr>
     </w:lvl>
   </w:abstractNum>
-  <w:abstractNum w:abstractNumId="5">
+  <w:abstractNum w:abstractNumId="5" w15:restartNumberingAfterBreak="0">
     <w:nsid w:val="54297135"/>
     <w:multiLevelType w:val="hybridMultilevel"/>
     <w:tmpl w:val="F97EDF7E"/>
@@ -10544,7 +10135,7 @@
       </w:pPr>
     </w:lvl>
   </w:abstractNum>
-  <w:abstractNum w:abstractNumId="6">
+  <w:abstractNum w:abstractNumId="6" w15:restartNumberingAfterBreak="0">
     <w:nsid w:val="59281C62"/>
     <w:multiLevelType w:val="hybridMultilevel"/>
     <w:tmpl w:val="44828496"/>
@@ -10633,7 +10224,7 @@
       </w:pPr>
     </w:lvl>
   </w:abstractNum>
-  <w:abstractNum w:abstractNumId="7">
+  <w:abstractNum w:abstractNumId="7" w15:restartNumberingAfterBreak="0">
     <w:nsid w:val="59525CA4"/>
     <w:multiLevelType w:val="hybridMultilevel"/>
     <w:tmpl w:val="6046BA9A"/>
@@ -10722,7 +10313,7 @@
       </w:pPr>
     </w:lvl>
   </w:abstractNum>
-  <w:abstractNum w:abstractNumId="8">
+  <w:abstractNum w:abstractNumId="8" w15:restartNumberingAfterBreak="0">
     <w:nsid w:val="63853AD1"/>
     <w:multiLevelType w:val="hybridMultilevel"/>
     <w:tmpl w:val="EDE2983E"/>
@@ -10812,7 +10403,7 @@
       </w:pPr>
     </w:lvl>
   </w:abstractNum>
-  <w:abstractNum w:abstractNumId="9">
+  <w:abstractNum w:abstractNumId="9" w15:restartNumberingAfterBreak="0">
     <w:nsid w:val="771B1D65"/>
     <w:multiLevelType w:val="hybridMultilevel"/>
     <w:tmpl w:val="338AB2D8"/>
@@ -10936,7 +10527,7 @@
 </file>
 
 <file path=word/styles.xml><?xml version="1.0" encoding="utf-8"?>
-<w:styles xmlns:mc="http://schemas.openxmlformats.org/markup-compatibility/2006" xmlns:r="http://schemas.openxmlformats.org/officeDocument/2006/relationships" xmlns:w="http://schemas.openxmlformats.org/wordprocessingml/2006/main" xmlns:w14="http://schemas.microsoft.com/office/word/2010/wordml" mc:Ignorable="w14">
+<w:styles xmlns:mc="http://schemas.openxmlformats.org/markup-compatibility/2006" xmlns:r="http://schemas.openxmlformats.org/officeDocument/2006/relationships" xmlns:w="http://schemas.openxmlformats.org/wordprocessingml/2006/main" xmlns:w14="http://schemas.microsoft.com/office/word/2010/wordml" xmlns:w15="http://schemas.microsoft.com/office/word/2012/wordml" xmlns:w16se="http://schemas.microsoft.com/office/word/2015/wordml/symex" mc:Ignorable="w14 w15 w16se">
   <w:docDefaults>
     <w:rPrDefault>
       <w:rPr>
@@ -10952,145 +10543,378 @@
       </w:pPr>
     </w:pPrDefault>
   </w:docDefaults>
-  <w:latentStyles w:defLockedState="0" w:defUIPriority="99" w:defSemiHidden="1" w:defUnhideWhenUsed="1" w:defQFormat="0" w:count="267">
-    <w:lsdException w:name="Normal" w:semiHidden="0" w:uiPriority="0" w:unhideWhenUsed="0" w:qFormat="1"/>
-    <w:lsdException w:name="heading 1" w:semiHidden="0" w:uiPriority="9" w:unhideWhenUsed="0" w:qFormat="1"/>
-    <w:lsdException w:name="heading 2" w:uiPriority="9" w:qFormat="1"/>
-    <w:lsdException w:name="heading 3" w:uiPriority="9" w:qFormat="1"/>
-    <w:lsdException w:name="heading 4" w:uiPriority="9" w:qFormat="1"/>
-    <w:lsdException w:name="heading 5" w:uiPriority="9" w:qFormat="1"/>
-    <w:lsdException w:name="heading 6" w:uiPriority="9" w:qFormat="1"/>
-    <w:lsdException w:name="heading 7" w:uiPriority="9" w:qFormat="1"/>
-    <w:lsdException w:name="heading 8" w:uiPriority="9" w:qFormat="1"/>
-    <w:lsdException w:name="heading 9" w:uiPriority="9" w:qFormat="1"/>
-    <w:lsdException w:name="toc 1" w:uiPriority="39"/>
-    <w:lsdException w:name="toc 2" w:uiPriority="39"/>
-    <w:lsdException w:name="toc 3" w:uiPriority="39"/>
-    <w:lsdException w:name="toc 4" w:uiPriority="39"/>
-    <w:lsdException w:name="toc 5" w:uiPriority="39"/>
-    <w:lsdException w:name="toc 6" w:uiPriority="39"/>
-    <w:lsdException w:name="toc 7" w:uiPriority="39"/>
-    <w:lsdException w:name="toc 8" w:uiPriority="39"/>
-    <w:lsdException w:name="toc 9" w:uiPriority="39"/>
-    <w:lsdException w:name="caption" w:uiPriority="35"/>
-    <w:lsdException w:name="Title" w:semiHidden="0" w:uiPriority="10" w:unhideWhenUsed="0" w:qFormat="1"/>
-    <w:lsdException w:name="Default Paragraph Font" w:uiPriority="1"/>
-    <w:lsdException w:name="Body Text" w:uiPriority="0"/>
-    <w:lsdException w:name="Subtitle" w:semiHidden="0" w:uiPriority="11" w:unhideWhenUsed="0" w:qFormat="1"/>
-    <w:lsdException w:name="Strong" w:semiHidden="0" w:uiPriority="22" w:unhideWhenUsed="0" w:qFormat="1"/>
-    <w:lsdException w:name="Emphasis" w:semiHidden="0" w:uiPriority="20" w:unhideWhenUsed="0" w:qFormat="1"/>
-    <w:lsdException w:name="Table Grid" w:semiHidden="0" w:uiPriority="59" w:unhideWhenUsed="0"/>
-    <w:lsdException w:name="Placeholder Text" w:unhideWhenUsed="0"/>
-    <w:lsdException w:name="No Spacing" w:semiHidden="0" w:uiPriority="1" w:unhideWhenUsed="0" w:qFormat="1"/>
-    <w:lsdException w:name="Light Shading" w:semiHidden="0" w:uiPriority="60" w:unhideWhenUsed="0"/>
-    <w:lsdException w:name="Light List" w:semiHidden="0" w:uiPriority="61" w:unhideWhenUsed="0"/>
-    <w:lsdException w:name="Light Grid" w:semiHidden="0" w:uiPriority="62" w:unhideWhenUsed="0"/>
-    <w:lsdException w:name="Medium Shading 1" w:semiHidden="0" w:uiPriority="63" w:unhideWhenUsed="0"/>
-    <w:lsdException w:name="Medium Shading 2" w:semiHidden="0" w:uiPriority="64" w:unhideWhenUsed="0"/>
-    <w:lsdException w:name="Medium List 1" w:semiHidden="0" w:uiPriority="65" w:unhideWhenUsed="0"/>
-    <w:lsdException w:name="Medium List 2" w:semiHidden="0" w:uiPriority="66" w:unhideWhenUsed="0"/>
-    <w:lsdException w:name="Medium Grid 1" w:semiHidden="0" w:uiPriority="67" w:unhideWhenUsed="0"/>
-    <w:lsdException w:name="Medium Grid 2" w:semiHidden="0" w:uiPriority="68" w:unhideWhenUsed="0"/>
-    <w:lsdException w:name="Medium Grid 3" w:semiHidden="0" w:uiPriority="69" w:unhideWhenUsed="0"/>
-    <w:lsdException w:name="Dark List" w:semiHidden="0" w:uiPriority="70" w:unhideWhenUsed="0"/>
-    <w:lsdException w:name="Colorful Shading" w:semiHidden="0" w:uiPriority="71" w:unhideWhenUsed="0"/>
-    <w:lsdException w:name="Colorful List" w:semiHidden="0" w:uiPriority="72" w:unhideWhenUsed="0"/>
-    <w:lsdException w:name="Colorful Grid" w:semiHidden="0" w:uiPriority="73" w:unhideWhenUsed="0"/>
-    <w:lsdException w:name="Light Shading Accent 1" w:semiHidden="0" w:uiPriority="60" w:unhideWhenUsed="0"/>
-    <w:lsdException w:name="Light List Accent 1" w:semiHidden="0" w:uiPriority="61" w:unhideWhenUsed="0"/>
-    <w:lsdException w:name="Light Grid Accent 1" w:semiHidden="0" w:uiPriority="62" w:unhideWhenUsed="0"/>
-    <w:lsdException w:name="Medium Shading 1 Accent 1" w:semiHidden="0" w:uiPriority="63" w:unhideWhenUsed="0"/>
-    <w:lsdException w:name="Medium Shading 2 Accent 1" w:semiHidden="0" w:uiPriority="64" w:unhideWhenUsed="0"/>
-    <w:lsdException w:name="Medium List 1 Accent 1" w:semiHidden="0" w:uiPriority="65" w:unhideWhenUsed="0"/>
-    <w:lsdException w:name="Revision" w:unhideWhenUsed="0"/>
-    <w:lsdException w:name="List Paragraph" w:semiHidden="0" w:uiPriority="34" w:unhideWhenUsed="0" w:qFormat="1"/>
-    <w:lsdException w:name="Quote" w:semiHidden="0" w:uiPriority="29" w:unhideWhenUsed="0" w:qFormat="1"/>
-    <w:lsdException w:name="Intense Quote" w:semiHidden="0" w:uiPriority="30" w:unhideWhenUsed="0" w:qFormat="1"/>
-    <w:lsdException w:name="Medium List 2 Accent 1" w:semiHidden="0" w:uiPriority="66" w:unhideWhenUsed="0"/>
-    <w:lsdException w:name="Medium Grid 1 Accent 1" w:semiHidden="0" w:uiPriority="67" w:unhideWhenUsed="0"/>
-    <w:lsdException w:name="Medium Grid 2 Accent 1" w:semiHidden="0" w:uiPriority="68" w:unhideWhenUsed="0"/>
-    <w:lsdException w:name="Medium Grid 3 Accent 1" w:semiHidden="0" w:uiPriority="69" w:unhideWhenUsed="0"/>
-    <w:lsdException w:name="Dark List Accent 1" w:semiHidden="0" w:uiPriority="70" w:unhideWhenUsed="0"/>
-    <w:lsdException w:name="Colorful Shading Accent 1" w:semiHidden="0" w:uiPriority="71" w:unhideWhenUsed="0"/>
-    <w:lsdException w:name="Colorful List Accent 1" w:semiHidden="0" w:uiPriority="72" w:unhideWhenUsed="0"/>
-    <w:lsdException w:name="Colorful Grid Accent 1" w:semiHidden="0" w:uiPriority="73" w:unhideWhenUsed="0"/>
-    <w:lsdException w:name="Light Shading Accent 2" w:semiHidden="0" w:uiPriority="60" w:unhideWhenUsed="0"/>
-    <w:lsdException w:name="Light List Accent 2" w:semiHidden="0" w:uiPriority="61" w:unhideWhenUsed="0"/>
-    <w:lsdException w:name="Light Grid Accent 2" w:semiHidden="0" w:uiPriority="62" w:unhideWhenUsed="0"/>
-    <w:lsdException w:name="Medium Shading 1 Accent 2" w:semiHidden="0" w:uiPriority="63" w:unhideWhenUsed="0"/>
-    <w:lsdException w:name="Medium Shading 2 Accent 2" w:semiHidden="0" w:uiPriority="64" w:unhideWhenUsed="0"/>
-    <w:lsdException w:name="Medium List 1 Accent 2" w:semiHidden="0" w:uiPriority="65" w:unhideWhenUsed="0"/>
-    <w:lsdException w:name="Medium List 2 Accent 2" w:semiHidden="0" w:uiPriority="66" w:unhideWhenUsed="0"/>
-    <w:lsdException w:name="Medium Grid 1 Accent 2" w:semiHidden="0" w:uiPriority="67" w:unhideWhenUsed="0"/>
-    <w:lsdException w:name="Medium Grid 2 Accent 2" w:semiHidden="0" w:uiPriority="68" w:unhideWhenUsed="0"/>
-    <w:lsdException w:name="Medium Grid 3 Accent 2" w:semiHidden="0" w:uiPriority="69" w:unhideWhenUsed="0"/>
-    <w:lsdException w:name="Dark List Accent 2" w:semiHidden="0" w:uiPriority="70" w:unhideWhenUsed="0"/>
-    <w:lsdException w:name="Colorful Shading Accent 2" w:semiHidden="0" w:uiPriority="71" w:unhideWhenUsed="0"/>
-    <w:lsdException w:name="Colorful List Accent 2" w:semiHidden="0" w:uiPriority="72" w:unhideWhenUsed="0"/>
-    <w:lsdException w:name="Colorful Grid Accent 2" w:semiHidden="0" w:uiPriority="73" w:unhideWhenUsed="0"/>
-    <w:lsdException w:name="Light Shading Accent 3" w:semiHidden="0" w:uiPriority="60" w:unhideWhenUsed="0"/>
-    <w:lsdException w:name="Light List Accent 3" w:semiHidden="0" w:uiPriority="61" w:unhideWhenUsed="0"/>
-    <w:lsdException w:name="Light Grid Accent 3" w:semiHidden="0" w:uiPriority="62" w:unhideWhenUsed="0"/>
-    <w:lsdException w:name="Medium Shading 1 Accent 3" w:semiHidden="0" w:uiPriority="63" w:unhideWhenUsed="0"/>
-    <w:lsdException w:name="Medium Shading 2 Accent 3" w:semiHidden="0" w:uiPriority="64" w:unhideWhenUsed="0"/>
-    <w:lsdException w:name="Medium List 1 Accent 3" w:semiHidden="0" w:uiPriority="65" w:unhideWhenUsed="0"/>
-    <w:lsdException w:name="Medium List 2 Accent 3" w:semiHidden="0" w:uiPriority="66" w:unhideWhenUsed="0"/>
-    <w:lsdException w:name="Medium Grid 1 Accent 3" w:semiHidden="0" w:uiPriority="67" w:unhideWhenUsed="0"/>
-    <w:lsdException w:name="Medium Grid 2 Accent 3" w:semiHidden="0" w:uiPriority="68" w:unhideWhenUsed="0"/>
-    <w:lsdException w:name="Medium Grid 3 Accent 3" w:semiHidden="0" w:uiPriority="69" w:unhideWhenUsed="0"/>
-    <w:lsdException w:name="Dark List Accent 3" w:semiHidden="0" w:uiPriority="70" w:unhideWhenUsed="0"/>
-    <w:lsdException w:name="Colorful Shading Accent 3" w:semiHidden="0" w:uiPriority="71" w:unhideWhenUsed="0"/>
-    <w:lsdException w:name="Colorful List Accent 3" w:semiHidden="0" w:uiPriority="72" w:unhideWhenUsed="0"/>
-    <w:lsdException w:name="Colorful Grid Accent 3" w:semiHidden="0" w:uiPriority="73" w:unhideWhenUsed="0"/>
-    <w:lsdException w:name="Light Shading Accent 4" w:semiHidden="0" w:uiPriority="60" w:unhideWhenUsed="0"/>
-    <w:lsdException w:name="Light List Accent 4" w:semiHidden="0" w:uiPriority="61" w:unhideWhenUsed="0"/>
-    <w:lsdException w:name="Light Grid Accent 4" w:semiHidden="0" w:uiPriority="62" w:unhideWhenUsed="0"/>
-    <w:lsdException w:name="Medium Shading 1 Accent 4" w:semiHidden="0" w:uiPriority="63" w:unhideWhenUsed="0"/>
-    <w:lsdException w:name="Medium Shading 2 Accent 4" w:semiHidden="0" w:uiPriority="64" w:unhideWhenUsed="0"/>
-    <w:lsdException w:name="Medium List 1 Accent 4" w:semiHidden="0" w:uiPriority="65" w:unhideWhenUsed="0"/>
-    <w:lsdException w:name="Medium List 2 Accent 4" w:semiHidden="0" w:uiPriority="66" w:unhideWhenUsed="0"/>
-    <w:lsdException w:name="Medium Grid 1 Accent 4" w:semiHidden="0" w:uiPriority="67" w:unhideWhenUsed="0"/>
-    <w:lsdException w:name="Medium Grid 2 Accent 4" w:semiHidden="0" w:uiPriority="68" w:unhideWhenUsed="0"/>
-    <w:lsdException w:name="Medium Grid 3 Accent 4" w:semiHidden="0" w:uiPriority="69" w:unhideWhenUsed="0"/>
-    <w:lsdException w:name="Dark List Accent 4" w:semiHidden="0" w:uiPriority="70" w:unhideWhenUsed="0"/>
-    <w:lsdException w:name="Colorful Shading Accent 4" w:semiHidden="0" w:uiPriority="71" w:unhideWhenUsed="0"/>
-    <w:lsdException w:name="Colorful List Accent 4" w:semiHidden="0" w:uiPriority="72" w:unhideWhenUsed="0"/>
-    <w:lsdException w:name="Colorful Grid Accent 4" w:semiHidden="0" w:uiPriority="73" w:unhideWhenUsed="0"/>
-    <w:lsdException w:name="Light Shading Accent 5" w:semiHidden="0" w:uiPriority="60" w:unhideWhenUsed="0"/>
-    <w:lsdException w:name="Light List Accent 5" w:semiHidden="0" w:uiPriority="61" w:unhideWhenUsed="0"/>
-    <w:lsdException w:name="Light Grid Accent 5" w:semiHidden="0" w:uiPriority="62" w:unhideWhenUsed="0"/>
-    <w:lsdException w:name="Medium Shading 1 Accent 5" w:semiHidden="0" w:uiPriority="63" w:unhideWhenUsed="0"/>
-    <w:lsdException w:name="Medium Shading 2 Accent 5" w:semiHidden="0" w:uiPriority="64" w:unhideWhenUsed="0"/>
-    <w:lsdException w:name="Medium List 1 Accent 5" w:semiHidden="0" w:uiPriority="65" w:unhideWhenUsed="0"/>
-    <w:lsdException w:name="Medium List 2 Accent 5" w:semiHidden="0" w:uiPriority="66" w:unhideWhenUsed="0"/>
-    <w:lsdException w:name="Medium Grid 1 Accent 5" w:semiHidden="0" w:uiPriority="67" w:unhideWhenUsed="0"/>
-    <w:lsdException w:name="Medium Grid 2 Accent 5" w:semiHidden="0" w:uiPriority="68" w:unhideWhenUsed="0"/>
-    <w:lsdException w:name="Medium Grid 3 Accent 5" w:semiHidden="0" w:uiPriority="69" w:unhideWhenUsed="0"/>
-    <w:lsdException w:name="Dark List Accent 5" w:semiHidden="0" w:uiPriority="70" w:unhideWhenUsed="0"/>
-    <w:lsdException w:name="Colorful Shading Accent 5" w:semiHidden="0" w:uiPriority="71" w:unhideWhenUsed="0"/>
-    <w:lsdException w:name="Colorful List Accent 5" w:semiHidden="0" w:uiPriority="72" w:unhideWhenUsed="0"/>
-    <w:lsdException w:name="Colorful Grid Accent 5" w:semiHidden="0" w:uiPriority="73" w:unhideWhenUsed="0"/>
-    <w:lsdException w:name="Light Shading Accent 6" w:semiHidden="0" w:uiPriority="60" w:unhideWhenUsed="0"/>
-    <w:lsdException w:name="Light List Accent 6" w:semiHidden="0" w:uiPriority="61" w:unhideWhenUsed="0"/>
-    <w:lsdException w:name="Light Grid Accent 6" w:semiHidden="0" w:uiPriority="62" w:unhideWhenUsed="0"/>
-    <w:lsdException w:name="Medium Shading 1 Accent 6" w:semiHidden="0" w:uiPriority="63" w:unhideWhenUsed="0"/>
-    <w:lsdException w:name="Medium Shading 2 Accent 6" w:semiHidden="0" w:uiPriority="64" w:unhideWhenUsed="0"/>
-    <w:lsdException w:name="Medium List 1 Accent 6" w:semiHidden="0" w:uiPriority="65" w:unhideWhenUsed="0"/>
-    <w:lsdException w:name="Medium List 2 Accent 6" w:semiHidden="0" w:uiPriority="66" w:unhideWhenUsed="0"/>
-    <w:lsdException w:name="Medium Grid 1 Accent 6" w:semiHidden="0" w:uiPriority="67" w:unhideWhenUsed="0"/>
-    <w:lsdException w:name="Medium Grid 2 Accent 6" w:semiHidden="0" w:uiPriority="68" w:unhideWhenUsed="0"/>
-    <w:lsdException w:name="Medium Grid 3 Accent 6" w:semiHidden="0" w:uiPriority="69" w:unhideWhenUsed="0"/>
-    <w:lsdException w:name="Dark List Accent 6" w:semiHidden="0" w:uiPriority="70" w:unhideWhenUsed="0"/>
-    <w:lsdException w:name="Colorful Shading Accent 6" w:semiHidden="0" w:uiPriority="71" w:unhideWhenUsed="0"/>
-    <w:lsdException w:name="Colorful List Accent 6" w:semiHidden="0" w:uiPriority="72" w:unhideWhenUsed="0"/>
-    <w:lsdException w:name="Colorful Grid Accent 6" w:semiHidden="0" w:uiPriority="73" w:unhideWhenUsed="0"/>
-    <w:lsdException w:name="Subtle Emphasis" w:semiHidden="0" w:uiPriority="19" w:unhideWhenUsed="0" w:qFormat="1"/>
-    <w:lsdException w:name="Intense Emphasis" w:semiHidden="0" w:uiPriority="21" w:unhideWhenUsed="0" w:qFormat="1"/>
-    <w:lsdException w:name="Subtle Reference" w:semiHidden="0" w:uiPriority="31" w:unhideWhenUsed="0" w:qFormat="1"/>
-    <w:lsdException w:name="Intense Reference" w:semiHidden="0" w:uiPriority="32" w:unhideWhenUsed="0" w:qFormat="1"/>
-    <w:lsdException w:name="Book Title" w:semiHidden="0" w:uiPriority="33" w:unhideWhenUsed="0"/>
-    <w:lsdException w:name="Bibliography" w:uiPriority="37"/>
-    <w:lsdException w:name="TOC Heading" w:uiPriority="39" w:qFormat="1"/>
+  <w:latentStyles w:defLockedState="0" w:defUIPriority="99" w:defSemiHidden="0" w:defUnhideWhenUsed="0" w:defQFormat="0" w:count="371">
+    <w:lsdException w:name="Normal" w:uiPriority="0" w:qFormat="1"/>
+    <w:lsdException w:name="heading 1" w:uiPriority="9" w:qFormat="1"/>
+    <w:lsdException w:name="heading 2" w:semiHidden="1" w:uiPriority="9" w:unhideWhenUsed="1" w:qFormat="1"/>
+    <w:lsdException w:name="heading 3" w:semiHidden="1" w:uiPriority="9" w:unhideWhenUsed="1" w:qFormat="1"/>
+    <w:lsdException w:name="heading 4" w:semiHidden="1" w:uiPriority="9" w:unhideWhenUsed="1" w:qFormat="1"/>
+    <w:lsdException w:name="heading 5" w:semiHidden="1" w:uiPriority="9" w:unhideWhenUsed="1" w:qFormat="1"/>
+    <w:lsdException w:name="heading 6" w:semiHidden="1" w:uiPriority="9" w:unhideWhenUsed="1" w:qFormat="1"/>
+    <w:lsdException w:name="heading 7" w:semiHidden="1" w:uiPriority="9" w:unhideWhenUsed="1" w:qFormat="1"/>
+    <w:lsdException w:name="heading 8" w:semiHidden="1" w:uiPriority="9" w:unhideWhenUsed="1" w:qFormat="1"/>
+    <w:lsdException w:name="heading 9" w:semiHidden="1" w:uiPriority="9" w:unhideWhenUsed="1" w:qFormat="1"/>
+    <w:lsdException w:name="index 1" w:semiHidden="1" w:unhideWhenUsed="1"/>
+    <w:lsdException w:name="index 2" w:semiHidden="1" w:unhideWhenUsed="1"/>
+    <w:lsdException w:name="index 3" w:semiHidden="1" w:unhideWhenUsed="1"/>
+    <w:lsdException w:name="index 4" w:semiHidden="1" w:unhideWhenUsed="1"/>
+    <w:lsdException w:name="index 5" w:semiHidden="1" w:unhideWhenUsed="1"/>
+    <w:lsdException w:name="index 6" w:semiHidden="1" w:unhideWhenUsed="1"/>
+    <w:lsdException w:name="index 7" w:semiHidden="1" w:unhideWhenUsed="1"/>
+    <w:lsdException w:name="index 8" w:semiHidden="1" w:unhideWhenUsed="1"/>
+    <w:lsdException w:name="index 9" w:semiHidden="1" w:unhideWhenUsed="1"/>
+    <w:lsdException w:name="toc 1" w:semiHidden="1" w:uiPriority="39" w:unhideWhenUsed="1"/>
+    <w:lsdException w:name="toc 2" w:semiHidden="1" w:uiPriority="39" w:unhideWhenUsed="1"/>
+    <w:lsdException w:name="toc 3" w:semiHidden="1" w:uiPriority="39" w:unhideWhenUsed="1"/>
+    <w:lsdException w:name="toc 4" w:semiHidden="1" w:uiPriority="39" w:unhideWhenUsed="1"/>
+    <w:lsdException w:name="toc 5" w:semiHidden="1" w:uiPriority="39" w:unhideWhenUsed="1"/>
+    <w:lsdException w:name="toc 6" w:semiHidden="1" w:uiPriority="39" w:unhideWhenUsed="1"/>
+    <w:lsdException w:name="toc 7" w:semiHidden="1" w:uiPriority="39" w:unhideWhenUsed="1"/>
+    <w:lsdException w:name="toc 8" w:semiHidden="1" w:uiPriority="39" w:unhideWhenUsed="1"/>
+    <w:lsdException w:name="toc 9" w:semiHidden="1" w:uiPriority="39" w:unhideWhenUsed="1"/>
+    <w:lsdException w:name="Normal Indent" w:semiHidden="1" w:unhideWhenUsed="1"/>
+    <w:lsdException w:name="footnote text" w:semiHidden="1" w:unhideWhenUsed="1"/>
+    <w:lsdException w:name="annotation text" w:semiHidden="1" w:unhideWhenUsed="1"/>
+    <w:lsdException w:name="header" w:semiHidden="1" w:unhideWhenUsed="1"/>
+    <w:lsdException w:name="footer" w:semiHidden="1" w:unhideWhenUsed="1"/>
+    <w:lsdException w:name="index heading" w:semiHidden="1" w:unhideWhenUsed="1"/>
+    <w:lsdException w:name="caption" w:semiHidden="1" w:uiPriority="35" w:unhideWhenUsed="1"/>
+    <w:lsdException w:name="table of figures" w:semiHidden="1" w:unhideWhenUsed="1"/>
+    <w:lsdException w:name="envelope address" w:semiHidden="1" w:unhideWhenUsed="1"/>
+    <w:lsdException w:name="envelope return" w:semiHidden="1" w:unhideWhenUsed="1"/>
+    <w:lsdException w:name="footnote reference" w:semiHidden="1" w:unhideWhenUsed="1"/>
+    <w:lsdException w:name="annotation reference" w:semiHidden="1" w:unhideWhenUsed="1"/>
+    <w:lsdException w:name="line number" w:semiHidden="1" w:unhideWhenUsed="1"/>
+    <w:lsdException w:name="page number" w:semiHidden="1" w:unhideWhenUsed="1"/>
+    <w:lsdException w:name="endnote reference" w:semiHidden="1" w:unhideWhenUsed="1"/>
+    <w:lsdException w:name="endnote text" w:semiHidden="1" w:unhideWhenUsed="1"/>
+    <w:lsdException w:name="table of authorities" w:semiHidden="1" w:unhideWhenUsed="1"/>
+    <w:lsdException w:name="macro" w:semiHidden="1" w:unhideWhenUsed="1"/>
+    <w:lsdException w:name="toa heading" w:semiHidden="1" w:unhideWhenUsed="1"/>
+    <w:lsdException w:name="List" w:semiHidden="1" w:unhideWhenUsed="1"/>
+    <w:lsdException w:name="List Bullet" w:semiHidden="1" w:unhideWhenUsed="1"/>
+    <w:lsdException w:name="List Number" w:semiHidden="1" w:unhideWhenUsed="1"/>
+    <w:lsdException w:name="List 2" w:semiHidden="1" w:unhideWhenUsed="1"/>
+    <w:lsdException w:name="List 3" w:semiHidden="1" w:unhideWhenUsed="1"/>
+    <w:lsdException w:name="List 4" w:semiHidden="1" w:unhideWhenUsed="1"/>
+    <w:lsdException w:name="List 5" w:semiHidden="1" w:unhideWhenUsed="1"/>
+    <w:lsdException w:name="List Bullet 2" w:semiHidden="1" w:unhideWhenUsed="1"/>
+    <w:lsdException w:name="List Bullet 3" w:semiHidden="1" w:unhideWhenUsed="1"/>
+    <w:lsdException w:name="List Bullet 4" w:semiHidden="1" w:unhideWhenUsed="1"/>
+    <w:lsdException w:name="List Bullet 5" w:semiHidden="1" w:unhideWhenUsed="1"/>
+    <w:lsdException w:name="List Number 2" w:semiHidden="1" w:unhideWhenUsed="1"/>
+    <w:lsdException w:name="List Number 3" w:semiHidden="1" w:unhideWhenUsed="1"/>
+    <w:lsdException w:name="List Number 4" w:semiHidden="1" w:unhideWhenUsed="1"/>
+    <w:lsdException w:name="List Number 5" w:semiHidden="1" w:unhideWhenUsed="1"/>
+    <w:lsdException w:name="Title" w:uiPriority="10" w:qFormat="1"/>
+    <w:lsdException w:name="Closing" w:semiHidden="1" w:unhideWhenUsed="1"/>
+    <w:lsdException w:name="Signature" w:semiHidden="1" w:unhideWhenUsed="1"/>
+    <w:lsdException w:name="Default Paragraph Font" w:semiHidden="1" w:uiPriority="1" w:unhideWhenUsed="1"/>
+    <w:lsdException w:name="Body Text" w:semiHidden="1" w:uiPriority="0" w:unhideWhenUsed="1"/>
+    <w:lsdException w:name="Body Text Indent" w:semiHidden="1" w:unhideWhenUsed="1"/>
+    <w:lsdException w:name="List Continue" w:semiHidden="1" w:unhideWhenUsed="1"/>
+    <w:lsdException w:name="List Continue 2" w:semiHidden="1" w:unhideWhenUsed="1"/>
+    <w:lsdException w:name="List Continue 3" w:semiHidden="1" w:unhideWhenUsed="1"/>
+    <w:lsdException w:name="List Continue 4" w:semiHidden="1" w:unhideWhenUsed="1"/>
+    <w:lsdException w:name="List Continue 5" w:semiHidden="1" w:unhideWhenUsed="1"/>
+    <w:lsdException w:name="Message Header" w:semiHidden="1" w:unhideWhenUsed="1"/>
+    <w:lsdException w:name="Subtitle" w:uiPriority="11" w:qFormat="1"/>
+    <w:lsdException w:name="Salutation" w:semiHidden="1" w:unhideWhenUsed="1"/>
+    <w:lsdException w:name="Date" w:semiHidden="1" w:unhideWhenUsed="1"/>
+    <w:lsdException w:name="Body Text First Indent" w:semiHidden="1" w:unhideWhenUsed="1"/>
+    <w:lsdException w:name="Body Text First Indent 2" w:semiHidden="1" w:unhideWhenUsed="1"/>
+    <w:lsdException w:name="Note Heading" w:semiHidden="1" w:unhideWhenUsed="1"/>
+    <w:lsdException w:name="Body Text 2" w:semiHidden="1" w:unhideWhenUsed="1"/>
+    <w:lsdException w:name="Body Text 3" w:semiHidden="1" w:unhideWhenUsed="1"/>
+    <w:lsdException w:name="Body Text Indent 2" w:semiHidden="1" w:unhideWhenUsed="1"/>
+    <w:lsdException w:name="Body Text Indent 3" w:semiHidden="1" w:unhideWhenUsed="1"/>
+    <w:lsdException w:name="Block Text" w:semiHidden="1" w:unhideWhenUsed="1"/>
+    <w:lsdException w:name="Hyperlink" w:semiHidden="1" w:unhideWhenUsed="1"/>
+    <w:lsdException w:name="FollowedHyperlink" w:semiHidden="1" w:unhideWhenUsed="1"/>
+    <w:lsdException w:name="Strong" w:uiPriority="22" w:qFormat="1"/>
+    <w:lsdException w:name="Emphasis" w:uiPriority="20" w:qFormat="1"/>
+    <w:lsdException w:name="Document Map" w:semiHidden="1" w:unhideWhenUsed="1"/>
+    <w:lsdException w:name="Plain Text" w:semiHidden="1" w:unhideWhenUsed="1"/>
+    <w:lsdException w:name="E-mail Signature" w:semiHidden="1" w:unhideWhenUsed="1"/>
+    <w:lsdException w:name="HTML Top of Form" w:semiHidden="1" w:unhideWhenUsed="1"/>
+    <w:lsdException w:name="HTML Bottom of Form" w:semiHidden="1" w:unhideWhenUsed="1"/>
+    <w:lsdException w:name="Normal (Web)" w:semiHidden="1" w:unhideWhenUsed="1"/>
+    <w:lsdException w:name="HTML Acronym" w:semiHidden="1" w:unhideWhenUsed="1"/>
+    <w:lsdException w:name="HTML Address" w:semiHidden="1" w:unhideWhenUsed="1"/>
+    <w:lsdException w:name="HTML Cite" w:semiHidden="1" w:unhideWhenUsed="1"/>
+    <w:lsdException w:name="HTML Code" w:semiHidden="1" w:unhideWhenUsed="1"/>
+    <w:lsdException w:name="HTML Definition" w:semiHidden="1" w:unhideWhenUsed="1"/>
+    <w:lsdException w:name="HTML Keyboard" w:semiHidden="1" w:unhideWhenUsed="1"/>
+    <w:lsdException w:name="HTML Preformatted" w:semiHidden="1" w:unhideWhenUsed="1"/>
+    <w:lsdException w:name="HTML Sample" w:semiHidden="1" w:unhideWhenUsed="1"/>
+    <w:lsdException w:name="HTML Typewriter" w:semiHidden="1" w:unhideWhenUsed="1"/>
+    <w:lsdException w:name="HTML Variable" w:semiHidden="1" w:unhideWhenUsed="1"/>
+    <w:lsdException w:name="Normal Table" w:semiHidden="1" w:unhideWhenUsed="1"/>
+    <w:lsdException w:name="annotation subject" w:semiHidden="1" w:unhideWhenUsed="1"/>
+    <w:lsdException w:name="No List" w:semiHidden="1" w:unhideWhenUsed="1"/>
+    <w:lsdException w:name="Outline List 1" w:semiHidden="1" w:unhideWhenUsed="1"/>
+    <w:lsdException w:name="Outline List 2" w:semiHidden="1" w:unhideWhenUsed="1"/>
+    <w:lsdException w:name="Outline List 3" w:semiHidden="1" w:unhideWhenUsed="1"/>
+    <w:lsdException w:name="Table Simple 1" w:semiHidden="1" w:unhideWhenUsed="1"/>
+    <w:lsdException w:name="Table Simple 2" w:semiHidden="1" w:unhideWhenUsed="1"/>
+    <w:lsdException w:name="Table Simple 3" w:semiHidden="1" w:unhideWhenUsed="1"/>
+    <w:lsdException w:name="Table Classic 1" w:semiHidden="1" w:unhideWhenUsed="1"/>
+    <w:lsdException w:name="Table Classic 2" w:semiHidden="1" w:unhideWhenUsed="1"/>
+    <w:lsdException w:name="Table Classic 3" w:semiHidden="1" w:unhideWhenUsed="1"/>
+    <w:lsdException w:name="Table Classic 4" w:semiHidden="1" w:unhideWhenUsed="1"/>
+    <w:lsdException w:name="Table Colorful 1" w:semiHidden="1" w:unhideWhenUsed="1"/>
+    <w:lsdException w:name="Table Colorful 2" w:semiHidden="1" w:unhideWhenUsed="1"/>
+    <w:lsdException w:name="Table Colorful 3" w:semiHidden="1" w:unhideWhenUsed="1"/>
+    <w:lsdException w:name="Table Columns 1" w:semiHidden="1" w:unhideWhenUsed="1"/>
+    <w:lsdException w:name="Table Columns 2" w:semiHidden="1" w:unhideWhenUsed="1"/>
+    <w:lsdException w:name="Table Columns 3" w:semiHidden="1" w:unhideWhenUsed="1"/>
+    <w:lsdException w:name="Table Columns 4" w:semiHidden="1" w:unhideWhenUsed="1"/>
+    <w:lsdException w:name="Table Columns 5" w:semiHidden="1" w:unhideWhenUsed="1"/>
+    <w:lsdException w:name="Table Grid 1" w:semiHidden="1" w:unhideWhenUsed="1"/>
+    <w:lsdException w:name="Table Grid 2" w:semiHidden="1" w:unhideWhenUsed="1"/>
+    <w:lsdException w:name="Table Grid 3" w:semiHidden="1" w:unhideWhenUsed="1"/>
+    <w:lsdException w:name="Table Grid 4" w:semiHidden="1" w:unhideWhenUsed="1"/>
+    <w:lsdException w:name="Table Grid 5" w:semiHidden="1" w:unhideWhenUsed="1"/>
+    <w:lsdException w:name="Table Grid 6" w:semiHidden="1" w:unhideWhenUsed="1"/>
+    <w:lsdException w:name="Table Grid 7" w:semiHidden="1" w:unhideWhenUsed="1"/>
+    <w:lsdException w:name="Table Grid 8" w:semiHidden="1" w:unhideWhenUsed="1"/>
+    <w:lsdException w:name="Table List 1" w:semiHidden="1" w:unhideWhenUsed="1"/>
+    <w:lsdException w:name="Table List 2" w:semiHidden="1" w:unhideWhenUsed="1"/>
+    <w:lsdException w:name="Table List 3" w:semiHidden="1" w:unhideWhenUsed="1"/>
+    <w:lsdException w:name="Table List 4" w:semiHidden="1" w:unhideWhenUsed="1"/>
+    <w:lsdException w:name="Table List 5" w:semiHidden="1" w:unhideWhenUsed="1"/>
+    <w:lsdException w:name="Table List 6" w:semiHidden="1" w:unhideWhenUsed="1"/>
+    <w:lsdException w:name="Table List 7" w:semiHidden="1" w:unhideWhenUsed="1"/>
+    <w:lsdException w:name="Table List 8" w:semiHidden="1" w:unhideWhenUsed="1"/>
+    <w:lsdException w:name="Table 3D effects 1" w:semiHidden="1" w:unhideWhenUsed="1"/>
+    <w:lsdException w:name="Table 3D effects 2" w:semiHidden="1" w:unhideWhenUsed="1"/>
+    <w:lsdException w:name="Table 3D effects 3" w:semiHidden="1" w:unhideWhenUsed="1"/>
+    <w:lsdException w:name="Table Contemporary" w:semiHidden="1" w:unhideWhenUsed="1"/>
+    <w:lsdException w:name="Table Elegant" w:semiHidden="1" w:unhideWhenUsed="1"/>
+    <w:lsdException w:name="Table Professional" w:semiHidden="1" w:unhideWhenUsed="1"/>
+    <w:lsdException w:name="Table Subtle 1" w:semiHidden="1" w:unhideWhenUsed="1"/>
+    <w:lsdException w:name="Table Subtle 2" w:semiHidden="1" w:unhideWhenUsed="1"/>
+    <w:lsdException w:name="Table Web 1" w:semiHidden="1" w:unhideWhenUsed="1"/>
+    <w:lsdException w:name="Table Web 2" w:semiHidden="1" w:unhideWhenUsed="1"/>
+    <w:lsdException w:name="Table Web 3" w:semiHidden="1" w:unhideWhenUsed="1"/>
+    <w:lsdException w:name="Balloon Text" w:semiHidden="1" w:unhideWhenUsed="1"/>
+    <w:lsdException w:name="Table Grid" w:uiPriority="59"/>
+    <w:lsdException w:name="Table Theme" w:semiHidden="1" w:unhideWhenUsed="1"/>
+    <w:lsdException w:name="Placeholder Text" w:semiHidden="1"/>
+    <w:lsdException w:name="No Spacing" w:uiPriority="1" w:qFormat="1"/>
+    <w:lsdException w:name="Light Shading" w:uiPriority="60"/>
+    <w:lsdException w:name="Light List" w:uiPriority="61"/>
+    <w:lsdException w:name="Light Grid" w:uiPriority="62"/>
+    <w:lsdException w:name="Medium Shading 1" w:uiPriority="63"/>
+    <w:lsdException w:name="Medium Shading 2" w:uiPriority="64"/>
+    <w:lsdException w:name="Medium List 1" w:uiPriority="65"/>
+    <w:lsdException w:name="Medium List 2" w:uiPriority="66"/>
+    <w:lsdException w:name="Medium Grid 1" w:uiPriority="67"/>
+    <w:lsdException w:name="Medium Grid 2" w:uiPriority="68"/>
+    <w:lsdException w:name="Medium Grid 3" w:uiPriority="69"/>
+    <w:lsdException w:name="Dark List" w:uiPriority="70"/>
+    <w:lsdException w:name="Colorful Shading" w:uiPriority="71"/>
+    <w:lsdException w:name="Colorful List" w:uiPriority="72"/>
+    <w:lsdException w:name="Colorful Grid" w:uiPriority="73"/>
+    <w:lsdException w:name="Light Shading Accent 1" w:uiPriority="60"/>
+    <w:lsdException w:name="Light List Accent 1" w:uiPriority="61"/>
+    <w:lsdException w:name="Light Grid Accent 1" w:uiPriority="62"/>
+    <w:lsdException w:name="Medium Shading 1 Accent 1" w:uiPriority="63"/>
+    <w:lsdException w:name="Medium Shading 2 Accent 1" w:uiPriority="64"/>
+    <w:lsdException w:name="Medium List 1 Accent 1" w:uiPriority="65"/>
+    <w:lsdException w:name="Revision" w:semiHidden="1"/>
+    <w:lsdException w:name="List Paragraph" w:uiPriority="34" w:qFormat="1"/>
+    <w:lsdException w:name="Quote" w:uiPriority="29" w:qFormat="1"/>
+    <w:lsdException w:name="Intense Quote" w:uiPriority="30" w:qFormat="1"/>
+    <w:lsdException w:name="Medium List 2 Accent 1" w:uiPriority="66"/>
+    <w:lsdException w:name="Medium Grid 1 Accent 1" w:uiPriority="67"/>
+    <w:lsdException w:name="Medium Grid 2 Accent 1" w:uiPriority="68"/>
+    <w:lsdException w:name="Medium Grid 3 Accent 1" w:uiPriority="69"/>
+    <w:lsdException w:name="Dark List Accent 1" w:uiPriority="70"/>
+    <w:lsdException w:name="Colorful Shading Accent 1" w:uiPriority="71"/>
+    <w:lsdException w:name="Colorful List Accent 1" w:uiPriority="72"/>
+    <w:lsdException w:name="Colorful Grid Accent 1" w:uiPriority="73"/>
+    <w:lsdException w:name="Light Shading Accent 2" w:uiPriority="60"/>
+    <w:lsdException w:name="Light List Accent 2" w:uiPriority="61"/>
+    <w:lsdException w:name="Light Grid Accent 2" w:uiPriority="62"/>
+    <w:lsdException w:name="Medium Shading 1 Accent 2" w:uiPriority="63"/>
+    <w:lsdException w:name="Medium Shading 2 Accent 2" w:uiPriority="64"/>
+    <w:lsdException w:name="Medium List 1 Accent 2" w:uiPriority="65"/>
+    <w:lsdException w:name="Medium List 2 Accent 2" w:uiPriority="66"/>
+    <w:lsdException w:name="Medium Grid 1 Accent 2" w:uiPriority="67"/>
+    <w:lsdException w:name="Medium Grid 2 Accent 2" w:uiPriority="68"/>
+    <w:lsdException w:name="Medium Grid 3 Accent 2" w:uiPriority="69"/>
+    <w:lsdException w:name="Dark List Accent 2" w:uiPriority="70"/>
+    <w:lsdException w:name="Colorful Shading Accent 2" w:uiPriority="71"/>
+    <w:lsdException w:name="Colorful List Accent 2" w:uiPriority="72"/>
+    <w:lsdException w:name="Colorful Grid Accent 2" w:uiPriority="73"/>
+    <w:lsdException w:name="Light Shading Accent 3" w:uiPriority="60"/>
+    <w:lsdException w:name="Light List Accent 3" w:uiPriority="61"/>
+    <w:lsdException w:name="Light Grid Accent 3" w:uiPriority="62"/>
+    <w:lsdException w:name="Medium Shading 1 Accent 3" w:uiPriority="63"/>
+    <w:lsdException w:name="Medium Shading 2 Accent 3" w:uiPriority="64"/>
+    <w:lsdException w:name="Medium List 1 Accent 3" w:uiPriority="65"/>
+    <w:lsdException w:name="Medium List 2 Accent 3" w:uiPriority="66"/>
+    <w:lsdException w:name="Medium Grid 1 Accent 3" w:uiPriority="67"/>
+    <w:lsdException w:name="Medium Grid 2 Accent 3" w:uiPriority="68"/>
+    <w:lsdException w:name="Medium Grid 3 Accent 3" w:uiPriority="69"/>
+    <w:lsdException w:name="Dark List Accent 3" w:uiPriority="70"/>
+    <w:lsdException w:name="Colorful Shading Accent 3" w:uiPriority="71"/>
+    <w:lsdException w:name="Colorful List Accent 3" w:uiPriority="72"/>
+    <w:lsdException w:name="Colorful Grid Accent 3" w:uiPriority="73"/>
+    <w:lsdException w:name="Light Shading Accent 4" w:uiPriority="60"/>
+    <w:lsdException w:name="Light List Accent 4" w:uiPriority="61"/>
+    <w:lsdException w:name="Light Grid Accent 4" w:uiPriority="62"/>
+    <w:lsdException w:name="Medium Shading 1 Accent 4" w:uiPriority="63"/>
+    <w:lsdException w:name="Medium Shading 2 Accent 4" w:uiPriority="64"/>
+    <w:lsdException w:name="Medium List 1 Accent 4" w:uiPriority="65"/>
+    <w:lsdException w:name="Medium List 2 Accent 4" w:uiPriority="66"/>
+    <w:lsdException w:name="Medium Grid 1 Accent 4" w:uiPriority="67"/>
+    <w:lsdException w:name="Medium Grid 2 Accent 4" w:uiPriority="68"/>
+    <w:lsdException w:name="Medium Grid 3 Accent 4" w:uiPriority="69"/>
+    <w:lsdException w:name="Dark List Accent 4" w:uiPriority="70"/>
+    <w:lsdException w:name="Colorful Shading Accent 4" w:uiPriority="71"/>
+    <w:lsdException w:name="Colorful List Accent 4" w:uiPriority="72"/>
+    <w:lsdException w:name="Colorful Grid Accent 4" w:uiPriority="73"/>
+    <w:lsdException w:name="Light Shading Accent 5" w:uiPriority="60"/>
+    <w:lsdException w:name="Light List Accent 5" w:uiPriority="61"/>
+    <w:lsdException w:name="Light Grid Accent 5" w:uiPriority="62"/>
+    <w:lsdException w:name="Medium Shading 1 Accent 5" w:uiPriority="63"/>
+    <w:lsdException w:name="Medium Shading 2 Accent 5" w:uiPriority="64"/>
+    <w:lsdException w:name="Medium List 1 Accent 5" w:uiPriority="65"/>
+    <w:lsdException w:name="Medium List 2 Accent 5" w:uiPriority="66"/>
+    <w:lsdException w:name="Medium Grid 1 Accent 5" w:uiPriority="67"/>
+    <w:lsdException w:name="Medium Grid 2 Accent 5" w:uiPriority="68"/>
+    <w:lsdException w:name="Medium Grid 3 Accent 5" w:uiPriority="69"/>
+    <w:lsdException w:name="Dark List Accent 5" w:uiPriority="70"/>
+    <w:lsdException w:name="Colorful Shading Accent 5" w:uiPriority="71"/>
+    <w:lsdException w:name="Colorful List Accent 5" w:uiPriority="72"/>
+    <w:lsdException w:name="Colorful Grid Accent 5" w:uiPriority="73"/>
+    <w:lsdException w:name="Light Shading Accent 6" w:uiPriority="60"/>
+    <w:lsdException w:name="Light List Accent 6" w:uiPriority="61"/>
+    <w:lsdException w:name="Light Grid Accent 6" w:uiPriority="62"/>
+    <w:lsdException w:name="Medium Shading 1 Accent 6" w:uiPriority="63"/>
+    <w:lsdException w:name="Medium Shading 2 Accent 6" w:uiPriority="64"/>
+    <w:lsdException w:name="Medium List 1 Accent 6" w:uiPriority="65"/>
+    <w:lsdException w:name="Medium List 2 Accent 6" w:uiPriority="66"/>
+    <w:lsdException w:name="Medium Grid 1 Accent 6" w:uiPriority="67"/>
+    <w:lsdException w:name="Medium Grid 2 Accent 6" w:uiPriority="68"/>
+    <w:lsdException w:name="Medium Grid 3 Accent 6" w:uiPriority="69"/>
+    <w:lsdException w:name="Dark List Accent 6" w:uiPriority="70"/>
+    <w:lsdException w:name="Colorful Shading Accent 6" w:uiPriority="71"/>
+    <w:lsdException w:name="Colorful List Accent 6" w:uiPriority="72"/>
+    <w:lsdException w:name="Colorful Grid Accent 6" w:uiPriority="73"/>
+    <w:lsdException w:name="Subtle Emphasis" w:uiPriority="19" w:qFormat="1"/>
+    <w:lsdException w:name="Intense Emphasis" w:uiPriority="21" w:qFormat="1"/>
+    <w:lsdException w:name="Subtle Reference" w:uiPriority="31" w:qFormat="1"/>
+    <w:lsdException w:name="Intense Reference" w:uiPriority="32" w:qFormat="1"/>
+    <w:lsdException w:name="Book Title" w:uiPriority="33"/>
+    <w:lsdException w:name="Bibliography" w:semiHidden="1" w:uiPriority="37" w:unhideWhenUsed="1"/>
+    <w:lsdException w:name="TOC Heading" w:semiHidden="1" w:uiPriority="39" w:unhideWhenUsed="1" w:qFormat="1"/>
+    <w:lsdException w:name="Plain Table 1" w:uiPriority="41"/>
+    <w:lsdException w:name="Plain Table 2" w:uiPriority="42"/>
+    <w:lsdException w:name="Plain Table 3" w:uiPriority="43"/>
+    <w:lsdException w:name="Plain Table 4" w:uiPriority="44"/>
+    <w:lsdException w:name="Plain Table 5" w:uiPriority="45"/>
+    <w:lsdException w:name="Grid Table Light" w:uiPriority="40"/>
+    <w:lsdException w:name="Grid Table 1 Light" w:uiPriority="46"/>
+    <w:lsdException w:name="Grid Table 2" w:uiPriority="47"/>
+    <w:lsdException w:name="Grid Table 3" w:uiPriority="48"/>
+    <w:lsdException w:name="Grid Table 4" w:uiPriority="49"/>
+    <w:lsdException w:name="Grid Table 5 Dark" w:uiPriority="50"/>
+    <w:lsdException w:name="Grid Table 6 Colorful" w:uiPriority="51"/>
+    <w:lsdException w:name="Grid Table 7 Colorful" w:uiPriority="52"/>
+    <w:lsdException w:name="Grid Table 1 Light Accent 1" w:uiPriority="46"/>
+    <w:lsdException w:name="Grid Table 2 Accent 1" w:uiPriority="47"/>
+    <w:lsdException w:name="Grid Table 3 Accent 1" w:uiPriority="48"/>
+    <w:lsdException w:name="Grid Table 4 Accent 1" w:uiPriority="49"/>
+    <w:lsdException w:name="Grid Table 5 Dark Accent 1" w:uiPriority="50"/>
+    <w:lsdException w:name="Grid Table 6 Colorful Accent 1" w:uiPriority="51"/>
+    <w:lsdException w:name="Grid Table 7 Colorful Accent 1" w:uiPriority="52"/>
+    <w:lsdException w:name="Grid Table 1 Light Accent 2" w:uiPriority="46"/>
+    <w:lsdException w:name="Grid Table 2 Accent 2" w:uiPriority="47"/>
+    <w:lsdException w:name="Grid Table 3 Accent 2" w:uiPriority="48"/>
+    <w:lsdException w:name="Grid Table 4 Accent 2" w:uiPriority="49"/>
+    <w:lsdException w:name="Grid Table 5 Dark Accent 2" w:uiPriority="50"/>
+    <w:lsdException w:name="Grid Table 6 Colorful Accent 2" w:uiPriority="51"/>
+    <w:lsdException w:name="Grid Table 7 Colorful Accent 2" w:uiPriority="52"/>
+    <w:lsdException w:name="Grid Table 1 Light Accent 3" w:uiPriority="46"/>
+    <w:lsdException w:name="Grid Table 2 Accent 3" w:uiPriority="47"/>
+    <w:lsdException w:name="Grid Table 3 Accent 3" w:uiPriority="48"/>
+    <w:lsdException w:name="Grid Table 4 Accent 3" w:uiPriority="49"/>
+    <w:lsdException w:name="Grid Table 5 Dark Accent 3" w:uiPriority="50"/>
+    <w:lsdException w:name="Grid Table 6 Colorful Accent 3" w:uiPriority="51"/>
+    <w:lsdException w:name="Grid Table 7 Colorful Accent 3" w:uiPriority="52"/>
+    <w:lsdException w:name="Grid Table 1 Light Accent 4" w:uiPriority="46"/>
+    <w:lsdException w:name="Grid Table 2 Accent 4" w:uiPriority="47"/>
+    <w:lsdException w:name="Grid Table 3 Accent 4" w:uiPriority="48"/>
+    <w:lsdException w:name="Grid Table 4 Accent 4" w:uiPriority="49"/>
+    <w:lsdException w:name="Grid Table 5 Dark Accent 4" w:uiPriority="50"/>
+    <w:lsdException w:name="Grid Table 6 Colorful Accent 4" w:uiPriority="51"/>
+    <w:lsdException w:name="Grid Table 7 Colorful Accent 4" w:uiPriority="52"/>
+    <w:lsdException w:name="Grid Table 1 Light Accent 5" w:uiPriority="46"/>
+    <w:lsdException w:name="Grid Table 2 Accent 5" w:uiPriority="47"/>
+    <w:lsdException w:name="Grid Table 3 Accent 5" w:uiPriority="48"/>
+    <w:lsdException w:name="Grid Table 4 Accent 5" w:uiPriority="49"/>
+    <w:lsdException w:name="Grid Table 5 Dark Accent 5" w:uiPriority="50"/>
+    <w:lsdException w:name="Grid Table 6 Colorful Accent 5" w:uiPriority="51"/>
+    <w:lsdException w:name="Grid Table 7 Colorful Accent 5" w:uiPriority="52"/>
+    <w:lsdException w:name="Grid Table 1 Light Accent 6" w:uiPriority="46"/>
+    <w:lsdException w:name="Grid Table 2 Accent 6" w:uiPriority="47"/>
+    <w:lsdException w:name="Grid Table 3 Accent 6" w:uiPriority="48"/>
+    <w:lsdException w:name="Grid Table 4 Accent 6" w:uiPriority="49"/>
+    <w:lsdException w:name="Grid Table 5 Dark Accent 6" w:uiPriority="50"/>
+    <w:lsdException w:name="Grid Table 6 Colorful Accent 6" w:uiPriority="51"/>
+    <w:lsdException w:name="Grid Table 7 Colorful Accent 6" w:uiPriority="52"/>
+    <w:lsdException w:name="List Table 1 Light" w:uiPriority="46"/>
+    <w:lsdException w:name="List Table 2" w:uiPriority="47"/>
+    <w:lsdException w:name="List Table 3" w:uiPriority="48"/>
+    <w:lsdException w:name="List Table 4" w:uiPriority="49"/>
+    <w:lsdException w:name="List Table 5 Dark" w:uiPriority="50"/>
+    <w:lsdException w:name="List Table 6 Colorful" w:uiPriority="51"/>
+    <w:lsdException w:name="List Table 7 Colorful" w:uiPriority="52"/>
+    <w:lsdException w:name="List Table 1 Light Accent 1" w:uiPriority="46"/>
+    <w:lsdException w:name="List Table 2 Accent 1" w:uiPriority="47"/>
+    <w:lsdException w:name="List Table 3 Accent 1" w:uiPriority="48"/>
+    <w:lsdException w:name="List Table 4 Accent 1" w:uiPriority="49"/>
+    <w:lsdException w:name="List Table 5 Dark Accent 1" w:uiPriority="50"/>
+    <w:lsdException w:name="List Table 6 Colorful Accent 1" w:uiPriority="51"/>
+    <w:lsdException w:name="List Table 7 Colorful Accent 1" w:uiPriority="52"/>
+    <w:lsdException w:name="List Table 1 Light Accent 2" w:uiPriority="46"/>
+    <w:lsdException w:name="List Table 2 Accent 2" w:uiPriority="47"/>
+    <w:lsdException w:name="List Table 3 Accent 2" w:uiPriority="48"/>
+    <w:lsdException w:name="List Table 4 Accent 2" w:uiPriority="49"/>
+    <w:lsdException w:name="List Table 5 Dark Accent 2" w:uiPriority="50"/>
+    <w:lsdException w:name="List Table 6 Colorful Accent 2" w:uiPriority="51"/>
+    <w:lsdException w:name="List Table 7 Colorful Accent 2" w:uiPriority="52"/>
+    <w:lsdException w:name="List Table 1 Light Accent 3" w:uiPriority="46"/>
+    <w:lsdException w:name="List Table 2 Accent 3" w:uiPriority="47"/>
+    <w:lsdException w:name="List Table 3 Accent 3" w:uiPriority="48"/>
+    <w:lsdException w:name="List Table 4 Accent 3" w:uiPriority="49"/>
+    <w:lsdException w:name="List Table 5 Dark Accent 3" w:uiPriority="50"/>
+    <w:lsdException w:name="List Table 6 Colorful Accent 3" w:uiPriority="51"/>
+    <w:lsdException w:name="List Table 7 Colorful Accent 3" w:uiPriority="52"/>
+    <w:lsdException w:name="List Table 1 Light Accent 4" w:uiPriority="46"/>
+    <w:lsdException w:name="List Table 2 Accent 4" w:uiPriority="47"/>
+    <w:lsdException w:name="List Table 3 Accent 4" w:uiPriority="48"/>
+    <w:lsdException w:name="List Table 4 Accent 4" w:uiPriority="49"/>
+    <w:lsdException w:name="List Table 5 Dark Accent 4" w:uiPriority="50"/>
+    <w:lsdException w:name="List Table 6 Colorful Accent 4" w:uiPriority="51"/>
+    <w:lsdException w:name="List Table 7 Colorful Accent 4" w:uiPriority="52"/>
+    <w:lsdException w:name="List Table 1 Light Accent 5" w:uiPriority="46"/>
+    <w:lsdException w:name="List Table 2 Accent 5" w:uiPriority="47"/>
+    <w:lsdException w:name="List Table 3 Accent 5" w:uiPriority="48"/>
+    <w:lsdException w:name="List Table 4 Accent 5" w:uiPriority="49"/>
+    <w:lsdException w:name="List Table 5 Dark Accent 5" w:uiPriority="50"/>
+    <w:lsdException w:name="List Table 6 Colorful Accent 5" w:uiPriority="51"/>
+    <w:lsdException w:name="List Table 7 Colorful Accent 5" w:uiPriority="52"/>
+    <w:lsdException w:name="List Table 1 Light Accent 6" w:uiPriority="46"/>
+    <w:lsdException w:name="List Table 2 Accent 6" w:uiPriority="47"/>
+    <w:lsdException w:name="List Table 3 Accent 6" w:uiPriority="48"/>
+    <w:lsdException w:name="List Table 4 Accent 6" w:uiPriority="49"/>
+    <w:lsdException w:name="List Table 5 Dark Accent 6" w:uiPriority="50"/>
+    <w:lsdException w:name="List Table 6 Colorful Accent 6" w:uiPriority="51"/>
+    <w:lsdException w:name="List Table 7 Colorful Accent 6" w:uiPriority="52"/>
   </w:latentStyles>
   <w:style w:type="paragraph" w:default="1" w:styleId="Normal">
     <w:name w:val="Normal"/>
@@ -11416,19 +11240,12 @@
     <w:tblPr>
       <w:tblStyleRowBandSize w:val="1"/>
       <w:tblStyleColBandSize w:val="1"/>
-      <w:tblInd w:w="0" w:type="dxa"/>
       <w:tblBorders>
         <w:top w:val="single" w:sz="8" w:space="0" w:color="4F81BD" w:themeColor="accent1"/>
         <w:left w:val="single" w:sz="8" w:space="0" w:color="4F81BD" w:themeColor="accent1"/>
         <w:bottom w:val="single" w:sz="8" w:space="0" w:color="4F81BD" w:themeColor="accent1"/>
         <w:right w:val="single" w:sz="8" w:space="0" w:color="4F81BD" w:themeColor="accent1"/>
       </w:tblBorders>
-      <w:tblCellMar>
-        <w:top w:w="0" w:type="dxa"/>
-        <w:left w:w="108" w:type="dxa"/>
-        <w:bottom w:w="0" w:type="dxa"/>
-        <w:right w:w="108" w:type="dxa"/>
-      </w:tblCellMar>
     </w:tblPr>
     <w:tblStylePr w:type="firstRow">
       <w:pPr>
@@ -11901,7 +11718,6 @@
       <w:spacing w:after="0" w:line="240" w:lineRule="auto"/>
     </w:pPr>
     <w:tblPr>
-      <w:tblInd w:w="0" w:type="dxa"/>
       <w:tblBorders>
         <w:top w:val="single" w:sz="4" w:space="0" w:color="auto"/>
         <w:left w:val="single" w:sz="4" w:space="0" w:color="auto"/>
@@ -11910,1135 +11726,6 @@
         <w:insideH w:val="single" w:sz="4" w:space="0" w:color="auto"/>
         <w:insideV w:val="single" w:sz="4" w:space="0" w:color="auto"/>
       </w:tblBorders>
-      <w:tblCellMar>
-        <w:top w:w="0" w:type="dxa"/>
-        <w:left w:w="108" w:type="dxa"/>
-        <w:bottom w:w="0" w:type="dxa"/>
-        <w:right w:w="108" w:type="dxa"/>
-      </w:tblCellMar>
-    </w:tblPr>
-  </w:style>
-  <w:style w:type="paragraph" w:customStyle="1" w:styleId="table">
-    <w:name w:val="table"/>
-    <w:basedOn w:val="Normal"/>
-    <w:next w:val="Normal"/>
-    <w:qFormat/>
-    <w:rsid w:val="001319A7"/>
-    <w:pPr>
-      <w:numPr>
-        <w:numId w:val="1"/>
-      </w:numPr>
-      <w:jc w:val="center"/>
-    </w:pPr>
-  </w:style>
-  <w:style w:type="paragraph" w:styleId="TOC3">
-    <w:name w:val="toc 3"/>
-    <w:basedOn w:val="Normal"/>
-    <w:next w:val="Normal"/>
-    <w:autoRedefine/>
-    <w:uiPriority w:val="39"/>
-    <w:unhideWhenUsed/>
-    <w:rsid w:val="002A5AC1"/>
-    <w:pPr>
-      <w:spacing w:after="100"/>
-      <w:ind w:left="440"/>
-    </w:pPr>
-  </w:style>
-  <w:style w:type="paragraph" w:styleId="TOC4">
-    <w:name w:val="toc 4"/>
-    <w:basedOn w:val="Normal"/>
-    <w:next w:val="Normal"/>
-    <w:autoRedefine/>
-    <w:uiPriority w:val="39"/>
-    <w:unhideWhenUsed/>
-    <w:rsid w:val="00BE2B75"/>
-    <w:pPr>
-      <w:spacing w:after="100" w:line="276" w:lineRule="auto"/>
-      <w:ind w:left="660"/>
-    </w:pPr>
-  </w:style>
-  <w:style w:type="paragraph" w:styleId="TOC5">
-    <w:name w:val="toc 5"/>
-    <w:basedOn w:val="Normal"/>
-    <w:next w:val="Normal"/>
-    <w:autoRedefine/>
-    <w:uiPriority w:val="39"/>
-    <w:unhideWhenUsed/>
-    <w:rsid w:val="00BE2B75"/>
-    <w:pPr>
-      <w:spacing w:after="100" w:line="276" w:lineRule="auto"/>
-      <w:ind w:left="880"/>
-    </w:pPr>
-  </w:style>
-  <w:style w:type="paragraph" w:styleId="TOC6">
-    <w:name w:val="toc 6"/>
-    <w:basedOn w:val="Normal"/>
-    <w:next w:val="Normal"/>
-    <w:autoRedefine/>
-    <w:uiPriority w:val="39"/>
-    <w:unhideWhenUsed/>
-    <w:rsid w:val="00BE2B75"/>
-    <w:pPr>
-      <w:spacing w:after="100" w:line="276" w:lineRule="auto"/>
-      <w:ind w:left="1100"/>
-    </w:pPr>
-  </w:style>
-  <w:style w:type="paragraph" w:styleId="TOC7">
-    <w:name w:val="toc 7"/>
-    <w:basedOn w:val="Normal"/>
-    <w:next w:val="Normal"/>
-    <w:autoRedefine/>
-    <w:uiPriority w:val="39"/>
-    <w:unhideWhenUsed/>
-    <w:rsid w:val="00BE2B75"/>
-    <w:pPr>
-      <w:spacing w:after="100" w:line="276" w:lineRule="auto"/>
-      <w:ind w:left="1320"/>
-    </w:pPr>
-  </w:style>
-  <w:style w:type="paragraph" w:styleId="TOC8">
-    <w:name w:val="toc 8"/>
-    <w:basedOn w:val="Normal"/>
-    <w:next w:val="Normal"/>
-    <w:autoRedefine/>
-    <w:uiPriority w:val="39"/>
-    <w:unhideWhenUsed/>
-    <w:rsid w:val="00BE2B75"/>
-    <w:pPr>
-      <w:spacing w:after="100" w:line="276" w:lineRule="auto"/>
-      <w:ind w:left="1540"/>
-    </w:pPr>
-  </w:style>
-  <w:style w:type="paragraph" w:styleId="TOC9">
-    <w:name w:val="toc 9"/>
-    <w:basedOn w:val="Normal"/>
-    <w:next w:val="Normal"/>
-    <w:autoRedefine/>
-    <w:uiPriority w:val="39"/>
-    <w:unhideWhenUsed/>
-    <w:rsid w:val="00BE2B75"/>
-    <w:pPr>
-      <w:spacing w:after="100" w:line="276" w:lineRule="auto"/>
-      <w:ind w:left="1760"/>
-    </w:pPr>
-  </w:style>
-  <w:style w:type="paragraph" w:styleId="BodyText">
-    <w:name w:val="Body Text"/>
-    <w:link w:val="BodyTextChar"/>
-    <w:rsid w:val="00FB5F28"/>
-    <w:pPr>
-      <w:tabs>
-        <w:tab w:val="left" w:pos="360"/>
-        <w:tab w:val="left" w:pos="720"/>
-        <w:tab w:val="left" w:pos="1080"/>
-        <w:tab w:val="left" w:pos="1440"/>
-      </w:tabs>
-      <w:spacing w:after="120" w:line="240" w:lineRule="auto"/>
-      <w:jc w:val="both"/>
-    </w:pPr>
-    <w:rPr>
-      <w:rFonts w:ascii="Arial" w:hAnsi="Arial" w:cs="Times New Roman"/>
-      <w:sz w:val="20"/>
-      <w:szCs w:val="24"/>
-      <w:lang w:eastAsia="en-US"/>
-    </w:rPr>
-  </w:style>
-  <w:style w:type="character" w:customStyle="1" w:styleId="BodyTextChar">
-    <w:name w:val="Body Text Char"/>
-    <w:basedOn w:val="DefaultParagraphFont"/>
-    <w:link w:val="BodyText"/>
-    <w:rsid w:val="00FB5F28"/>
-    <w:rPr>
-      <w:rFonts w:ascii="Arial" w:hAnsi="Arial" w:cs="Times New Roman"/>
-      <w:sz w:val="20"/>
-      <w:szCs w:val="24"/>
-      <w:lang w:eastAsia="en-US"/>
-    </w:rPr>
-  </w:style>
-</w:styles>
-</file>
-
-<file path=word/stylesWithEffects.xml><?xml version="1.0" encoding="utf-8"?>
-<w:styles xmlns:wpc="http://schemas.microsoft.com/office/word/2010/wordprocessingCanvas" xmlns:mc="http://schemas.openxmlformats.org/markup-compatibility/2006" xmlns:o="urn:schemas-microsoft-com:office:office" xmlns:r="http://schemas.openxmlformats.org/officeDocument/2006/relationships" xmlns:m="http://schemas.openxmlformats.org/officeDocument/2006/math" xmlns:v="urn:schemas-microsoft-com:vml" xmlns:wp14="http://schemas.microsoft.com/office/word/2010/wordprocessingDrawing" xmlns:wp="http://schemas.openxmlformats.org/drawingml/2006/wordprocessingDrawing" xmlns:w10="urn:schemas-microsoft-com:office:word" xmlns:w="http://schemas.openxmlformats.org/wordprocessingml/2006/main" xmlns:w14="http://schemas.microsoft.com/office/word/2010/wordml" xmlns:wpg="http://schemas.microsoft.com/office/word/2010/wordprocessingGroup" xmlns:wpi="http://schemas.microsoft.com/office/word/2010/wordprocessingInk" xmlns:wne="http://schemas.microsoft.com/office/word/2006/wordml" xmlns:wps="http://schemas.microsoft.com/office/word/2010/wordprocessingShape" mc:Ignorable="w14 wp14">
-  <w:docDefaults>
-    <w:rPrDefault>
-      <w:rPr>
-        <w:rFonts w:asciiTheme="minorHAnsi" w:eastAsiaTheme="minorEastAsia" w:hAnsiTheme="minorHAnsi" w:cstheme="minorBidi"/>
-        <w:sz w:val="22"/>
-        <w:szCs w:val="22"/>
-        <w:lang w:val="en-US" w:eastAsia="zh-CN" w:bidi="ar-SA"/>
-      </w:rPr>
-    </w:rPrDefault>
-    <w:pPrDefault>
-      <w:pPr>
-        <w:spacing w:after="200" w:line="276" w:lineRule="auto"/>
-      </w:pPr>
-    </w:pPrDefault>
-  </w:docDefaults>
-  <w:latentStyles w:defLockedState="0" w:defUIPriority="99" w:defSemiHidden="1" w:defUnhideWhenUsed="1" w:defQFormat="0" w:count="267">
-    <w:lsdException w:name="Normal" w:semiHidden="0" w:uiPriority="0" w:unhideWhenUsed="0" w:qFormat="1"/>
-    <w:lsdException w:name="heading 1" w:semiHidden="0" w:uiPriority="9" w:unhideWhenUsed="0" w:qFormat="1"/>
-    <w:lsdException w:name="heading 2" w:uiPriority="9" w:qFormat="1"/>
-    <w:lsdException w:name="heading 3" w:uiPriority="9" w:qFormat="1"/>
-    <w:lsdException w:name="heading 4" w:uiPriority="9" w:qFormat="1"/>
-    <w:lsdException w:name="heading 5" w:uiPriority="9" w:qFormat="1"/>
-    <w:lsdException w:name="heading 6" w:uiPriority="9" w:qFormat="1"/>
-    <w:lsdException w:name="heading 7" w:uiPriority="9" w:qFormat="1"/>
-    <w:lsdException w:name="heading 8" w:uiPriority="9" w:qFormat="1"/>
-    <w:lsdException w:name="heading 9" w:uiPriority="9" w:qFormat="1"/>
-    <w:lsdException w:name="toc 1" w:uiPriority="39"/>
-    <w:lsdException w:name="toc 2" w:uiPriority="39"/>
-    <w:lsdException w:name="toc 3" w:uiPriority="39"/>
-    <w:lsdException w:name="toc 4" w:uiPriority="39"/>
-    <w:lsdException w:name="toc 5" w:uiPriority="39"/>
-    <w:lsdException w:name="toc 6" w:uiPriority="39"/>
-    <w:lsdException w:name="toc 7" w:uiPriority="39"/>
-    <w:lsdException w:name="toc 8" w:uiPriority="39"/>
-    <w:lsdException w:name="toc 9" w:uiPriority="39"/>
-    <w:lsdException w:name="caption" w:uiPriority="35"/>
-    <w:lsdException w:name="Title" w:semiHidden="0" w:uiPriority="10" w:unhideWhenUsed="0" w:qFormat="1"/>
-    <w:lsdException w:name="Default Paragraph Font" w:uiPriority="1"/>
-    <w:lsdException w:name="Body Text" w:uiPriority="0"/>
-    <w:lsdException w:name="Subtitle" w:semiHidden="0" w:uiPriority="11" w:unhideWhenUsed="0" w:qFormat="1"/>
-    <w:lsdException w:name="Strong" w:semiHidden="0" w:uiPriority="22" w:unhideWhenUsed="0" w:qFormat="1"/>
-    <w:lsdException w:name="Emphasis" w:semiHidden="0" w:uiPriority="20" w:unhideWhenUsed="0" w:qFormat="1"/>
-    <w:lsdException w:name="Table Grid" w:semiHidden="0" w:uiPriority="59" w:unhideWhenUsed="0"/>
-    <w:lsdException w:name="Placeholder Text" w:unhideWhenUsed="0"/>
-    <w:lsdException w:name="No Spacing" w:semiHidden="0" w:uiPriority="1" w:unhideWhenUsed="0" w:qFormat="1"/>
-    <w:lsdException w:name="Light Shading" w:semiHidden="0" w:uiPriority="60" w:unhideWhenUsed="0"/>
-    <w:lsdException w:name="Light List" w:semiHidden="0" w:uiPriority="61" w:unhideWhenUsed="0"/>
-    <w:lsdException w:name="Light Grid" w:semiHidden="0" w:uiPriority="62" w:unhideWhenUsed="0"/>
-    <w:lsdException w:name="Medium Shading 1" w:semiHidden="0" w:uiPriority="63" w:unhideWhenUsed="0"/>
-    <w:lsdException w:name="Medium Shading 2" w:semiHidden="0" w:uiPriority="64" w:unhideWhenUsed="0"/>
-    <w:lsdException w:name="Medium List 1" w:semiHidden="0" w:uiPriority="65" w:unhideWhenUsed="0"/>
-    <w:lsdException w:name="Medium List 2" w:semiHidden="0" w:uiPriority="66" w:unhideWhenUsed="0"/>
-    <w:lsdException w:name="Medium Grid 1" w:semiHidden="0" w:uiPriority="67" w:unhideWhenUsed="0"/>
-    <w:lsdException w:name="Medium Grid 2" w:semiHidden="0" w:uiPriority="68" w:unhideWhenUsed="0"/>
-    <w:lsdException w:name="Medium Grid 3" w:semiHidden="0" w:uiPriority="69" w:unhideWhenUsed="0"/>
-    <w:lsdException w:name="Dark List" w:semiHidden="0" w:uiPriority="70" w:unhideWhenUsed="0"/>
-    <w:lsdException w:name="Colorful Shading" w:semiHidden="0" w:uiPriority="71" w:unhideWhenUsed="0"/>
-    <w:lsdException w:name="Colorful List" w:semiHidden="0" w:uiPriority="72" w:unhideWhenUsed="0"/>
-    <w:lsdException w:name="Colorful Grid" w:semiHidden="0" w:uiPriority="73" w:unhideWhenUsed="0"/>
-    <w:lsdException w:name="Light Shading Accent 1" w:semiHidden="0" w:uiPriority="60" w:unhideWhenUsed="0"/>
-    <w:lsdException w:name="Light List Accent 1" w:semiHidden="0" w:uiPriority="61" w:unhideWhenUsed="0"/>
-    <w:lsdException w:name="Light Grid Accent 1" w:semiHidden="0" w:uiPriority="62" w:unhideWhenUsed="0"/>
-    <w:lsdException w:name="Medium Shading 1 Accent 1" w:semiHidden="0" w:uiPriority="63" w:unhideWhenUsed="0"/>
-    <w:lsdException w:name="Medium Shading 2 Accent 1" w:semiHidden="0" w:uiPriority="64" w:unhideWhenUsed="0"/>
-    <w:lsdException w:name="Medium List 1 Accent 1" w:semiHidden="0" w:uiPriority="65" w:unhideWhenUsed="0"/>
-    <w:lsdException w:name="Revision" w:unhideWhenUsed="0"/>
-    <w:lsdException w:name="List Paragraph" w:semiHidden="0" w:uiPriority="34" w:unhideWhenUsed="0" w:qFormat="1"/>
-    <w:lsdException w:name="Quote" w:semiHidden="0" w:uiPriority="29" w:unhideWhenUsed="0" w:qFormat="1"/>
-    <w:lsdException w:name="Intense Quote" w:semiHidden="0" w:uiPriority="30" w:unhideWhenUsed="0" w:qFormat="1"/>
-    <w:lsdException w:name="Medium List 2 Accent 1" w:semiHidden="0" w:uiPriority="66" w:unhideWhenUsed="0"/>
-    <w:lsdException w:name="Medium Grid 1 Accent 1" w:semiHidden="0" w:uiPriority="67" w:unhideWhenUsed="0"/>
-    <w:lsdException w:name="Medium Grid 2 Accent 1" w:semiHidden="0" w:uiPriority="68" w:unhideWhenUsed="0"/>
-    <w:lsdException w:name="Medium Grid 3 Accent 1" w:semiHidden="0" w:uiPriority="69" w:unhideWhenUsed="0"/>
-    <w:lsdException w:name="Dark List Accent 1" w:semiHidden="0" w:uiPriority="70" w:unhideWhenUsed="0"/>
-    <w:lsdException w:name="Colorful Shading Accent 1" w:semiHidden="0" w:uiPriority="71" w:unhideWhenUsed="0"/>
-    <w:lsdException w:name="Colorful List Accent 1" w:semiHidden="0" w:uiPriority="72" w:unhideWhenUsed="0"/>
-    <w:lsdException w:name="Colorful Grid Accent 1" w:semiHidden="0" w:uiPriority="73" w:unhideWhenUsed="0"/>
-    <w:lsdException w:name="Light Shading Accent 2" w:semiHidden="0" w:uiPriority="60" w:unhideWhenUsed="0"/>
-    <w:lsdException w:name="Light List Accent 2" w:semiHidden="0" w:uiPriority="61" w:unhideWhenUsed="0"/>
-    <w:lsdException w:name="Light Grid Accent 2" w:semiHidden="0" w:uiPriority="62" w:unhideWhenUsed="0"/>
-    <w:lsdException w:name="Medium Shading 1 Accent 2" w:semiHidden="0" w:uiPriority="63" w:unhideWhenUsed="0"/>
-    <w:lsdException w:name="Medium Shading 2 Accent 2" w:semiHidden="0" w:uiPriority="64" w:unhideWhenUsed="0"/>
-    <w:lsdException w:name="Medium List 1 Accent 2" w:semiHidden="0" w:uiPriority="65" w:unhideWhenUsed="0"/>
-    <w:lsdException w:name="Medium List 2 Accent 2" w:semiHidden="0" w:uiPriority="66" w:unhideWhenUsed="0"/>
-    <w:lsdException w:name="Medium Grid 1 Accent 2" w:semiHidden="0" w:uiPriority="67" w:unhideWhenUsed="0"/>
-    <w:lsdException w:name="Medium Grid 2 Accent 2" w:semiHidden="0" w:uiPriority="68" w:unhideWhenUsed="0"/>
-    <w:lsdException w:name="Medium Grid 3 Accent 2" w:semiHidden="0" w:uiPriority="69" w:unhideWhenUsed="0"/>
-    <w:lsdException w:name="Dark List Accent 2" w:semiHidden="0" w:uiPriority="70" w:unhideWhenUsed="0"/>
-    <w:lsdException w:name="Colorful Shading Accent 2" w:semiHidden="0" w:uiPriority="71" w:unhideWhenUsed="0"/>
-    <w:lsdException w:name="Colorful List Accent 2" w:semiHidden="0" w:uiPriority="72" w:unhideWhenUsed="0"/>
-    <w:lsdException w:name="Colorful Grid Accent 2" w:semiHidden="0" w:uiPriority="73" w:unhideWhenUsed="0"/>
-    <w:lsdException w:name="Light Shading Accent 3" w:semiHidden="0" w:uiPriority="60" w:unhideWhenUsed="0"/>
-    <w:lsdException w:name="Light List Accent 3" w:semiHidden="0" w:uiPriority="61" w:unhideWhenUsed="0"/>
-    <w:lsdException w:name="Light Grid Accent 3" w:semiHidden="0" w:uiPriority="62" w:unhideWhenUsed="0"/>
-    <w:lsdException w:name="Medium Shading 1 Accent 3" w:semiHidden="0" w:uiPriority="63" w:unhideWhenUsed="0"/>
-    <w:lsdException w:name="Medium Shading 2 Accent 3" w:semiHidden="0" w:uiPriority="64" w:unhideWhenUsed="0"/>
-    <w:lsdException w:name="Medium List 1 Accent 3" w:semiHidden="0" w:uiPriority="65" w:unhideWhenUsed="0"/>
-    <w:lsdException w:name="Medium List 2 Accent 3" w:semiHidden="0" w:uiPriority="66" w:unhideWhenUsed="0"/>
-    <w:lsdException w:name="Medium Grid 1 Accent 3" w:semiHidden="0" w:uiPriority="67" w:unhideWhenUsed="0"/>
-    <w:lsdException w:name="Medium Grid 2 Accent 3" w:semiHidden="0" w:uiPriority="68" w:unhideWhenUsed="0"/>
-    <w:lsdException w:name="Medium Grid 3 Accent 3" w:semiHidden="0" w:uiPriority="69" w:unhideWhenUsed="0"/>
-    <w:lsdException w:name="Dark List Accent 3" w:semiHidden="0" w:uiPriority="70" w:unhideWhenUsed="0"/>
-    <w:lsdException w:name="Colorful Shading Accent 3" w:semiHidden="0" w:uiPriority="71" w:unhideWhenUsed="0"/>
-    <w:lsdException w:name="Colorful List Accent 3" w:semiHidden="0" w:uiPriority="72" w:unhideWhenUsed="0"/>
-    <w:lsdException w:name="Colorful Grid Accent 3" w:semiHidden="0" w:uiPriority="73" w:unhideWhenUsed="0"/>
-    <w:lsdException w:name="Light Shading Accent 4" w:semiHidden="0" w:uiPriority="60" w:unhideWhenUsed="0"/>
-    <w:lsdException w:name="Light List Accent 4" w:semiHidden="0" w:uiPriority="61" w:unhideWhenUsed="0"/>
-    <w:lsdException w:name="Light Grid Accent 4" w:semiHidden="0" w:uiPriority="62" w:unhideWhenUsed="0"/>
-    <w:lsdException w:name="Medium Shading 1 Accent 4" w:semiHidden="0" w:uiPriority="63" w:unhideWhenUsed="0"/>
-    <w:lsdException w:name="Medium Shading 2 Accent 4" w:semiHidden="0" w:uiPriority="64" w:unhideWhenUsed="0"/>
-    <w:lsdException w:name="Medium List 1 Accent 4" w:semiHidden="0" w:uiPriority="65" w:unhideWhenUsed="0"/>
-    <w:lsdException w:name="Medium List 2 Accent 4" w:semiHidden="0" w:uiPriority="66" w:unhideWhenUsed="0"/>
-    <w:lsdException w:name="Medium Grid 1 Accent 4" w:semiHidden="0" w:uiPriority="67" w:unhideWhenUsed="0"/>
-    <w:lsdException w:name="Medium Grid 2 Accent 4" w:semiHidden="0" w:uiPriority="68" w:unhideWhenUsed="0"/>
-    <w:lsdException w:name="Medium Grid 3 Accent 4" w:semiHidden="0" w:uiPriority="69" w:unhideWhenUsed="0"/>
-    <w:lsdException w:name="Dark List Accent 4" w:semiHidden="0" w:uiPriority="70" w:unhideWhenUsed="0"/>
-    <w:lsdException w:name="Colorful Shading Accent 4" w:semiHidden="0" w:uiPriority="71" w:unhideWhenUsed="0"/>
-    <w:lsdException w:name="Colorful List Accent 4" w:semiHidden="0" w:uiPriority="72" w:unhideWhenUsed="0"/>
-    <w:lsdException w:name="Colorful Grid Accent 4" w:semiHidden="0" w:uiPriority="73" w:unhideWhenUsed="0"/>
-    <w:lsdException w:name="Light Shading Accent 5" w:semiHidden="0" w:uiPriority="60" w:unhideWhenUsed="0"/>
-    <w:lsdException w:name="Light List Accent 5" w:semiHidden="0" w:uiPriority="61" w:unhideWhenUsed="0"/>
-    <w:lsdException w:name="Light Grid Accent 5" w:semiHidden="0" w:uiPriority="62" w:unhideWhenUsed="0"/>
-    <w:lsdException w:name="Medium Shading 1 Accent 5" w:semiHidden="0" w:uiPriority="63" w:unhideWhenUsed="0"/>
-    <w:lsdException w:name="Medium Shading 2 Accent 5" w:semiHidden="0" w:uiPriority="64" w:unhideWhenUsed="0"/>
-    <w:lsdException w:name="Medium List 1 Accent 5" w:semiHidden="0" w:uiPriority="65" w:unhideWhenUsed="0"/>
-    <w:lsdException w:name="Medium List 2 Accent 5" w:semiHidden="0" w:uiPriority="66" w:unhideWhenUsed="0"/>
-    <w:lsdException w:name="Medium Grid 1 Accent 5" w:semiHidden="0" w:uiPriority="67" w:unhideWhenUsed="0"/>
-    <w:lsdException w:name="Medium Grid 2 Accent 5" w:semiHidden="0" w:uiPriority="68" w:unhideWhenUsed="0"/>
-    <w:lsdException w:name="Medium Grid 3 Accent 5" w:semiHidden="0" w:uiPriority="69" w:unhideWhenUsed="0"/>
-    <w:lsdException w:name="Dark List Accent 5" w:semiHidden="0" w:uiPriority="70" w:unhideWhenUsed="0"/>
-    <w:lsdException w:name="Colorful Shading Accent 5" w:semiHidden="0" w:uiPriority="71" w:unhideWhenUsed="0"/>
-    <w:lsdException w:name="Colorful List Accent 5" w:semiHidden="0" w:uiPriority="72" w:unhideWhenUsed="0"/>
-    <w:lsdException w:name="Colorful Grid Accent 5" w:semiHidden="0" w:uiPriority="73" w:unhideWhenUsed="0"/>
-    <w:lsdException w:name="Light Shading Accent 6" w:semiHidden="0" w:uiPriority="60" w:unhideWhenUsed="0"/>
-    <w:lsdException w:name="Light List Accent 6" w:semiHidden="0" w:uiPriority="61" w:unhideWhenUsed="0"/>
-    <w:lsdException w:name="Light Grid Accent 6" w:semiHidden="0" w:uiPriority="62" w:unhideWhenUsed="0"/>
-    <w:lsdException w:name="Medium Shading 1 Accent 6" w:semiHidden="0" w:uiPriority="63" w:unhideWhenUsed="0"/>
-    <w:lsdException w:name="Medium Shading 2 Accent 6" w:semiHidden="0" w:uiPriority="64" w:unhideWhenUsed="0"/>
-    <w:lsdException w:name="Medium List 1 Accent 6" w:semiHidden="0" w:uiPriority="65" w:unhideWhenUsed="0"/>
-    <w:lsdException w:name="Medium List 2 Accent 6" w:semiHidden="0" w:uiPriority="66" w:unhideWhenUsed="0"/>
-    <w:lsdException w:name="Medium Grid 1 Accent 6" w:semiHidden="0" w:uiPriority="67" w:unhideWhenUsed="0"/>
-    <w:lsdException w:name="Medium Grid 2 Accent 6" w:semiHidden="0" w:uiPriority="68" w:unhideWhenUsed="0"/>
-    <w:lsdException w:name="Medium Grid 3 Accent 6" w:semiHidden="0" w:uiPriority="69" w:unhideWhenUsed="0"/>
-    <w:lsdException w:name="Dark List Accent 6" w:semiHidden="0" w:uiPriority="70" w:unhideWhenUsed="0"/>
-    <w:lsdException w:name="Colorful Shading Accent 6" w:semiHidden="0" w:uiPriority="71" w:unhideWhenUsed="0"/>
-    <w:lsdException w:name="Colorful List Accent 6" w:semiHidden="0" w:uiPriority="72" w:unhideWhenUsed="0"/>
-    <w:lsdException w:name="Colorful Grid Accent 6" w:semiHidden="0" w:uiPriority="73" w:unhideWhenUsed="0"/>
-    <w:lsdException w:name="Subtle Emphasis" w:semiHidden="0" w:uiPriority="19" w:unhideWhenUsed="0" w:qFormat="1"/>
-    <w:lsdException w:name="Intense Emphasis" w:semiHidden="0" w:uiPriority="21" w:unhideWhenUsed="0" w:qFormat="1"/>
-    <w:lsdException w:name="Subtle Reference" w:semiHidden="0" w:uiPriority="31" w:unhideWhenUsed="0" w:qFormat="1"/>
-    <w:lsdException w:name="Intense Reference" w:semiHidden="0" w:uiPriority="32" w:unhideWhenUsed="0" w:qFormat="1"/>
-    <w:lsdException w:name="Book Title" w:semiHidden="0" w:uiPriority="33" w:unhideWhenUsed="0"/>
-    <w:lsdException w:name="Bibliography" w:uiPriority="37"/>
-    <w:lsdException w:name="TOC Heading" w:uiPriority="39" w:qFormat="1"/>
-  </w:latentStyles>
-  <w:style w:type="paragraph" w:default="1" w:styleId="Normal">
-    <w:name w:val="Normal"/>
-    <w:qFormat/>
-    <w:rsid w:val="00907FCD"/>
-    <w:pPr>
-      <w:spacing w:after="0" w:line="240" w:lineRule="auto"/>
-    </w:pPr>
-  </w:style>
-  <w:style w:type="paragraph" w:styleId="Heading1">
-    <w:name w:val="heading 1"/>
-    <w:basedOn w:val="Normal"/>
-    <w:next w:val="Normal"/>
-    <w:link w:val="Heading1Char"/>
-    <w:uiPriority w:val="9"/>
-    <w:qFormat/>
-    <w:rsid w:val="0084637A"/>
-    <w:pPr>
-      <w:spacing w:before="480"/>
-      <w:contextualSpacing/>
-      <w:outlineLvl w:val="0"/>
-    </w:pPr>
-    <w:rPr>
-      <w:rFonts w:asciiTheme="majorHAnsi" w:eastAsiaTheme="majorEastAsia" w:hAnsiTheme="majorHAnsi" w:cstheme="majorBidi"/>
-      <w:b/>
-      <w:bCs/>
-      <w:sz w:val="28"/>
-      <w:szCs w:val="28"/>
-    </w:rPr>
-  </w:style>
-  <w:style w:type="paragraph" w:styleId="Heading2">
-    <w:name w:val="heading 2"/>
-    <w:basedOn w:val="Normal"/>
-    <w:next w:val="Normal"/>
-    <w:link w:val="Heading2Char"/>
-    <w:uiPriority w:val="9"/>
-    <w:unhideWhenUsed/>
-    <w:qFormat/>
-    <w:rsid w:val="0084637A"/>
-    <w:pPr>
-      <w:spacing w:before="200"/>
-      <w:outlineLvl w:val="1"/>
-    </w:pPr>
-    <w:rPr>
-      <w:rFonts w:asciiTheme="majorHAnsi" w:eastAsiaTheme="majorEastAsia" w:hAnsiTheme="majorHAnsi" w:cstheme="majorBidi"/>
-      <w:b/>
-      <w:bCs/>
-      <w:sz w:val="26"/>
-      <w:szCs w:val="26"/>
-    </w:rPr>
-  </w:style>
-  <w:style w:type="paragraph" w:styleId="Heading3">
-    <w:name w:val="heading 3"/>
-    <w:basedOn w:val="Normal"/>
-    <w:next w:val="Normal"/>
-    <w:link w:val="Heading3Char"/>
-    <w:uiPriority w:val="9"/>
-    <w:unhideWhenUsed/>
-    <w:qFormat/>
-    <w:rsid w:val="0084637A"/>
-    <w:pPr>
-      <w:spacing w:before="200" w:line="271" w:lineRule="auto"/>
-      <w:outlineLvl w:val="2"/>
-    </w:pPr>
-    <w:rPr>
-      <w:rFonts w:asciiTheme="majorHAnsi" w:eastAsiaTheme="majorEastAsia" w:hAnsiTheme="majorHAnsi" w:cstheme="majorBidi"/>
-      <w:b/>
-      <w:bCs/>
-    </w:rPr>
-  </w:style>
-  <w:style w:type="paragraph" w:styleId="Heading4">
-    <w:name w:val="heading 4"/>
-    <w:basedOn w:val="Normal"/>
-    <w:next w:val="Normal"/>
-    <w:link w:val="Heading4Char"/>
-    <w:uiPriority w:val="9"/>
-    <w:unhideWhenUsed/>
-    <w:qFormat/>
-    <w:rsid w:val="0084637A"/>
-    <w:pPr>
-      <w:spacing w:before="200"/>
-      <w:outlineLvl w:val="3"/>
-    </w:pPr>
-    <w:rPr>
-      <w:rFonts w:asciiTheme="majorHAnsi" w:eastAsiaTheme="majorEastAsia" w:hAnsiTheme="majorHAnsi" w:cstheme="majorBidi"/>
-      <w:b/>
-      <w:bCs/>
-      <w:i/>
-      <w:iCs/>
-    </w:rPr>
-  </w:style>
-  <w:style w:type="paragraph" w:styleId="Heading5">
-    <w:name w:val="heading 5"/>
-    <w:basedOn w:val="Normal"/>
-    <w:next w:val="Normal"/>
-    <w:link w:val="Heading5Char"/>
-    <w:uiPriority w:val="9"/>
-    <w:unhideWhenUsed/>
-    <w:qFormat/>
-    <w:rsid w:val="005C4F3A"/>
-    <w:pPr>
-      <w:spacing w:before="200"/>
-      <w:outlineLvl w:val="4"/>
-    </w:pPr>
-    <w:rPr>
-      <w:rFonts w:asciiTheme="majorHAnsi" w:eastAsiaTheme="majorEastAsia" w:hAnsiTheme="majorHAnsi" w:cstheme="majorBidi"/>
-      <w:b/>
-      <w:bCs/>
-    </w:rPr>
-  </w:style>
-  <w:style w:type="paragraph" w:styleId="Heading6">
-    <w:name w:val="heading 6"/>
-    <w:basedOn w:val="Normal"/>
-    <w:next w:val="Normal"/>
-    <w:link w:val="Heading6Char"/>
-    <w:uiPriority w:val="9"/>
-    <w:semiHidden/>
-    <w:unhideWhenUsed/>
-    <w:qFormat/>
-    <w:rsid w:val="0084637A"/>
-    <w:pPr>
-      <w:spacing w:line="271" w:lineRule="auto"/>
-      <w:outlineLvl w:val="5"/>
-    </w:pPr>
-    <w:rPr>
-      <w:rFonts w:asciiTheme="majorHAnsi" w:eastAsiaTheme="majorEastAsia" w:hAnsiTheme="majorHAnsi" w:cstheme="majorBidi"/>
-      <w:b/>
-      <w:bCs/>
-      <w:i/>
-      <w:iCs/>
-      <w:color w:val="7F7F7F" w:themeColor="text1" w:themeTint="80"/>
-    </w:rPr>
-  </w:style>
-  <w:style w:type="paragraph" w:styleId="Heading7">
-    <w:name w:val="heading 7"/>
-    <w:basedOn w:val="Normal"/>
-    <w:next w:val="Normal"/>
-    <w:link w:val="Heading7Char"/>
-    <w:uiPriority w:val="9"/>
-    <w:semiHidden/>
-    <w:unhideWhenUsed/>
-    <w:qFormat/>
-    <w:rsid w:val="0084637A"/>
-    <w:pPr>
-      <w:outlineLvl w:val="6"/>
-    </w:pPr>
-    <w:rPr>
-      <w:rFonts w:asciiTheme="majorHAnsi" w:eastAsiaTheme="majorEastAsia" w:hAnsiTheme="majorHAnsi" w:cstheme="majorBidi"/>
-      <w:i/>
-      <w:iCs/>
-    </w:rPr>
-  </w:style>
-  <w:style w:type="paragraph" w:styleId="Heading8">
-    <w:name w:val="heading 8"/>
-    <w:basedOn w:val="Normal"/>
-    <w:next w:val="Normal"/>
-    <w:link w:val="Heading8Char"/>
-    <w:uiPriority w:val="9"/>
-    <w:semiHidden/>
-    <w:unhideWhenUsed/>
-    <w:qFormat/>
-    <w:rsid w:val="0084637A"/>
-    <w:pPr>
-      <w:outlineLvl w:val="7"/>
-    </w:pPr>
-    <w:rPr>
-      <w:rFonts w:asciiTheme="majorHAnsi" w:eastAsiaTheme="majorEastAsia" w:hAnsiTheme="majorHAnsi" w:cstheme="majorBidi"/>
-      <w:sz w:val="20"/>
-      <w:szCs w:val="20"/>
-    </w:rPr>
-  </w:style>
-  <w:style w:type="paragraph" w:styleId="Heading9">
-    <w:name w:val="heading 9"/>
-    <w:basedOn w:val="Normal"/>
-    <w:next w:val="Normal"/>
-    <w:link w:val="Heading9Char"/>
-    <w:uiPriority w:val="9"/>
-    <w:semiHidden/>
-    <w:unhideWhenUsed/>
-    <w:qFormat/>
-    <w:rsid w:val="0084637A"/>
-    <w:pPr>
-      <w:outlineLvl w:val="8"/>
-    </w:pPr>
-    <w:rPr>
-      <w:rFonts w:asciiTheme="majorHAnsi" w:eastAsiaTheme="majorEastAsia" w:hAnsiTheme="majorHAnsi" w:cstheme="majorBidi"/>
-      <w:i/>
-      <w:iCs/>
-      <w:spacing w:val="5"/>
-      <w:sz w:val="20"/>
-      <w:szCs w:val="20"/>
-    </w:rPr>
-  </w:style>
-  <w:style w:type="character" w:default="1" w:styleId="DefaultParagraphFont">
-    <w:name w:val="Default Paragraph Font"/>
-    <w:uiPriority w:val="1"/>
-    <w:semiHidden/>
-    <w:unhideWhenUsed/>
-  </w:style>
-  <w:style w:type="table" w:default="1" w:styleId="TableNormal">
-    <w:name w:val="Normal Table"/>
-    <w:uiPriority w:val="99"/>
-    <w:semiHidden/>
-    <w:unhideWhenUsed/>
-    <w:tblPr>
-      <w:tblInd w:w="0" w:type="dxa"/>
-      <w:tblCellMar>
-        <w:top w:w="0" w:type="dxa"/>
-        <w:left w:w="108" w:type="dxa"/>
-        <w:bottom w:w="0" w:type="dxa"/>
-        <w:right w:w="108" w:type="dxa"/>
-      </w:tblCellMar>
-    </w:tblPr>
-  </w:style>
-  <w:style w:type="numbering" w:default="1" w:styleId="NoList">
-    <w:name w:val="No List"/>
-    <w:uiPriority w:val="99"/>
-    <w:semiHidden/>
-    <w:unhideWhenUsed/>
-  </w:style>
-  <w:style w:type="paragraph" w:styleId="Title">
-    <w:name w:val="Title"/>
-    <w:basedOn w:val="Normal"/>
-    <w:next w:val="Normal"/>
-    <w:link w:val="TitleChar"/>
-    <w:uiPriority w:val="10"/>
-    <w:qFormat/>
-    <w:rsid w:val="0084637A"/>
-    <w:pPr>
-      <w:pBdr>
-        <w:bottom w:val="single" w:sz="4" w:space="1" w:color="auto"/>
-      </w:pBdr>
-      <w:contextualSpacing/>
-    </w:pPr>
-    <w:rPr>
-      <w:rFonts w:asciiTheme="majorHAnsi" w:eastAsiaTheme="majorEastAsia" w:hAnsiTheme="majorHAnsi" w:cstheme="majorBidi"/>
-      <w:spacing w:val="5"/>
-      <w:sz w:val="52"/>
-      <w:szCs w:val="52"/>
-    </w:rPr>
-  </w:style>
-  <w:style w:type="character" w:customStyle="1" w:styleId="TitleChar">
-    <w:name w:val="Title Char"/>
-    <w:basedOn w:val="DefaultParagraphFont"/>
-    <w:link w:val="Title"/>
-    <w:uiPriority w:val="10"/>
-    <w:rsid w:val="0084637A"/>
-    <w:rPr>
-      <w:rFonts w:asciiTheme="majorHAnsi" w:eastAsiaTheme="majorEastAsia" w:hAnsiTheme="majorHAnsi" w:cstheme="majorBidi"/>
-      <w:spacing w:val="5"/>
-      <w:sz w:val="52"/>
-      <w:szCs w:val="52"/>
-    </w:rPr>
-  </w:style>
-  <w:style w:type="character" w:customStyle="1" w:styleId="Heading1Char">
-    <w:name w:val="Heading 1 Char"/>
-    <w:basedOn w:val="DefaultParagraphFont"/>
-    <w:link w:val="Heading1"/>
-    <w:uiPriority w:val="9"/>
-    <w:rsid w:val="0084637A"/>
-    <w:rPr>
-      <w:rFonts w:asciiTheme="majorHAnsi" w:eastAsiaTheme="majorEastAsia" w:hAnsiTheme="majorHAnsi" w:cstheme="majorBidi"/>
-      <w:b/>
-      <w:bCs/>
-      <w:sz w:val="28"/>
-      <w:szCs w:val="28"/>
-    </w:rPr>
-  </w:style>
-  <w:style w:type="character" w:customStyle="1" w:styleId="Heading2Char">
-    <w:name w:val="Heading 2 Char"/>
-    <w:basedOn w:val="DefaultParagraphFont"/>
-    <w:link w:val="Heading2"/>
-    <w:uiPriority w:val="9"/>
-    <w:rsid w:val="0084637A"/>
-    <w:rPr>
-      <w:rFonts w:asciiTheme="majorHAnsi" w:eastAsiaTheme="majorEastAsia" w:hAnsiTheme="majorHAnsi" w:cstheme="majorBidi"/>
-      <w:b/>
-      <w:bCs/>
-      <w:sz w:val="26"/>
-      <w:szCs w:val="26"/>
-    </w:rPr>
-  </w:style>
-  <w:style w:type="paragraph" w:styleId="Subtitle">
-    <w:name w:val="Subtitle"/>
-    <w:basedOn w:val="Normal"/>
-    <w:next w:val="Normal"/>
-    <w:link w:val="SubtitleChar"/>
-    <w:uiPriority w:val="11"/>
-    <w:qFormat/>
-    <w:rsid w:val="0084637A"/>
-    <w:pPr>
-      <w:spacing w:after="600"/>
-    </w:pPr>
-    <w:rPr>
-      <w:rFonts w:asciiTheme="majorHAnsi" w:eastAsiaTheme="majorEastAsia" w:hAnsiTheme="majorHAnsi" w:cstheme="majorBidi"/>
-      <w:i/>
-      <w:iCs/>
-      <w:spacing w:val="13"/>
-      <w:sz w:val="24"/>
-      <w:szCs w:val="24"/>
-    </w:rPr>
-  </w:style>
-  <w:style w:type="character" w:customStyle="1" w:styleId="SubtitleChar">
-    <w:name w:val="Subtitle Char"/>
-    <w:basedOn w:val="DefaultParagraphFont"/>
-    <w:link w:val="Subtitle"/>
-    <w:uiPriority w:val="11"/>
-    <w:rsid w:val="0084637A"/>
-    <w:rPr>
-      <w:rFonts w:asciiTheme="majorHAnsi" w:eastAsiaTheme="majorEastAsia" w:hAnsiTheme="majorHAnsi" w:cstheme="majorBidi"/>
-      <w:i/>
-      <w:iCs/>
-      <w:spacing w:val="13"/>
-      <w:sz w:val="24"/>
-      <w:szCs w:val="24"/>
-    </w:rPr>
-  </w:style>
-  <w:style w:type="table" w:styleId="LightList-Accent1">
-    <w:name w:val="Light List Accent 1"/>
-    <w:basedOn w:val="TableNormal"/>
-    <w:uiPriority w:val="61"/>
-    <w:rsid w:val="00B57F10"/>
-    <w:tblPr>
-      <w:tblStyleRowBandSize w:val="1"/>
-      <w:tblStyleColBandSize w:val="1"/>
-      <w:tblInd w:w="0" w:type="dxa"/>
-      <w:tblBorders>
-        <w:top w:val="single" w:sz="8" w:space="0" w:color="4F81BD" w:themeColor="accent1"/>
-        <w:left w:val="single" w:sz="8" w:space="0" w:color="4F81BD" w:themeColor="accent1"/>
-        <w:bottom w:val="single" w:sz="8" w:space="0" w:color="4F81BD" w:themeColor="accent1"/>
-        <w:right w:val="single" w:sz="8" w:space="0" w:color="4F81BD" w:themeColor="accent1"/>
-      </w:tblBorders>
-      <w:tblCellMar>
-        <w:top w:w="0" w:type="dxa"/>
-        <w:left w:w="108" w:type="dxa"/>
-        <w:bottom w:w="0" w:type="dxa"/>
-        <w:right w:w="108" w:type="dxa"/>
-      </w:tblCellMar>
-    </w:tblPr>
-    <w:tblStylePr w:type="firstRow">
-      <w:pPr>
-        <w:spacing w:before="0" w:after="0" w:line="240" w:lineRule="auto"/>
-      </w:pPr>
-      <w:rPr>
-        <w:b/>
-        <w:bCs/>
-        <w:color w:val="FFFFFF" w:themeColor="background1"/>
-      </w:rPr>
-      <w:tblPr/>
-      <w:tcPr>
-        <w:shd w:val="clear" w:color="auto" w:fill="4F81BD" w:themeFill="accent1"/>
-      </w:tcPr>
-    </w:tblStylePr>
-    <w:tblStylePr w:type="lastRow">
-      <w:pPr>
-        <w:spacing w:before="0" w:after="0" w:line="240" w:lineRule="auto"/>
-      </w:pPr>
-      <w:rPr>
-        <w:b/>
-        <w:bCs/>
-      </w:rPr>
-      <w:tblPr/>
-      <w:tcPr>
-        <w:tcBorders>
-          <w:top w:val="double" w:sz="6" w:space="0" w:color="4F81BD" w:themeColor="accent1"/>
-          <w:left w:val="single" w:sz="8" w:space="0" w:color="4F81BD" w:themeColor="accent1"/>
-          <w:bottom w:val="single" w:sz="8" w:space="0" w:color="4F81BD" w:themeColor="accent1"/>
-          <w:right w:val="single" w:sz="8" w:space="0" w:color="4F81BD" w:themeColor="accent1"/>
-        </w:tcBorders>
-      </w:tcPr>
-    </w:tblStylePr>
-    <w:tblStylePr w:type="firstCol">
-      <w:rPr>
-        <w:b/>
-        <w:bCs/>
-      </w:rPr>
-    </w:tblStylePr>
-    <w:tblStylePr w:type="lastCol">
-      <w:rPr>
-        <w:b/>
-        <w:bCs/>
-      </w:rPr>
-    </w:tblStylePr>
-    <w:tblStylePr w:type="band1Vert">
-      <w:tblPr/>
-      <w:tcPr>
-        <w:tcBorders>
-          <w:top w:val="single" w:sz="8" w:space="0" w:color="4F81BD" w:themeColor="accent1"/>
-          <w:left w:val="single" w:sz="8" w:space="0" w:color="4F81BD" w:themeColor="accent1"/>
-          <w:bottom w:val="single" w:sz="8" w:space="0" w:color="4F81BD" w:themeColor="accent1"/>
-          <w:right w:val="single" w:sz="8" w:space="0" w:color="4F81BD" w:themeColor="accent1"/>
-        </w:tcBorders>
-      </w:tcPr>
-    </w:tblStylePr>
-    <w:tblStylePr w:type="band1Horz">
-      <w:tblPr/>
-      <w:tcPr>
-        <w:tcBorders>
-          <w:top w:val="single" w:sz="8" w:space="0" w:color="4F81BD" w:themeColor="accent1"/>
-          <w:left w:val="single" w:sz="8" w:space="0" w:color="4F81BD" w:themeColor="accent1"/>
-          <w:bottom w:val="single" w:sz="8" w:space="0" w:color="4F81BD" w:themeColor="accent1"/>
-          <w:right w:val="single" w:sz="8" w:space="0" w:color="4F81BD" w:themeColor="accent1"/>
-        </w:tcBorders>
-      </w:tcPr>
-    </w:tblStylePr>
-  </w:style>
-  <w:style w:type="character" w:customStyle="1" w:styleId="Heading3Char">
-    <w:name w:val="Heading 3 Char"/>
-    <w:basedOn w:val="DefaultParagraphFont"/>
-    <w:link w:val="Heading3"/>
-    <w:uiPriority w:val="9"/>
-    <w:rsid w:val="0084637A"/>
-    <w:rPr>
-      <w:rFonts w:asciiTheme="majorHAnsi" w:eastAsiaTheme="majorEastAsia" w:hAnsiTheme="majorHAnsi" w:cstheme="majorBidi"/>
-      <w:b/>
-      <w:bCs/>
-    </w:rPr>
-  </w:style>
-  <w:style w:type="character" w:customStyle="1" w:styleId="Heading4Char">
-    <w:name w:val="Heading 4 Char"/>
-    <w:basedOn w:val="DefaultParagraphFont"/>
-    <w:link w:val="Heading4"/>
-    <w:uiPriority w:val="9"/>
-    <w:rsid w:val="0084637A"/>
-    <w:rPr>
-      <w:rFonts w:asciiTheme="majorHAnsi" w:eastAsiaTheme="majorEastAsia" w:hAnsiTheme="majorHAnsi" w:cstheme="majorBidi"/>
-      <w:b/>
-      <w:bCs/>
-      <w:i/>
-      <w:iCs/>
-    </w:rPr>
-  </w:style>
-  <w:style w:type="character" w:customStyle="1" w:styleId="Heading5Char">
-    <w:name w:val="Heading 5 Char"/>
-    <w:basedOn w:val="DefaultParagraphFont"/>
-    <w:link w:val="Heading5"/>
-    <w:uiPriority w:val="9"/>
-    <w:rsid w:val="005C4F3A"/>
-    <w:rPr>
-      <w:rFonts w:asciiTheme="majorHAnsi" w:eastAsiaTheme="majorEastAsia" w:hAnsiTheme="majorHAnsi" w:cstheme="majorBidi"/>
-      <w:b/>
-      <w:bCs/>
-    </w:rPr>
-  </w:style>
-  <w:style w:type="character" w:customStyle="1" w:styleId="Heading6Char">
-    <w:name w:val="Heading 6 Char"/>
-    <w:basedOn w:val="DefaultParagraphFont"/>
-    <w:link w:val="Heading6"/>
-    <w:uiPriority w:val="9"/>
-    <w:semiHidden/>
-    <w:rsid w:val="0084637A"/>
-    <w:rPr>
-      <w:rFonts w:asciiTheme="majorHAnsi" w:eastAsiaTheme="majorEastAsia" w:hAnsiTheme="majorHAnsi" w:cstheme="majorBidi"/>
-      <w:b/>
-      <w:bCs/>
-      <w:i/>
-      <w:iCs/>
-      <w:color w:val="7F7F7F" w:themeColor="text1" w:themeTint="80"/>
-    </w:rPr>
-  </w:style>
-  <w:style w:type="character" w:customStyle="1" w:styleId="Heading7Char">
-    <w:name w:val="Heading 7 Char"/>
-    <w:basedOn w:val="DefaultParagraphFont"/>
-    <w:link w:val="Heading7"/>
-    <w:uiPriority w:val="9"/>
-    <w:semiHidden/>
-    <w:rsid w:val="0084637A"/>
-    <w:rPr>
-      <w:rFonts w:asciiTheme="majorHAnsi" w:eastAsiaTheme="majorEastAsia" w:hAnsiTheme="majorHAnsi" w:cstheme="majorBidi"/>
-      <w:i/>
-      <w:iCs/>
-    </w:rPr>
-  </w:style>
-  <w:style w:type="character" w:customStyle="1" w:styleId="Heading8Char">
-    <w:name w:val="Heading 8 Char"/>
-    <w:basedOn w:val="DefaultParagraphFont"/>
-    <w:link w:val="Heading8"/>
-    <w:uiPriority w:val="9"/>
-    <w:semiHidden/>
-    <w:rsid w:val="0084637A"/>
-    <w:rPr>
-      <w:rFonts w:asciiTheme="majorHAnsi" w:eastAsiaTheme="majorEastAsia" w:hAnsiTheme="majorHAnsi" w:cstheme="majorBidi"/>
-      <w:sz w:val="20"/>
-      <w:szCs w:val="20"/>
-    </w:rPr>
-  </w:style>
-  <w:style w:type="character" w:customStyle="1" w:styleId="Heading9Char">
-    <w:name w:val="Heading 9 Char"/>
-    <w:basedOn w:val="DefaultParagraphFont"/>
-    <w:link w:val="Heading9"/>
-    <w:uiPriority w:val="9"/>
-    <w:semiHidden/>
-    <w:rsid w:val="0084637A"/>
-    <w:rPr>
-      <w:rFonts w:asciiTheme="majorHAnsi" w:eastAsiaTheme="majorEastAsia" w:hAnsiTheme="majorHAnsi" w:cstheme="majorBidi"/>
-      <w:i/>
-      <w:iCs/>
-      <w:spacing w:val="5"/>
-      <w:sz w:val="20"/>
-      <w:szCs w:val="20"/>
-    </w:rPr>
-  </w:style>
-  <w:style w:type="paragraph" w:styleId="Caption">
-    <w:name w:val="caption"/>
-    <w:basedOn w:val="Normal"/>
-    <w:next w:val="Normal"/>
-    <w:uiPriority w:val="35"/>
-    <w:semiHidden/>
-    <w:unhideWhenUsed/>
-    <w:rsid w:val="00BE0380"/>
-    <w:rPr>
-      <w:b/>
-      <w:bCs/>
-      <w:sz w:val="18"/>
-      <w:szCs w:val="18"/>
-    </w:rPr>
-  </w:style>
-  <w:style w:type="paragraph" w:styleId="ListParagraph">
-    <w:name w:val="List Paragraph"/>
-    <w:basedOn w:val="Normal"/>
-    <w:uiPriority w:val="34"/>
-    <w:qFormat/>
-    <w:rsid w:val="005A7829"/>
-    <w:pPr>
-      <w:ind w:left="720"/>
-      <w:contextualSpacing/>
-    </w:pPr>
-  </w:style>
-  <w:style w:type="character" w:styleId="Emphasis">
-    <w:name w:val="Emphasis"/>
-    <w:uiPriority w:val="20"/>
-    <w:qFormat/>
-    <w:rsid w:val="0084637A"/>
-    <w:rPr>
-      <w:b/>
-      <w:bCs/>
-      <w:i/>
-      <w:iCs/>
-      <w:spacing w:val="10"/>
-      <w:bdr w:val="none" w:sz="0" w:space="0" w:color="auto"/>
-      <w:shd w:val="clear" w:color="auto" w:fill="auto"/>
-    </w:rPr>
-  </w:style>
-  <w:style w:type="paragraph" w:styleId="Quote">
-    <w:name w:val="Quote"/>
-    <w:basedOn w:val="Normal"/>
-    <w:next w:val="Normal"/>
-    <w:link w:val="QuoteChar"/>
-    <w:uiPriority w:val="29"/>
-    <w:qFormat/>
-    <w:rsid w:val="0084637A"/>
-    <w:pPr>
-      <w:spacing w:before="200"/>
-      <w:ind w:left="360" w:right="360"/>
-    </w:pPr>
-    <w:rPr>
-      <w:i/>
-      <w:iCs/>
-    </w:rPr>
-  </w:style>
-  <w:style w:type="character" w:customStyle="1" w:styleId="QuoteChar">
-    <w:name w:val="Quote Char"/>
-    <w:basedOn w:val="DefaultParagraphFont"/>
-    <w:link w:val="Quote"/>
-    <w:uiPriority w:val="29"/>
-    <w:rsid w:val="0084637A"/>
-    <w:rPr>
-      <w:i/>
-      <w:iCs/>
-    </w:rPr>
-  </w:style>
-  <w:style w:type="character" w:styleId="SubtleEmphasis">
-    <w:name w:val="Subtle Emphasis"/>
-    <w:uiPriority w:val="19"/>
-    <w:qFormat/>
-    <w:rsid w:val="0084637A"/>
-    <w:rPr>
-      <w:i/>
-      <w:iCs/>
-    </w:rPr>
-  </w:style>
-  <w:style w:type="character" w:styleId="IntenseEmphasis">
-    <w:name w:val="Intense Emphasis"/>
-    <w:uiPriority w:val="21"/>
-    <w:qFormat/>
-    <w:rsid w:val="0084637A"/>
-    <w:rPr>
-      <w:b/>
-      <w:bCs/>
-    </w:rPr>
-  </w:style>
-  <w:style w:type="character" w:styleId="SubtleReference">
-    <w:name w:val="Subtle Reference"/>
-    <w:uiPriority w:val="31"/>
-    <w:qFormat/>
-    <w:rsid w:val="0084637A"/>
-    <w:rPr>
-      <w:smallCaps/>
-    </w:rPr>
-  </w:style>
-  <w:style w:type="character" w:styleId="IntenseReference">
-    <w:name w:val="Intense Reference"/>
-    <w:uiPriority w:val="32"/>
-    <w:qFormat/>
-    <w:rsid w:val="0084637A"/>
-    <w:rPr>
-      <w:smallCaps/>
-      <w:spacing w:val="5"/>
-      <w:u w:val="single"/>
-    </w:rPr>
-  </w:style>
-  <w:style w:type="character" w:styleId="BookTitle">
-    <w:name w:val="Book Title"/>
-    <w:uiPriority w:val="33"/>
-    <w:rsid w:val="0084637A"/>
-    <w:rPr>
-      <w:i/>
-      <w:iCs/>
-      <w:smallCaps/>
-      <w:spacing w:val="5"/>
-    </w:rPr>
-  </w:style>
-  <w:style w:type="paragraph" w:styleId="TOCHeading">
-    <w:name w:val="TOC Heading"/>
-    <w:basedOn w:val="Heading1"/>
-    <w:next w:val="Normal"/>
-    <w:uiPriority w:val="39"/>
-    <w:semiHidden/>
-    <w:unhideWhenUsed/>
-    <w:qFormat/>
-    <w:rsid w:val="0084637A"/>
-    <w:pPr>
-      <w:outlineLvl w:val="9"/>
-    </w:pPr>
-    <w:rPr>
-      <w:lang w:bidi="en-US"/>
-    </w:rPr>
-  </w:style>
-  <w:style w:type="paragraph" w:styleId="BalloonText">
-    <w:name w:val="Balloon Text"/>
-    <w:basedOn w:val="Normal"/>
-    <w:link w:val="BalloonTextChar"/>
-    <w:uiPriority w:val="99"/>
-    <w:semiHidden/>
-    <w:unhideWhenUsed/>
-    <w:rsid w:val="00977C93"/>
-    <w:rPr>
-      <w:rFonts w:ascii="Tahoma" w:hAnsi="Tahoma" w:cs="Tahoma"/>
-      <w:sz w:val="16"/>
-      <w:szCs w:val="16"/>
-    </w:rPr>
-  </w:style>
-  <w:style w:type="character" w:customStyle="1" w:styleId="BalloonTextChar">
-    <w:name w:val="Balloon Text Char"/>
-    <w:basedOn w:val="DefaultParagraphFont"/>
-    <w:link w:val="BalloonText"/>
-    <w:uiPriority w:val="99"/>
-    <w:semiHidden/>
-    <w:rsid w:val="00977C93"/>
-    <w:rPr>
-      <w:rFonts w:ascii="Tahoma" w:hAnsi="Tahoma" w:cs="Tahoma"/>
-      <w:sz w:val="16"/>
-      <w:szCs w:val="16"/>
-    </w:rPr>
-  </w:style>
-  <w:style w:type="character" w:styleId="Hyperlink">
-    <w:name w:val="Hyperlink"/>
-    <w:basedOn w:val="DefaultParagraphFont"/>
-    <w:uiPriority w:val="99"/>
-    <w:unhideWhenUsed/>
-    <w:rsid w:val="005579D3"/>
-    <w:rPr>
-      <w:color w:val="0000FF" w:themeColor="hyperlink"/>
-      <w:u w:val="single"/>
-    </w:rPr>
-  </w:style>
-  <w:style w:type="paragraph" w:customStyle="1" w:styleId="figure">
-    <w:name w:val="figure"/>
-    <w:basedOn w:val="Normal"/>
-    <w:next w:val="Normal"/>
-    <w:qFormat/>
-    <w:rsid w:val="001319A7"/>
-    <w:pPr>
-      <w:numPr>
-        <w:numId w:val="2"/>
-      </w:numPr>
-      <w:jc w:val="center"/>
-    </w:pPr>
-  </w:style>
-  <w:style w:type="character" w:styleId="FollowedHyperlink">
-    <w:name w:val="FollowedHyperlink"/>
-    <w:basedOn w:val="DefaultParagraphFont"/>
-    <w:uiPriority w:val="99"/>
-    <w:semiHidden/>
-    <w:unhideWhenUsed/>
-    <w:rsid w:val="0015685A"/>
-    <w:rPr>
-      <w:color w:val="800080" w:themeColor="followedHyperlink"/>
-      <w:u w:val="single"/>
-    </w:rPr>
-  </w:style>
-  <w:style w:type="character" w:styleId="CommentReference">
-    <w:name w:val="annotation reference"/>
-    <w:basedOn w:val="DefaultParagraphFont"/>
-    <w:uiPriority w:val="99"/>
-    <w:semiHidden/>
-    <w:unhideWhenUsed/>
-    <w:rsid w:val="007958E4"/>
-    <w:rPr>
-      <w:sz w:val="16"/>
-      <w:szCs w:val="16"/>
-    </w:rPr>
-  </w:style>
-  <w:style w:type="paragraph" w:styleId="CommentText">
-    <w:name w:val="annotation text"/>
-    <w:basedOn w:val="Normal"/>
-    <w:link w:val="CommentTextChar"/>
-    <w:uiPriority w:val="99"/>
-    <w:semiHidden/>
-    <w:unhideWhenUsed/>
-    <w:rsid w:val="007958E4"/>
-    <w:rPr>
-      <w:sz w:val="20"/>
-      <w:szCs w:val="20"/>
-    </w:rPr>
-  </w:style>
-  <w:style w:type="character" w:customStyle="1" w:styleId="CommentTextChar">
-    <w:name w:val="Comment Text Char"/>
-    <w:basedOn w:val="DefaultParagraphFont"/>
-    <w:link w:val="CommentText"/>
-    <w:uiPriority w:val="99"/>
-    <w:semiHidden/>
-    <w:rsid w:val="007958E4"/>
-    <w:rPr>
-      <w:sz w:val="20"/>
-      <w:szCs w:val="20"/>
-    </w:rPr>
-  </w:style>
-  <w:style w:type="paragraph" w:styleId="CommentSubject">
-    <w:name w:val="annotation subject"/>
-    <w:basedOn w:val="CommentText"/>
-    <w:next w:val="CommentText"/>
-    <w:link w:val="CommentSubjectChar"/>
-    <w:uiPriority w:val="99"/>
-    <w:semiHidden/>
-    <w:unhideWhenUsed/>
-    <w:rsid w:val="007958E4"/>
-    <w:rPr>
-      <w:b/>
-      <w:bCs/>
-    </w:rPr>
-  </w:style>
-  <w:style w:type="character" w:customStyle="1" w:styleId="CommentSubjectChar">
-    <w:name w:val="Comment Subject Char"/>
-    <w:basedOn w:val="CommentTextChar"/>
-    <w:link w:val="CommentSubject"/>
-    <w:uiPriority w:val="99"/>
-    <w:semiHidden/>
-    <w:rsid w:val="007958E4"/>
-    <w:rPr>
-      <w:b/>
-      <w:bCs/>
-      <w:sz w:val="20"/>
-      <w:szCs w:val="20"/>
-    </w:rPr>
-  </w:style>
-  <w:style w:type="paragraph" w:styleId="Revision">
-    <w:name w:val="Revision"/>
-    <w:hidden/>
-    <w:uiPriority w:val="99"/>
-    <w:semiHidden/>
-    <w:rsid w:val="00AC10B5"/>
-    <w:pPr>
-      <w:spacing w:after="0" w:line="240" w:lineRule="auto"/>
-    </w:pPr>
-  </w:style>
-  <w:style w:type="paragraph" w:styleId="TOC1">
-    <w:name w:val="toc 1"/>
-    <w:basedOn w:val="Normal"/>
-    <w:next w:val="Normal"/>
-    <w:autoRedefine/>
-    <w:uiPriority w:val="39"/>
-    <w:unhideWhenUsed/>
-    <w:rsid w:val="00EB2454"/>
-    <w:pPr>
-      <w:spacing w:after="100"/>
-    </w:pPr>
-  </w:style>
-  <w:style w:type="paragraph" w:styleId="TOC2">
-    <w:name w:val="toc 2"/>
-    <w:basedOn w:val="Normal"/>
-    <w:next w:val="Normal"/>
-    <w:autoRedefine/>
-    <w:uiPriority w:val="39"/>
-    <w:unhideWhenUsed/>
-    <w:rsid w:val="00EB2454"/>
-    <w:pPr>
-      <w:spacing w:after="100"/>
-      <w:ind w:left="220"/>
-    </w:pPr>
-  </w:style>
-  <w:style w:type="table" w:styleId="TableGrid">
-    <w:name w:val="Table Grid"/>
-    <w:basedOn w:val="TableNormal"/>
-    <w:uiPriority w:val="59"/>
-    <w:rsid w:val="00A74A7A"/>
-    <w:pPr>
-      <w:spacing w:after="0" w:line="240" w:lineRule="auto"/>
-    </w:pPr>
-    <w:tblPr>
-      <w:tblInd w:w="0" w:type="dxa"/>
-      <w:tblBorders>
-        <w:top w:val="single" w:sz="4" w:space="0" w:color="auto"/>
-        <w:left w:val="single" w:sz="4" w:space="0" w:color="auto"/>
-        <w:bottom w:val="single" w:sz="4" w:space="0" w:color="auto"/>
-        <w:right w:val="single" w:sz="4" w:space="0" w:color="auto"/>
-        <w:insideH w:val="single" w:sz="4" w:space="0" w:color="auto"/>
-        <w:insideV w:val="single" w:sz="4" w:space="0" w:color="auto"/>
-      </w:tblBorders>
-      <w:tblCellMar>
-        <w:top w:w="0" w:type="dxa"/>
-        <w:left w:w="108" w:type="dxa"/>
-        <w:bottom w:w="0" w:type="dxa"/>
-        <w:right w:w="108" w:type="dxa"/>
-      </w:tblCellMar>
     </w:tblPr>
   </w:style>
   <w:style w:type="paragraph" w:customStyle="1" w:styleId="table">
@@ -13471,7 +12158,7 @@
 </file>
 
 <file path=customXml/itemProps1.xml><?xml version="1.0" encoding="utf-8"?>
-<ds:datastoreItem xmlns:ds="http://schemas.openxmlformats.org/officeDocument/2006/customXml" ds:itemID="{22B731F4-CF3A-4719-AB27-DB70DC5092CA}">
+<ds:datastoreItem xmlns:ds="http://schemas.openxmlformats.org/officeDocument/2006/customXml" ds:itemID="{243F0227-D2A3-4F19-BBA5-3EE786FCE695}">
   <ds:schemaRefs>
     <ds:schemaRef ds:uri="http://schemas.openxmlformats.org/officeDocument/2006/bibliography"/>
   </ds:schemaRefs>

</xml_diff>

<commit_message>
i458--estimate memory register method update
</commit_message>
<xml_diff>
--- a/tmp_client/doc/usage.docx
+++ b/tmp_client/doc/usage.docx
@@ -1,6 +1,6 @@
 
 <file path=word/document.xml><?xml version="1.0" encoding="utf-8"?>
-<w:document xmlns:wpc="http://schemas.microsoft.com/office/word/2010/wordprocessingCanvas" xmlns:cx="http://schemas.microsoft.com/office/drawing/2014/chartex" xmlns:cx1="http://schemas.microsoft.com/office/drawing/2015/9/8/chartex" xmlns:cx2="http://schemas.microsoft.com/office/drawing/2015/10/21/chartex" xmlns:cx3="http://schemas.microsoft.com/office/drawing/2016/5/9/chartex" xmlns:cx4="http://schemas.microsoft.com/office/drawing/2016/5/10/chartex" xmlns:cx5="http://schemas.microsoft.com/office/drawing/2016/5/11/chartex" xmlns:cx6="http://schemas.microsoft.com/office/drawing/2016/5/12/chartex" xmlns:cx7="http://schemas.microsoft.com/office/drawing/2016/5/13/chartex" xmlns:cx8="http://schemas.microsoft.com/office/drawing/2016/5/14/chartex" xmlns:mc="http://schemas.openxmlformats.org/markup-compatibility/2006" xmlns:aink="http://schemas.microsoft.com/office/drawing/2016/ink" xmlns:am3d="http://schemas.microsoft.com/office/drawing/2017/model3d" xmlns:o="urn:schemas-microsoft-com:office:office" xmlns:oel="http://schemas.microsoft.com/office/2019/extlst" xmlns:r="http://schemas.openxmlformats.org/officeDocument/2006/relationships" xmlns:m="http://schemas.openxmlformats.org/officeDocument/2006/math" xmlns:v="urn:schemas-microsoft-com:vml" xmlns:wp14="http://schemas.microsoft.com/office/word/2010/wordprocessingDrawing" xmlns:wp="http://schemas.openxmlformats.org/drawingml/2006/wordprocessingDrawing" xmlns:w10="urn:schemas-microsoft-com:office:word" xmlns:w="http://schemas.openxmlformats.org/wordprocessingml/2006/main" xmlns:w14="http://schemas.microsoft.com/office/word/2010/wordml" xmlns:w15="http://schemas.microsoft.com/office/word/2012/wordml" xmlns:w16cex="http://schemas.microsoft.com/office/word/2018/wordml/cex" xmlns:w16cid="http://schemas.microsoft.com/office/word/2016/wordml/cid" xmlns:w16="http://schemas.microsoft.com/office/word/2018/wordml" xmlns:w16sdtdh="http://schemas.microsoft.com/office/word/2020/wordml/sdtdatahash" xmlns:w16se="http://schemas.microsoft.com/office/word/2015/wordml/symex" xmlns:wpg="http://schemas.microsoft.com/office/word/2010/wordprocessingGroup" xmlns:wpi="http://schemas.microsoft.com/office/word/2010/wordprocessingInk" xmlns:wne="http://schemas.microsoft.com/office/word/2006/wordml" xmlns:wps="http://schemas.microsoft.com/office/word/2010/wordprocessingShape" mc:Ignorable="w14 w15 w16se w16cid w16 w16cex w16sdtdh wp14">
+<w:document xmlns:wpc="http://schemas.microsoft.com/office/word/2010/wordprocessingCanvas" xmlns:cx="http://schemas.microsoft.com/office/drawing/2014/chartex" xmlns:cx1="http://schemas.microsoft.com/office/drawing/2015/9/8/chartex" xmlns:cx2="http://schemas.microsoft.com/office/drawing/2015/10/21/chartex" xmlns:cx3="http://schemas.microsoft.com/office/drawing/2016/5/9/chartex" xmlns:cx4="http://schemas.microsoft.com/office/drawing/2016/5/10/chartex" xmlns:cx5="http://schemas.microsoft.com/office/drawing/2016/5/11/chartex" xmlns:cx6="http://schemas.microsoft.com/office/drawing/2016/5/12/chartex" xmlns:cx7="http://schemas.microsoft.com/office/drawing/2016/5/13/chartex" xmlns:cx8="http://schemas.microsoft.com/office/drawing/2016/5/14/chartex" xmlns:mc="http://schemas.openxmlformats.org/markup-compatibility/2006" xmlns:aink="http://schemas.microsoft.com/office/drawing/2016/ink" xmlns:am3d="http://schemas.microsoft.com/office/drawing/2017/model3d" xmlns:o="urn:schemas-microsoft-com:office:office" xmlns:oel="http://schemas.microsoft.com/office/2019/extlst" xmlns:r="http://schemas.openxmlformats.org/officeDocument/2006/relationships" xmlns:m="http://schemas.openxmlformats.org/officeDocument/2006/math" xmlns:v="urn:schemas-microsoft-com:vml" xmlns:wp14="http://schemas.microsoft.com/office/word/2010/wordprocessingDrawing" xmlns:wp="http://schemas.openxmlformats.org/drawingml/2006/wordprocessingDrawing" xmlns:w10="urn:schemas-microsoft-com:office:word" xmlns:w="http://schemas.openxmlformats.org/wordprocessingml/2006/main" xmlns:w14="http://schemas.microsoft.com/office/word/2010/wordml" xmlns:w15="http://schemas.microsoft.com/office/word/2012/wordml" xmlns:w16cex="http://schemas.microsoft.com/office/word/2018/wordml/cex" xmlns:w16cid="http://schemas.microsoft.com/office/word/2016/wordml/cid" xmlns:w16="http://schemas.microsoft.com/office/word/2018/wordml" xmlns:w16du="http://schemas.microsoft.com/office/word/2023/wordml/word16du" xmlns:w16sdtdh="http://schemas.microsoft.com/office/word/2020/wordml/sdtdatahash" xmlns:w16se="http://schemas.microsoft.com/office/word/2015/wordml/symex" xmlns:wpg="http://schemas.microsoft.com/office/word/2010/wordprocessingGroup" xmlns:wpi="http://schemas.microsoft.com/office/word/2010/wordprocessingInk" xmlns:wne="http://schemas.microsoft.com/office/word/2006/wordml" xmlns:wps="http://schemas.microsoft.com/office/word/2010/wordprocessingShape" mc:Ignorable="w14 w15 w16se w16cid w16 w16cex w16sdtdh wp14">
   <w:body>
     <w:p>
       <w:pPr>
@@ -3785,7 +3785,16 @@
         <w:rPr>
           <w:rFonts w:hint="eastAsia"/>
         </w:rPr>
-        <w:t>Physical memory: 8G</w:t>
+        <w:t xml:space="preserve">Physical memory: </w:t>
+      </w:r>
+      <w:r>
+        <w:t>16</w:t>
+      </w:r>
+      <w:r>
+        <w:rPr>
+          <w:rFonts w:hint="eastAsia"/>
+        </w:rPr>
+        <w:t>G</w:t>
       </w:r>
     </w:p>
     <w:p>
@@ -3890,21 +3899,8 @@
         <w:t xml:space="preserve"> we need to add following two lines into file </w:t>
       </w:r>
       <w:r>
-        <w:t>/</w:t>
-      </w:r>
-      <w:proofErr w:type="spellStart"/>
-      <w:r>
-        <w:t>etc</w:t>
-      </w:r>
-      <w:proofErr w:type="spellEnd"/>
-      <w:r>
-        <w:t>/security/</w:t>
-      </w:r>
-      <w:proofErr w:type="spellStart"/>
-      <w:r>
-        <w:t>limits.conf</w:t>
-      </w:r>
-      <w:proofErr w:type="spellEnd"/>
+        <w:t>/etc/security/limits.conf</w:t>
+      </w:r>
       <w:r>
         <w:rPr>
           <w:rFonts w:hint="eastAsia"/>
@@ -3928,11 +3924,9 @@
         </w:rPr>
         <w:tab/>
       </w:r>
-      <w:proofErr w:type="spellStart"/>
       <w:r>
         <w:t>nofile</w:t>
       </w:r>
-      <w:proofErr w:type="spellEnd"/>
       <w:r>
         <w:rPr>
           <w:rFonts w:hint="eastAsia"/>
@@ -3959,11 +3953,9 @@
         </w:rPr>
         <w:tab/>
       </w:r>
-      <w:proofErr w:type="spellStart"/>
       <w:r>
         <w:t>nofile</w:t>
       </w:r>
-      <w:proofErr w:type="spellEnd"/>
       <w:r>
         <w:rPr>
           <w:rFonts w:hint="eastAsia"/>
@@ -3991,21 +3983,7 @@
         <w:rPr>
           <w:rFonts w:hint="eastAsia"/>
         </w:rPr>
-        <w:t xml:space="preserve"> you can type: </w:t>
-      </w:r>
-      <w:proofErr w:type="spellStart"/>
-      <w:r>
-        <w:rPr>
-          <w:rFonts w:hint="eastAsia"/>
-        </w:rPr>
-        <w:t>ulimit</w:t>
-      </w:r>
-      <w:proofErr w:type="spellEnd"/>
-      <w:r>
-        <w:rPr>
-          <w:rFonts w:hint="eastAsia"/>
-        </w:rPr>
-        <w:t xml:space="preserve"> </w:t>
+        <w:t xml:space="preserve"> you can type: ulimit </w:t>
       </w:r>
       <w:r>
         <w:t>–</w:t>
@@ -4216,15 +4194,7 @@
         <w:jc w:val="both"/>
       </w:pPr>
       <w:r>
-        <w:t xml:space="preserve">python -m pip install --no-index --find-links . </w:t>
-      </w:r>
-      <w:proofErr w:type="spellStart"/>
-      <w:r>
-        <w:t>psutil</w:t>
-      </w:r>
-      <w:proofErr w:type="spellEnd"/>
-      <w:r>
-        <w:t>==5.8.0</w:t>
+        <w:t>python -m pip install --no-index --find-links . psutil==5.8.0</w:t>
       </w:r>
     </w:p>
     <w:p>
@@ -4251,15 +4221,7 @@
         <w:jc w:val="both"/>
       </w:pPr>
       <w:r>
-        <w:t xml:space="preserve">python -m pip install --no-index --find-links . </w:t>
-      </w:r>
-      <w:proofErr w:type="spellStart"/>
-      <w:r>
-        <w:t>openpyxl</w:t>
-      </w:r>
-      <w:proofErr w:type="spellEnd"/>
-      <w:r>
-        <w:t>==3.0.7</w:t>
+        <w:t>python -m pip install --no-index --find-links . openpyxl==3.0.7</w:t>
       </w:r>
     </w:p>
     <w:p>
@@ -4272,15 +4234,7 @@
         <w:jc w:val="both"/>
       </w:pPr>
       <w:r>
-        <w:t xml:space="preserve">python -m pip install --no-index --find-links . </w:t>
-      </w:r>
-      <w:proofErr w:type="spellStart"/>
-      <w:r>
-        <w:t>pymysql</w:t>
-      </w:r>
-      <w:proofErr w:type="spellEnd"/>
-      <w:r>
-        <w:t>==1.0.2</w:t>
+        <w:t>python -m pip install --no-index --find-links . pymysql==1.0.2</w:t>
       </w:r>
     </w:p>
     <w:p>
@@ -4336,15 +4290,7 @@
       </w:r>
       <w:r>
         <w:tab/>
-        <w:t xml:space="preserve">-- </w:t>
-      </w:r>
-      <w:proofErr w:type="spellStart"/>
-      <w:r>
-        <w:t>Python</w:t>
-      </w:r>
-      <w:proofErr w:type="spellEnd"/>
-      <w:r>
-        <w:t xml:space="preserve"> should be run with a correct version</w:t>
+        <w:t>-- Python should be run with a correct version</w:t>
       </w:r>
     </w:p>
     <w:p>
@@ -4357,13 +4303,8 @@
         <w:jc w:val="both"/>
       </w:pPr>
       <w:r>
-        <w:t xml:space="preserve">import </w:t>
-      </w:r>
-      <w:proofErr w:type="spellStart"/>
-      <w:r>
-        <w:t>psutil</w:t>
-      </w:r>
-      <w:proofErr w:type="spellEnd"/>
+        <w:t>import psutil</w:t>
+      </w:r>
       <w:r>
         <w:tab/>
       </w:r>
@@ -4402,13 +4343,8 @@
         <w:jc w:val="both"/>
       </w:pPr>
       <w:r>
-        <w:t xml:space="preserve">import </w:t>
-      </w:r>
-      <w:proofErr w:type="spellStart"/>
-      <w:r>
-        <w:t>openpyxl</w:t>
-      </w:r>
-      <w:proofErr w:type="spellEnd"/>
+        <w:t>import openpyxl</w:t>
+      </w:r>
       <w:r>
         <w:tab/>
         <w:t>-- Python package imported, no crash</w:t>
@@ -4424,13 +4360,8 @@
         <w:jc w:val="both"/>
       </w:pPr>
       <w:r>
-        <w:t xml:space="preserve">import </w:t>
-      </w:r>
-      <w:proofErr w:type="spellStart"/>
-      <w:r>
-        <w:t>pymysql</w:t>
-      </w:r>
-      <w:proofErr w:type="spellEnd"/>
+        <w:t>import pymysql</w:t>
+      </w:r>
       <w:r>
         <w:tab/>
         <w:t>-- Python package imported, no crash</w:t>
@@ -4594,19 +4525,11 @@
         </w:numPr>
         <w:jc w:val="both"/>
       </w:pPr>
-      <w:proofErr w:type="spellStart"/>
-      <w:r>
-        <w:rPr>
-          <w:rFonts w:hint="eastAsia"/>
-        </w:rPr>
-        <w:t>svn</w:t>
-      </w:r>
-      <w:proofErr w:type="spellEnd"/>
-      <w:r>
-        <w:rPr>
-          <w:rFonts w:hint="eastAsia"/>
-        </w:rPr>
-        <w:t xml:space="preserve"> </w:t>
+      <w:r>
+        <w:rPr>
+          <w:rFonts w:hint="eastAsia"/>
+        </w:rPr>
+        <w:t xml:space="preserve">svn </w:t>
       </w:r>
       <w:r>
         <w:t>–</w:t>
@@ -4733,21 +4656,7 @@
           <w:rFonts w:hint="eastAsia"/>
         </w:rPr>
         <w:tab/>
-        <w:t>ccc: bin/</w:t>
-      </w:r>
-      <w:proofErr w:type="spellStart"/>
-      <w:r>
-        <w:rPr>
-          <w:rFonts w:hint="eastAsia"/>
-        </w:rPr>
-        <w:t>src</w:t>
-      </w:r>
-      <w:proofErr w:type="spellEnd"/>
-      <w:r>
-        <w:rPr>
-          <w:rFonts w:hint="eastAsia"/>
-        </w:rPr>
-        <w:t>, binary package or source package</w:t>
+        <w:t>ccc: bin/src, binary package or source package</w:t>
       </w:r>
     </w:p>
     <w:p>
@@ -4767,19 +4676,11 @@
           <w:numId w:val="5"/>
         </w:numPr>
       </w:pPr>
-      <w:proofErr w:type="spellStart"/>
-      <w:r>
-        <w:rPr>
-          <w:rFonts w:hint="eastAsia"/>
-        </w:rPr>
-        <w:t>linux.run</w:t>
-      </w:r>
-      <w:proofErr w:type="spellEnd"/>
-      <w:r>
-        <w:rPr>
-          <w:rFonts w:hint="eastAsia"/>
-        </w:rPr>
-        <w:t>: package for Linux with install wizard.</w:t>
+      <w:r>
+        <w:rPr>
+          <w:rFonts w:hint="eastAsia"/>
+        </w:rPr>
+        <w:t>linux.run: package for Linux with install wizard.</w:t>
       </w:r>
     </w:p>
     <w:p>
@@ -5339,21 +5240,7 @@
         <w:rPr>
           <w:rFonts w:hint="eastAsia"/>
         </w:rPr>
-        <w:t>he default install path will be &lt;User home&gt;/</w:t>
-      </w:r>
-      <w:proofErr w:type="spellStart"/>
-      <w:r>
-        <w:rPr>
-          <w:rFonts w:hint="eastAsia"/>
-        </w:rPr>
-        <w:t>TestRail_Client</w:t>
-      </w:r>
-      <w:proofErr w:type="spellEnd"/>
-      <w:r>
-        <w:rPr>
-          <w:rFonts w:hint="eastAsia"/>
-        </w:rPr>
-        <w:t xml:space="preserve">. </w:t>
+        <w:t xml:space="preserve">he default install path will be &lt;User home&gt;/TestRail_Client. </w:t>
       </w:r>
       <w:r>
         <w:t>Y</w:t>
@@ -6100,21 +5987,7 @@
         <w:rPr>
           <w:rFonts w:hint="eastAsia"/>
         </w:rPr>
-        <w:t>&lt;</w:t>
-      </w:r>
-      <w:proofErr w:type="spellStart"/>
-      <w:r>
-        <w:rPr>
-          <w:rFonts w:hint="eastAsia"/>
-        </w:rPr>
-        <w:t>client_install_path</w:t>
-      </w:r>
-      <w:proofErr w:type="spellEnd"/>
-      <w:r>
-        <w:rPr>
-          <w:rFonts w:hint="eastAsia"/>
-        </w:rPr>
-        <w:t>&gt;/conf/default.ini</w:t>
+        <w:t>&lt;client_install_path&gt;/conf/default.ini</w:t>
       </w:r>
       <w:r>
         <w:rPr>
@@ -6132,37 +6005,8 @@
         </w:numPr>
       </w:pPr>
       <w:r>
-        <w:t>Future launch:&lt;</w:t>
-      </w:r>
-      <w:proofErr w:type="spellStart"/>
-      <w:r>
-        <w:t>user_home_path</w:t>
-      </w:r>
-      <w:proofErr w:type="spellEnd"/>
-      <w:r>
-        <w:t>&gt;/</w:t>
-      </w:r>
-      <w:proofErr w:type="spellStart"/>
-      <w:r>
-        <w:t>client_conf</w:t>
-      </w:r>
-      <w:proofErr w:type="spellEnd"/>
-      <w:r>
-        <w:t>/&lt;</w:t>
-      </w:r>
-      <w:proofErr w:type="spellStart"/>
-      <w:r>
-        <w:t>machine_name</w:t>
-      </w:r>
-      <w:proofErr w:type="spellEnd"/>
-      <w:r>
-        <w:t>&gt;.</w:t>
-      </w:r>
-      <w:proofErr w:type="spellStart"/>
-      <w:r>
-        <w:t>ini</w:t>
-      </w:r>
-      <w:proofErr w:type="spellEnd"/>
+        <w:t>Future launch:&lt;user_home_path&gt;/client_conf/&lt;machine_name&gt;.ini</w:t>
+      </w:r>
     </w:p>
     <w:p>
       <w:r>
@@ -6204,19 +6048,11 @@
       <w:r>
         <w:t>“</w:t>
       </w:r>
-      <w:proofErr w:type="spellStart"/>
-      <w:r>
-        <w:rPr>
-          <w:rFonts w:hint="eastAsia"/>
-        </w:rPr>
-        <w:t>tmp</w:t>
-      </w:r>
-      <w:proofErr w:type="spellEnd"/>
-      <w:r>
-        <w:rPr>
-          <w:rFonts w:hint="eastAsia"/>
-        </w:rPr>
-        <w:t>_</w:t>
+      <w:r>
+        <w:rPr>
+          <w:rFonts w:hint="eastAsia"/>
+        </w:rPr>
+        <w:t>tmp_</w:t>
       </w:r>
       <w:r>
         <w:t>”</w:t>
@@ -6245,19 +6081,11 @@
       <w:r>
         <w:t>“</w:t>
       </w:r>
-      <w:proofErr w:type="spellStart"/>
-      <w:r>
-        <w:rPr>
-          <w:rFonts w:hint="eastAsia"/>
-        </w:rPr>
-        <w:t>tmp</w:t>
-      </w:r>
-      <w:proofErr w:type="spellEnd"/>
-      <w:r>
-        <w:rPr>
-          <w:rFonts w:hint="eastAsia"/>
-        </w:rPr>
-        <w:t>_</w:t>
+      <w:r>
+        <w:rPr>
+          <w:rFonts w:hint="eastAsia"/>
+        </w:rPr>
+        <w:t>tmp_</w:t>
       </w:r>
       <w:r>
         <w:t>”</w:t>
@@ -6300,35 +6128,19 @@
       </w:r>
     </w:p>
     <w:p>
-      <w:proofErr w:type="spellStart"/>
-      <w:r>
-        <w:rPr>
-          <w:rFonts w:hint="eastAsia"/>
-        </w:rPr>
-        <w:t>max_insts</w:t>
-      </w:r>
-      <w:proofErr w:type="spellEnd"/>
-      <w:r>
-        <w:rPr>
-          <w:rFonts w:hint="eastAsia"/>
-        </w:rPr>
-        <w:t xml:space="preserve"> : used to define the maximum instance number this software can be launched.</w:t>
-      </w:r>
-    </w:p>
-    <w:p>
-      <w:proofErr w:type="spellStart"/>
-      <w:r>
-        <w:rPr>
-          <w:rFonts w:hint="eastAsia"/>
-        </w:rPr>
-        <w:t>scan_dir</w:t>
-      </w:r>
-      <w:proofErr w:type="spellEnd"/>
-      <w:r>
-        <w:rPr>
-          <w:rFonts w:hint="eastAsia"/>
-        </w:rPr>
-        <w:t xml:space="preserve"> : </w:t>
+      <w:r>
+        <w:rPr>
+          <w:rFonts w:hint="eastAsia"/>
+        </w:rPr>
+        <w:t>max_insts : used to define the maximum instance number this software can be launched.</w:t>
+      </w:r>
+    </w:p>
+    <w:p>
+      <w:r>
+        <w:rPr>
+          <w:rFonts w:hint="eastAsia"/>
+        </w:rPr>
+        <w:t xml:space="preserve">scan_dir : </w:t>
       </w:r>
       <w:r>
         <w:rPr>
@@ -6817,7 +6629,6 @@
       <w:bookmarkEnd w:id="25"/>
     </w:p>
     <w:p>
-      <w:proofErr w:type="spellStart"/>
       <w:r>
         <w:t>L</w:t>
       </w:r>
@@ -6825,14 +6636,7 @@
         <w:rPr>
           <w:rFonts w:hint="eastAsia"/>
         </w:rPr>
-        <w:t>ink_mode</w:t>
-      </w:r>
-      <w:proofErr w:type="spellEnd"/>
-      <w:r>
-        <w:rPr>
-          <w:rFonts w:hint="eastAsia"/>
-        </w:rPr>
-        <w:t>:</w:t>
+        <w:t>ink_mode:</w:t>
       </w:r>
       <w:r>
         <w:t xml:space="preserve"> value can be “</w:t>
@@ -6890,7 +6694,6 @@
       </w:r>
     </w:p>
     <w:p>
-      <w:proofErr w:type="spellStart"/>
       <w:r>
         <w:t>M</w:t>
       </w:r>
@@ -6898,14 +6701,7 @@
         <w:rPr>
           <w:rFonts w:hint="eastAsia"/>
         </w:rPr>
-        <w:t>ax_threads</w:t>
-      </w:r>
-      <w:proofErr w:type="spellEnd"/>
-      <w:r>
-        <w:rPr>
-          <w:rFonts w:hint="eastAsia"/>
-        </w:rPr>
-        <w:t xml:space="preserve">: Maximum </w:t>
+        <w:t xml:space="preserve">ax_threads: Maximum </w:t>
       </w:r>
       <w:r>
         <w:t>threads (</w:t>
@@ -6918,20 +6714,17 @@
       </w:r>
     </w:p>
     <w:p>
-      <w:proofErr w:type="spellStart"/>
       <w:r>
         <w:t>T</w:t>
       </w:r>
       <w:r>
         <w:t>hread_mode</w:t>
       </w:r>
-      <w:proofErr w:type="spellEnd"/>
       <w:r>
         <w:t>: value can be “auto” and “manual”</w:t>
       </w:r>
     </w:p>
     <w:p>
-      <w:proofErr w:type="spellStart"/>
       <w:r>
         <w:t>T</w:t>
       </w:r>
@@ -6939,14 +6732,7 @@
         <w:rPr>
           <w:rFonts w:hint="eastAsia"/>
         </w:rPr>
-        <w:t>ask_mode</w:t>
-      </w:r>
-      <w:proofErr w:type="spellEnd"/>
-      <w:r>
-        <w:rPr>
-          <w:rFonts w:hint="eastAsia"/>
-        </w:rPr>
-        <w:t>: auto, serial and parallel.</w:t>
+        <w:t>ask_mode: auto, serial and parallel.</w:t>
       </w:r>
     </w:p>
     <w:p>
@@ -7018,7 +6804,6 @@
       </w:r>
     </w:p>
     <w:p>
-      <w:proofErr w:type="spellStart"/>
       <w:r>
         <w:t>W</w:t>
       </w:r>
@@ -7031,7 +6816,6 @@
       <w:r>
         <w:t>space</w:t>
       </w:r>
-      <w:proofErr w:type="spellEnd"/>
       <w:r>
         <w:rPr>
           <w:rFonts w:hint="eastAsia"/>
@@ -7049,7 +6833,6 @@
       </w:r>
     </w:p>
     <w:p>
-      <w:proofErr w:type="spellStart"/>
       <w:r>
         <w:rPr>
           <w:rFonts w:hint="eastAsia"/>
@@ -7059,7 +6842,6 @@
       <w:r>
         <w:t>space</w:t>
       </w:r>
-      <w:proofErr w:type="spellEnd"/>
       <w:r>
         <w:rPr>
           <w:rFonts w:hint="eastAsia"/>
@@ -7377,27 +7159,13 @@
         <w:rPr>
           <w:rFonts w:hint="eastAsia"/>
         </w:rPr>
-        <w:t>&lt;</w:t>
-      </w:r>
-      <w:proofErr w:type="spellStart"/>
-      <w:r>
-        <w:rPr>
-          <w:rFonts w:hint="eastAsia"/>
-        </w:rPr>
-        <w:t>cli</w:t>
-      </w:r>
-      <w:r>
-        <w:rPr>
-          <w:rFonts w:hint="eastAsia"/>
-        </w:rPr>
-        <w:t>ent_install_path</w:t>
-      </w:r>
-      <w:proofErr w:type="spellEnd"/>
-      <w:r>
-        <w:rPr>
-          <w:rFonts w:hint="eastAsia"/>
-        </w:rPr>
-        <w:t>&gt;/bin/</w:t>
+        <w:t>&lt;cli</w:t>
+      </w:r>
+      <w:r>
+        <w:rPr>
+          <w:rFonts w:hint="eastAsia"/>
+        </w:rPr>
+        <w:t>ent_install_path&gt;/bin/</w:t>
       </w:r>
       <w:r>
         <w:t>clientc.exe</w:t>
@@ -7430,27 +7198,13 @@
         <w:rPr>
           <w:rFonts w:hint="eastAsia"/>
         </w:rPr>
-        <w:t>&lt;</w:t>
-      </w:r>
-      <w:proofErr w:type="spellStart"/>
-      <w:r>
-        <w:rPr>
-          <w:rFonts w:hint="eastAsia"/>
-        </w:rPr>
-        <w:t>cli</w:t>
-      </w:r>
-      <w:r>
-        <w:rPr>
-          <w:rFonts w:hint="eastAsia"/>
-        </w:rPr>
-        <w:t>ent_install_path</w:t>
-      </w:r>
-      <w:proofErr w:type="spellEnd"/>
-      <w:r>
-        <w:rPr>
-          <w:rFonts w:hint="eastAsia"/>
-        </w:rPr>
-        <w:t>&gt;/bin/client.</w:t>
+        <w:t>&lt;cli</w:t>
+      </w:r>
+      <w:r>
+        <w:rPr>
+          <w:rFonts w:hint="eastAsia"/>
+        </w:rPr>
+        <w:t>ent_install_path&gt;/bin/client.</w:t>
       </w:r>
       <w:r>
         <w:t>exe</w:t>
@@ -7486,21 +7240,7 @@
         <w:rPr>
           <w:rFonts w:hint="eastAsia"/>
         </w:rPr>
-        <w:t>jar &lt;</w:t>
-      </w:r>
-      <w:proofErr w:type="spellStart"/>
-      <w:r>
-        <w:rPr>
-          <w:rFonts w:hint="eastAsia"/>
-        </w:rPr>
-        <w:t>client_install_path</w:t>
-      </w:r>
-      <w:proofErr w:type="spellEnd"/>
-      <w:r>
-        <w:rPr>
-          <w:rFonts w:hint="eastAsia"/>
-        </w:rPr>
-        <w:t xml:space="preserve">&gt;/bin/client.jar </w:t>
+        <w:t xml:space="preserve">jar &lt;client_install_path&gt;/bin/client.jar </w:t>
       </w:r>
       <w:r>
         <w:t>–</w:t>
@@ -7536,21 +7276,7 @@
         <w:rPr>
           <w:rFonts w:hint="eastAsia"/>
         </w:rPr>
-        <w:t>jar &lt;</w:t>
-      </w:r>
-      <w:proofErr w:type="spellStart"/>
-      <w:r>
-        <w:rPr>
-          <w:rFonts w:hint="eastAsia"/>
-        </w:rPr>
-        <w:t>client_install_path</w:t>
-      </w:r>
-      <w:proofErr w:type="spellEnd"/>
-      <w:r>
-        <w:rPr>
-          <w:rFonts w:hint="eastAsia"/>
-        </w:rPr>
-        <w:t>&gt;/bin/client.jar (GUI mode)</w:t>
+        <w:t>jar &lt;client_install_path&gt;/bin/client.jar (GUI mode)</w:t>
       </w:r>
     </w:p>
     <w:p>
@@ -9404,21 +9130,7 @@
         <w:rPr>
           <w:rFonts w:hint="eastAsia"/>
         </w:rPr>
-        <w:t xml:space="preserve"> account and password which will be show on TMP website (</w:t>
-      </w:r>
-      <w:proofErr w:type="spellStart"/>
-      <w:r>
-        <w:rPr>
-          <w:rFonts w:hint="eastAsia"/>
-        </w:rPr>
-        <w:t>auth_key</w:t>
-      </w:r>
-      <w:proofErr w:type="spellEnd"/>
-      <w:r>
-        <w:rPr>
-          <w:rFonts w:hint="eastAsia"/>
-        </w:rPr>
-        <w:t xml:space="preserve"> = xxx)</w:t>
+        <w:t xml:space="preserve"> account and password which will be show on TMP website (auth_key = xxx)</w:t>
       </w:r>
     </w:p>
     <w:p>
@@ -9985,15 +9697,7 @@
         <w:sym w:font="Wingdings" w:char="F0E0"/>
       </w:r>
       <w:r>
-        <w:t xml:space="preserve"> </w:t>
-      </w:r>
-      <w:proofErr w:type="spellStart"/>
-      <w:r>
-        <w:t>RunID</w:t>
-      </w:r>
-      <w:proofErr w:type="spellEnd"/>
-      <w:r>
-        <w:t>”:</w:t>
+        <w:t xml:space="preserve"> RunID”:</w:t>
       </w:r>
       <w:r>
         <w:t xml:space="preserve"> Sorting captured queue according queue run ID</w:t>
@@ -10590,24 +10294,11 @@
         <w:t>‘</w:t>
       </w:r>
       <w:r>
-        <w:t>&lt;</w:t>
-      </w:r>
-      <w:proofErr w:type="spellStart"/>
-      <w:r>
-        <w:t>client_install_path</w:t>
-      </w:r>
-      <w:proofErr w:type="spellEnd"/>
-      <w:r>
-        <w:t>&gt;/doc/</w:t>
-      </w:r>
-      <w:r>
-        <w:t xml:space="preserve"> </w:t>
-      </w:r>
-      <w:proofErr w:type="spellStart"/>
-      <w:r>
-        <w:t>TMP_EIT_suites</w:t>
-      </w:r>
-      <w:proofErr w:type="spellEnd"/>
+        <w:t>&lt;client_install_path&gt;/doc/</w:t>
+      </w:r>
+      <w:r>
+        <w:t xml:space="preserve"> TMP_EIT_suites</w:t>
+      </w:r>
       <w:r>
         <w:t>’</w:t>
       </w:r>
@@ -11087,15 +10778,7 @@
         <w:t>TMP client build: Software QA SVN: /</w:t>
       </w:r>
       <w:r>
-        <w:t>release/</w:t>
-      </w:r>
-      <w:proofErr w:type="spellStart"/>
-      <w:r>
-        <w:t>tmp_client</w:t>
-      </w:r>
-      <w:proofErr w:type="spellEnd"/>
-      <w:r>
-        <w:t>/</w:t>
+        <w:t>release/tmp_client/</w:t>
       </w:r>
     </w:p>
     <w:p>
@@ -11121,7 +10804,7 @@
 </file>
 
 <file path=word/numbering.xml><?xml version="1.0" encoding="utf-8"?>
-<w:numbering xmlns:wpc="http://schemas.microsoft.com/office/word/2010/wordprocessingCanvas" xmlns:cx="http://schemas.microsoft.com/office/drawing/2014/chartex" xmlns:cx1="http://schemas.microsoft.com/office/drawing/2015/9/8/chartex" xmlns:cx2="http://schemas.microsoft.com/office/drawing/2015/10/21/chartex" xmlns:cx3="http://schemas.microsoft.com/office/drawing/2016/5/9/chartex" xmlns:cx4="http://schemas.microsoft.com/office/drawing/2016/5/10/chartex" xmlns:cx5="http://schemas.microsoft.com/office/drawing/2016/5/11/chartex" xmlns:cx6="http://schemas.microsoft.com/office/drawing/2016/5/12/chartex" xmlns:cx7="http://schemas.microsoft.com/office/drawing/2016/5/13/chartex" xmlns:cx8="http://schemas.microsoft.com/office/drawing/2016/5/14/chartex" xmlns:mc="http://schemas.openxmlformats.org/markup-compatibility/2006" xmlns:aink="http://schemas.microsoft.com/office/drawing/2016/ink" xmlns:am3d="http://schemas.microsoft.com/office/drawing/2017/model3d" xmlns:o="urn:schemas-microsoft-com:office:office" xmlns:oel="http://schemas.microsoft.com/office/2019/extlst" xmlns:r="http://schemas.openxmlformats.org/officeDocument/2006/relationships" xmlns:m="http://schemas.openxmlformats.org/officeDocument/2006/math" xmlns:v="urn:schemas-microsoft-com:vml" xmlns:wp14="http://schemas.microsoft.com/office/word/2010/wordprocessingDrawing" xmlns:wp="http://schemas.openxmlformats.org/drawingml/2006/wordprocessingDrawing" xmlns:w10="urn:schemas-microsoft-com:office:word" xmlns:w="http://schemas.openxmlformats.org/wordprocessingml/2006/main" xmlns:w14="http://schemas.microsoft.com/office/word/2010/wordml" xmlns:w15="http://schemas.microsoft.com/office/word/2012/wordml" xmlns:w16cex="http://schemas.microsoft.com/office/word/2018/wordml/cex" xmlns:w16cid="http://schemas.microsoft.com/office/word/2016/wordml/cid" xmlns:w16="http://schemas.microsoft.com/office/word/2018/wordml" xmlns:w16sdtdh="http://schemas.microsoft.com/office/word/2020/wordml/sdtdatahash" xmlns:w16se="http://schemas.microsoft.com/office/word/2015/wordml/symex" xmlns:wpg="http://schemas.microsoft.com/office/word/2010/wordprocessingGroup" xmlns:wpi="http://schemas.microsoft.com/office/word/2010/wordprocessingInk" xmlns:wne="http://schemas.microsoft.com/office/word/2006/wordml" xmlns:wps="http://schemas.microsoft.com/office/word/2010/wordprocessingShape" mc:Ignorable="w14 w15 w16se w16cid w16 w16cex w16sdtdh wp14">
+<w:numbering xmlns:wpc="http://schemas.microsoft.com/office/word/2010/wordprocessingCanvas" xmlns:cx="http://schemas.microsoft.com/office/drawing/2014/chartex" xmlns:cx1="http://schemas.microsoft.com/office/drawing/2015/9/8/chartex" xmlns:cx2="http://schemas.microsoft.com/office/drawing/2015/10/21/chartex" xmlns:cx3="http://schemas.microsoft.com/office/drawing/2016/5/9/chartex" xmlns:cx4="http://schemas.microsoft.com/office/drawing/2016/5/10/chartex" xmlns:cx5="http://schemas.microsoft.com/office/drawing/2016/5/11/chartex" xmlns:cx6="http://schemas.microsoft.com/office/drawing/2016/5/12/chartex" xmlns:cx7="http://schemas.microsoft.com/office/drawing/2016/5/13/chartex" xmlns:cx8="http://schemas.microsoft.com/office/drawing/2016/5/14/chartex" xmlns:mc="http://schemas.openxmlformats.org/markup-compatibility/2006" xmlns:aink="http://schemas.microsoft.com/office/drawing/2016/ink" xmlns:am3d="http://schemas.microsoft.com/office/drawing/2017/model3d" xmlns:o="urn:schemas-microsoft-com:office:office" xmlns:oel="http://schemas.microsoft.com/office/2019/extlst" xmlns:r="http://schemas.openxmlformats.org/officeDocument/2006/relationships" xmlns:m="http://schemas.openxmlformats.org/officeDocument/2006/math" xmlns:v="urn:schemas-microsoft-com:vml" xmlns:wp14="http://schemas.microsoft.com/office/word/2010/wordprocessingDrawing" xmlns:wp="http://schemas.openxmlformats.org/drawingml/2006/wordprocessingDrawing" xmlns:w10="urn:schemas-microsoft-com:office:word" xmlns:w="http://schemas.openxmlformats.org/wordprocessingml/2006/main" xmlns:w14="http://schemas.microsoft.com/office/word/2010/wordml" xmlns:w15="http://schemas.microsoft.com/office/word/2012/wordml" xmlns:w16cex="http://schemas.microsoft.com/office/word/2018/wordml/cex" xmlns:w16cid="http://schemas.microsoft.com/office/word/2016/wordml/cid" xmlns:w16="http://schemas.microsoft.com/office/word/2018/wordml" xmlns:w16du="http://schemas.microsoft.com/office/word/2023/wordml/word16du" xmlns:w16sdtdh="http://schemas.microsoft.com/office/word/2020/wordml/sdtdatahash" xmlns:w16se="http://schemas.microsoft.com/office/word/2015/wordml/symex" xmlns:wpg="http://schemas.microsoft.com/office/word/2010/wordprocessingGroup" xmlns:wpi="http://schemas.microsoft.com/office/word/2010/wordprocessingInk" xmlns:wne="http://schemas.microsoft.com/office/word/2006/wordml" xmlns:wps="http://schemas.microsoft.com/office/word/2010/wordprocessingShape" mc:Ignorable="w14 w15 w16se w16cid w16 w16cex w16sdtdh wp14">
   <w:abstractNum w:abstractNumId="0" w15:restartNumberingAfterBreak="0">
     <w:nsid w:val="01E3233A"/>
     <w:multiLevelType w:val="multilevel"/>

</xml_diff>